<commit_message>
add url of git in docx
</commit_message>
<xml_diff>
--- a/Adaline的LMS算法.docx
+++ b/Adaline的LMS算法.docx
@@ -5,6 +5,7 @@
     <w:p>
       <w:pPr>
         <w:rPr>
+          <w:rFonts w:hint="eastAsia"/>
           <w:b/>
           <w:sz w:val="72"/>
           <w:szCs w:val="72"/>
@@ -531,7 +532,7 @@
           </mc:Choice>
           <mc:Fallback>
             <w:pict>
-              <v:line w14:anchorId="7209E486" id="直接连接符 2" o:spid="_x0000_s1026" style="position:absolute;left:0;text-align:left;flip:y;z-index:251656704;visibility:visible;mso-wrap-style:square;mso-width-percent:0;mso-height-percent:0;mso-wrap-distance-left:9pt;mso-wrap-distance-top:0;mso-wrap-distance-right:9pt;mso-wrap-distance-bottom:0;mso-position-horizontal:absolute;mso-position-horizontal-relative:text;mso-position-vertical:absolute;mso-position-vertical-relative:text;mso-width-percent:0;mso-height-percent:0;mso-width-relative:margin;mso-height-relative:margin" from="113.25pt,18.9pt" to="131.25pt,18.9pt" o:gfxdata="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" strokecolor="black [3200]" strokeweight=".5pt">
+              <v:line w14:anchorId="707F266B" id="直接连接符 2" o:spid="_x0000_s1026" style="position:absolute;left:0;text-align:left;flip:y;z-index:251656704;visibility:visible;mso-wrap-style:square;mso-width-percent:0;mso-height-percent:0;mso-wrap-distance-left:9pt;mso-wrap-distance-top:0;mso-wrap-distance-right:9pt;mso-wrap-distance-bottom:0;mso-position-horizontal:absolute;mso-position-horizontal-relative:text;mso-position-vertical:absolute;mso-position-vertical-relative:text;mso-width-percent:0;mso-height-percent:0;mso-width-relative:margin;mso-height-relative:margin" from="113.25pt,18.9pt" to="131.25pt,18.9pt" o:gfxdata="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" strokecolor="black [3200]" strokeweight=".5pt">
                 <v:stroke joinstyle="miter"/>
               </v:line>
             </w:pict>
@@ -5086,10 +5087,10 @@
             <v:path o:extrusionok="f" gradientshapeok="t" o:connecttype="rect"/>
             <o:lock v:ext="edit" aspectratio="t"/>
           </v:shapetype>
-          <v:shape id="_x0000_i1025" type="#_x0000_t75" style="width:111pt;height:36pt" o:ole="">
+          <v:shape id="_x0000_i1025" type="#_x0000_t75" style="width:111.2pt;height:36pt" o:ole="">
             <v:imagedata r:id="rId7" o:title=""/>
           </v:shape>
-          <o:OLEObject Type="Embed" ProgID="Equation.DSMT4" ShapeID="_x0000_i1025" DrawAspect="Content" ObjectID="_1574674624" r:id="rId8"/>
+          <o:OLEObject Type="Embed" ProgID="Equation.DSMT4" ShapeID="_x0000_i1025" DrawAspect="Content" ObjectID="_1574676704" r:id="rId8"/>
         </w:object>
       </w:r>
     </w:p>
@@ -5142,10 +5143,10 @@
           <w:position w:val="-14"/>
         </w:rPr>
         <w:object w:dxaOrig="2120" w:dyaOrig="400">
-          <v:shape id="_x0000_i1026" type="#_x0000_t75" style="width:105.75pt;height:20.25pt" o:ole="">
+          <v:shape id="_x0000_i1026" type="#_x0000_t75" style="width:105.85pt;height:20.4pt" o:ole="">
             <v:imagedata r:id="rId9" o:title=""/>
           </v:shape>
-          <o:OLEObject Type="Embed" ProgID="Equation.DSMT4" ShapeID="_x0000_i1026" DrawAspect="Content" ObjectID="_1574674625" r:id="rId10"/>
+          <o:OLEObject Type="Embed" ProgID="Equation.DSMT4" ShapeID="_x0000_i1026" DrawAspect="Content" ObjectID="_1574676705" r:id="rId10"/>
         </w:object>
       </w:r>
     </w:p>
@@ -5275,10 +5276,10 @@
           <w:position w:val="-14"/>
         </w:rPr>
         <w:object w:dxaOrig="3080" w:dyaOrig="400">
-          <v:shape id="_x0000_i1027" type="#_x0000_t75" style="width:153.75pt;height:20.25pt" o:ole="">
+          <v:shape id="_x0000_i1027" type="#_x0000_t75" style="width:153.65pt;height:20.4pt" o:ole="">
             <v:imagedata r:id="rId11" o:title=""/>
           </v:shape>
-          <o:OLEObject Type="Embed" ProgID="Equation.DSMT4" ShapeID="_x0000_i1027" DrawAspect="Content" ObjectID="_1574674626" r:id="rId12"/>
+          <o:OLEObject Type="Embed" ProgID="Equation.DSMT4" ShapeID="_x0000_i1027" DrawAspect="Content" ObjectID="_1574676706" r:id="rId12"/>
         </w:object>
       </w:r>
     </w:p>
@@ -5650,14 +5651,27 @@
       <w:r>
         <w:t xml:space="preserve">Figure </w:t>
       </w:r>
-      <w:fldSimple w:instr=" SEQ Figure \* ARABIC ">
-        <w:r>
-          <w:rPr>
-            <w:noProof/>
-          </w:rPr>
-          <w:t>1</w:t>
-        </w:r>
-      </w:fldSimple>
+      <w:r>
+        <w:fldChar w:fldCharType="begin"/>
+      </w:r>
+      <w:r>
+        <w:instrText xml:space="preserve"> SEQ Figure \* ARABIC </w:instrText>
+      </w:r>
+      <w:r>
+        <w:fldChar w:fldCharType="separate"/>
+      </w:r>
+      <w:r>
+        <w:rPr>
+          <w:noProof/>
+        </w:rPr>
+        <w:t>1</w:t>
+      </w:r>
+      <w:r>
+        <w:rPr>
+          <w:noProof/>
+        </w:rPr>
+        <w:fldChar w:fldCharType="end"/>
+      </w:r>
       <w:r>
         <w:t xml:space="preserve"> LMS</w:t>
       </w:r>
@@ -5927,10 +5941,10 @@
       </w:pPr>
       <w:r>
         <w:object w:dxaOrig="5956" w:dyaOrig="13140">
-          <v:shape id="_x0000_i1028" type="#_x0000_t75" style="width:166.5pt;height:367.5pt" o:ole="">
+          <v:shape id="_x0000_i1028" type="#_x0000_t75" style="width:166.55pt;height:367.5pt" o:ole="">
             <v:imagedata r:id="rId14" o:title=""/>
           </v:shape>
-          <o:OLEObject Type="Embed" ProgID="Visio.Drawing.15" ShapeID="_x0000_i1028" DrawAspect="Content" ObjectID="_1574674627" r:id="rId15"/>
+          <o:OLEObject Type="Embed" ProgID="Visio.Drawing.15" ShapeID="_x0000_i1028" DrawAspect="Content" ObjectID="_1574676707" r:id="rId15"/>
         </w:object>
       </w:r>
     </w:p>
@@ -5942,14 +5956,27 @@
       <w:r>
         <w:t xml:space="preserve">Figure </w:t>
       </w:r>
-      <w:fldSimple w:instr=" SEQ Figure \* ARABIC ">
-        <w:r>
-          <w:rPr>
-            <w:noProof/>
-          </w:rPr>
-          <w:t>2</w:t>
-        </w:r>
-      </w:fldSimple>
+      <w:r>
+        <w:fldChar w:fldCharType="begin"/>
+      </w:r>
+      <w:r>
+        <w:instrText xml:space="preserve"> SEQ Figure \* ARABIC </w:instrText>
+      </w:r>
+      <w:r>
+        <w:fldChar w:fldCharType="separate"/>
+      </w:r>
+      <w:r>
+        <w:rPr>
+          <w:noProof/>
+        </w:rPr>
+        <w:t>2</w:t>
+      </w:r>
+      <w:r>
+        <w:rPr>
+          <w:noProof/>
+        </w:rPr>
+        <w:fldChar w:fldCharType="end"/>
+      </w:r>
       <w:r>
         <w:t xml:space="preserve"> </w:t>
       </w:r>
@@ -6242,14 +6269,27 @@
       <w:r>
         <w:t xml:space="preserve">Figure </w:t>
       </w:r>
-      <w:fldSimple w:instr=" SEQ Figure \* ARABIC ">
-        <w:r>
-          <w:rPr>
-            <w:noProof/>
-          </w:rPr>
-          <w:t>3</w:t>
-        </w:r>
-      </w:fldSimple>
+      <w:r>
+        <w:fldChar w:fldCharType="begin"/>
+      </w:r>
+      <w:r>
+        <w:instrText xml:space="preserve"> SEQ Figure \* ARABIC </w:instrText>
+      </w:r>
+      <w:r>
+        <w:fldChar w:fldCharType="separate"/>
+      </w:r>
+      <w:r>
+        <w:rPr>
+          <w:noProof/>
+        </w:rPr>
+        <w:t>3</w:t>
+      </w:r>
+      <w:r>
+        <w:rPr>
+          <w:noProof/>
+        </w:rPr>
+        <w:fldChar w:fldCharType="end"/>
+      </w:r>
       <w:r>
         <w:t xml:space="preserve"> alpha=0.01</w:t>
       </w:r>
@@ -6600,14 +6640,27 @@
       <w:r>
         <w:t xml:space="preserve">Figure </w:t>
       </w:r>
-      <w:fldSimple w:instr=" SEQ Figure \* ARABIC ">
-        <w:r>
-          <w:rPr>
-            <w:noProof/>
-          </w:rPr>
-          <w:t>4</w:t>
-        </w:r>
-      </w:fldSimple>
+      <w:r>
+        <w:fldChar w:fldCharType="begin"/>
+      </w:r>
+      <w:r>
+        <w:instrText xml:space="preserve"> SEQ Figure \* ARABIC </w:instrText>
+      </w:r>
+      <w:r>
+        <w:fldChar w:fldCharType="separate"/>
+      </w:r>
+      <w:r>
+        <w:rPr>
+          <w:noProof/>
+        </w:rPr>
+        <w:t>4</w:t>
+      </w:r>
+      <w:r>
+        <w:rPr>
+          <w:noProof/>
+        </w:rPr>
+        <w:fldChar w:fldCharType="end"/>
+      </w:r>
       <w:r>
         <w:t xml:space="preserve"> </w:t>
       </w:r>
@@ -6692,14 +6745,27 @@
       <w:r>
         <w:t xml:space="preserve">Figure </w:t>
       </w:r>
-      <w:fldSimple w:instr=" SEQ Figure \* ARABIC ">
-        <w:r>
-          <w:rPr>
-            <w:noProof/>
-          </w:rPr>
-          <w:t>5</w:t>
-        </w:r>
-      </w:fldSimple>
+      <w:r>
+        <w:fldChar w:fldCharType="begin"/>
+      </w:r>
+      <w:r>
+        <w:instrText xml:space="preserve"> SEQ Figure \* ARABIC </w:instrText>
+      </w:r>
+      <w:r>
+        <w:fldChar w:fldCharType="separate"/>
+      </w:r>
+      <w:r>
+        <w:rPr>
+          <w:noProof/>
+        </w:rPr>
+        <w:t>5</w:t>
+      </w:r>
+      <w:r>
+        <w:rPr>
+          <w:noProof/>
+        </w:rPr>
+        <w:fldChar w:fldCharType="end"/>
+      </w:r>
       <w:r>
         <w:t xml:space="preserve"> </w:t>
       </w:r>
@@ -6785,14 +6851,27 @@
       <w:r>
         <w:t xml:space="preserve">Figure </w:t>
       </w:r>
-      <w:fldSimple w:instr=" SEQ Figure \* ARABIC ">
-        <w:r>
-          <w:rPr>
-            <w:noProof/>
-          </w:rPr>
-          <w:t>6</w:t>
-        </w:r>
-      </w:fldSimple>
+      <w:r>
+        <w:fldChar w:fldCharType="begin"/>
+      </w:r>
+      <w:r>
+        <w:instrText xml:space="preserve"> SEQ Figure \* ARABIC </w:instrText>
+      </w:r>
+      <w:r>
+        <w:fldChar w:fldCharType="separate"/>
+      </w:r>
+      <w:r>
+        <w:rPr>
+          <w:noProof/>
+        </w:rPr>
+        <w:t>6</w:t>
+      </w:r>
+      <w:r>
+        <w:rPr>
+          <w:noProof/>
+        </w:rPr>
+        <w:fldChar w:fldCharType="end"/>
+      </w:r>
       <w:r>
         <w:t xml:space="preserve"> </w:t>
       </w:r>
@@ -6877,14 +6956,27 @@
       <w:r>
         <w:t xml:space="preserve">Figure </w:t>
       </w:r>
-      <w:fldSimple w:instr=" SEQ Figure \* ARABIC ">
-        <w:r>
-          <w:rPr>
-            <w:noProof/>
-          </w:rPr>
-          <w:t>7</w:t>
-        </w:r>
-      </w:fldSimple>
+      <w:r>
+        <w:fldChar w:fldCharType="begin"/>
+      </w:r>
+      <w:r>
+        <w:instrText xml:space="preserve"> SEQ Figure \* ARABIC </w:instrText>
+      </w:r>
+      <w:r>
+        <w:fldChar w:fldCharType="separate"/>
+      </w:r>
+      <w:r>
+        <w:rPr>
+          <w:noProof/>
+        </w:rPr>
+        <w:t>7</w:t>
+      </w:r>
+      <w:r>
+        <w:rPr>
+          <w:noProof/>
+        </w:rPr>
+        <w:fldChar w:fldCharType="end"/>
+      </w:r>
       <w:r>
         <w:t xml:space="preserve"> </w:t>
       </w:r>
@@ -6970,14 +7062,27 @@
       <w:r>
         <w:t xml:space="preserve">Figure </w:t>
       </w:r>
-      <w:fldSimple w:instr=" SEQ Figure \* ARABIC ">
-        <w:r>
-          <w:rPr>
-            <w:noProof/>
-          </w:rPr>
-          <w:t>8</w:t>
-        </w:r>
-      </w:fldSimple>
+      <w:r>
+        <w:fldChar w:fldCharType="begin"/>
+      </w:r>
+      <w:r>
+        <w:instrText xml:space="preserve"> SEQ Figure \* ARABIC </w:instrText>
+      </w:r>
+      <w:r>
+        <w:fldChar w:fldCharType="separate"/>
+      </w:r>
+      <w:r>
+        <w:rPr>
+          <w:noProof/>
+        </w:rPr>
+        <w:t>8</w:t>
+      </w:r>
+      <w:r>
+        <w:rPr>
+          <w:noProof/>
+        </w:rPr>
+        <w:fldChar w:fldCharType="end"/>
+      </w:r>
       <w:r>
         <w:t xml:space="preserve"> </w:t>
       </w:r>
@@ -7387,7 +7492,6 @@
       <w:pPr>
         <w:ind w:right="480"/>
         <w:rPr>
-          <w:rFonts w:hint="eastAsia"/>
           <w:sz w:val="24"/>
           <w:szCs w:val="24"/>
         </w:rPr>
@@ -7817,10 +7921,10 @@
       </w:pPr>
       <w:r>
         <w:object w:dxaOrig="5956" w:dyaOrig="13140">
-          <v:shape id="_x0000_i1029" type="#_x0000_t75" style="width:189.75pt;height:420pt" o:ole="">
+          <v:shape id="_x0000_i1029" type="#_x0000_t75" style="width:189.65pt;height:419.65pt" o:ole="">
             <v:imagedata r:id="rId23" o:title=""/>
           </v:shape>
-          <o:OLEObject Type="Embed" ProgID="Visio.Drawing.15" ShapeID="_x0000_i1029" DrawAspect="Content" ObjectID="_1574674628" r:id="rId24"/>
+          <o:OLEObject Type="Embed" ProgID="Visio.Drawing.15" ShapeID="_x0000_i1029" DrawAspect="Content" ObjectID="_1574676708" r:id="rId24"/>
         </w:object>
       </w:r>
     </w:p>
@@ -7832,14 +7936,27 @@
       <w:r>
         <w:t xml:space="preserve">Figure </w:t>
       </w:r>
-      <w:fldSimple w:instr=" SEQ Figure \* ARABIC ">
-        <w:r>
-          <w:rPr>
-            <w:noProof/>
-          </w:rPr>
-          <w:t>9</w:t>
-        </w:r>
-      </w:fldSimple>
+      <w:r>
+        <w:fldChar w:fldCharType="begin"/>
+      </w:r>
+      <w:r>
+        <w:instrText xml:space="preserve"> SEQ Figure \* ARABIC </w:instrText>
+      </w:r>
+      <w:r>
+        <w:fldChar w:fldCharType="separate"/>
+      </w:r>
+      <w:r>
+        <w:rPr>
+          <w:noProof/>
+        </w:rPr>
+        <w:t>9</w:t>
+      </w:r>
+      <w:r>
+        <w:rPr>
+          <w:noProof/>
+        </w:rPr>
+        <w:fldChar w:fldCharType="end"/>
+      </w:r>
       <w:r>
         <w:t xml:space="preserve"> </w:t>
       </w:r>
@@ -8086,9 +8203,6 @@
     <w:p>
       <w:pPr>
         <w:keepNext/>
-        <w:rPr>
-          <w:rFonts w:hint="eastAsia"/>
-        </w:rPr>
       </w:pPr>
       <w:r>
         <w:rPr>
@@ -8136,21 +8250,31 @@
       <w:pPr>
         <w:pStyle w:val="a9"/>
         <w:jc w:val="center"/>
-        <w:rPr>
-          <w:rFonts w:hint="eastAsia"/>
-        </w:rPr>
       </w:pPr>
       <w:r>
         <w:t xml:space="preserve">Figure </w:t>
       </w:r>
-      <w:fldSimple w:instr=" SEQ Figure \* ARABIC ">
-        <w:r>
-          <w:rPr>
-            <w:noProof/>
-          </w:rPr>
-          <w:t>10</w:t>
-        </w:r>
-      </w:fldSimple>
+      <w:r>
+        <w:fldChar w:fldCharType="begin"/>
+      </w:r>
+      <w:r>
+        <w:instrText xml:space="preserve"> SEQ Figure \* ARABIC </w:instrText>
+      </w:r>
+      <w:r>
+        <w:fldChar w:fldCharType="separate"/>
+      </w:r>
+      <w:r>
+        <w:rPr>
+          <w:noProof/>
+        </w:rPr>
+        <w:t>10</w:t>
+      </w:r>
+      <w:r>
+        <w:rPr>
+          <w:noProof/>
+        </w:rPr>
+        <w:fldChar w:fldCharType="end"/>
+      </w:r>
       <w:r>
         <w:t xml:space="preserve"> alpha</w:t>
       </w:r>
@@ -8188,7 +8312,6 @@
     <w:p>
       <w:pPr>
         <w:rPr>
-          <w:rFonts w:hint="eastAsia"/>
           <w:sz w:val="24"/>
           <w:szCs w:val="24"/>
         </w:rPr>
@@ -8414,7 +8537,6 @@
       <w:pPr>
         <w:ind w:firstLine="480"/>
         <w:rPr>
-          <w:rFonts w:hint="eastAsia"/>
           <w:sz w:val="24"/>
           <w:szCs w:val="24"/>
         </w:rPr>
@@ -8520,14 +8642,27 @@
       <w:r>
         <w:t xml:space="preserve">Figure </w:t>
       </w:r>
-      <w:fldSimple w:instr=" SEQ Figure \* ARABIC ">
-        <w:r>
-          <w:rPr>
-            <w:noProof/>
-          </w:rPr>
-          <w:t>11</w:t>
-        </w:r>
-      </w:fldSimple>
+      <w:r>
+        <w:fldChar w:fldCharType="begin"/>
+      </w:r>
+      <w:r>
+        <w:instrText xml:space="preserve"> SEQ Figure \* ARABIC </w:instrText>
+      </w:r>
+      <w:r>
+        <w:fldChar w:fldCharType="separate"/>
+      </w:r>
+      <w:r>
+        <w:rPr>
+          <w:noProof/>
+        </w:rPr>
+        <w:t>11</w:t>
+      </w:r>
+      <w:r>
+        <w:rPr>
+          <w:noProof/>
+        </w:rPr>
+        <w:fldChar w:fldCharType="end"/>
+      </w:r>
       <w:r>
         <w:rPr>
           <w:rFonts w:hint="eastAsia"/>
@@ -8609,14 +8744,27 @@
       <w:r>
         <w:t xml:space="preserve">Figure </w:t>
       </w:r>
-      <w:fldSimple w:instr=" SEQ Figure \* ARABIC ">
-        <w:r>
-          <w:rPr>
-            <w:noProof/>
-          </w:rPr>
-          <w:t>12</w:t>
-        </w:r>
-      </w:fldSimple>
+      <w:r>
+        <w:fldChar w:fldCharType="begin"/>
+      </w:r>
+      <w:r>
+        <w:instrText xml:space="preserve"> SEQ Figure \* ARABIC </w:instrText>
+      </w:r>
+      <w:r>
+        <w:fldChar w:fldCharType="separate"/>
+      </w:r>
+      <w:r>
+        <w:rPr>
+          <w:noProof/>
+        </w:rPr>
+        <w:t>12</w:t>
+      </w:r>
+      <w:r>
+        <w:rPr>
+          <w:noProof/>
+        </w:rPr>
+        <w:fldChar w:fldCharType="end"/>
+      </w:r>
       <w:r>
         <w:rPr>
           <w:rFonts w:hint="eastAsia"/>
@@ -9153,10 +9301,10 @@
       </w:pPr>
       <w:r>
         <w:object w:dxaOrig="5956" w:dyaOrig="13140">
-          <v:shape id="_x0000_i1030" type="#_x0000_t75" style="width:188.25pt;height:416.25pt" o:ole="">
+          <v:shape id="_x0000_i1030" type="#_x0000_t75" style="width:188.05pt;height:416.4pt" o:ole="">
             <v:imagedata r:id="rId28" o:title=""/>
           </v:shape>
-          <o:OLEObject Type="Embed" ProgID="Visio.Drawing.15" ShapeID="_x0000_i1030" DrawAspect="Content" ObjectID="_1574674629" r:id="rId29"/>
+          <o:OLEObject Type="Embed" ProgID="Visio.Drawing.15" ShapeID="_x0000_i1030" DrawAspect="Content" ObjectID="_1574676709" r:id="rId29"/>
         </w:object>
       </w:r>
     </w:p>
@@ -9172,14 +9320,27 @@
       <w:r>
         <w:t xml:space="preserve">Figure </w:t>
       </w:r>
-      <w:fldSimple w:instr=" SEQ Figure \* ARABIC ">
-        <w:r>
-          <w:rPr>
-            <w:noProof/>
-          </w:rPr>
-          <w:t>13</w:t>
-        </w:r>
-      </w:fldSimple>
+      <w:r>
+        <w:fldChar w:fldCharType="begin"/>
+      </w:r>
+      <w:r>
+        <w:instrText xml:space="preserve"> SEQ Figure \* ARABIC </w:instrText>
+      </w:r>
+      <w:r>
+        <w:fldChar w:fldCharType="separate"/>
+      </w:r>
+      <w:r>
+        <w:rPr>
+          <w:noProof/>
+        </w:rPr>
+        <w:t>13</w:t>
+      </w:r>
+      <w:r>
+        <w:rPr>
+          <w:noProof/>
+        </w:rPr>
+        <w:fldChar w:fldCharType="end"/>
+      </w:r>
       <w:r>
         <w:t xml:space="preserve"> Widrow</w:t>
       </w:r>
@@ -9463,14 +9624,27 @@
       <w:r>
         <w:t xml:space="preserve">Figure </w:t>
       </w:r>
-      <w:fldSimple w:instr=" SEQ Figure \* ARABIC ">
-        <w:r>
-          <w:rPr>
-            <w:noProof/>
-          </w:rPr>
-          <w:t>14</w:t>
-        </w:r>
-      </w:fldSimple>
+      <w:r>
+        <w:fldChar w:fldCharType="begin"/>
+      </w:r>
+      <w:r>
+        <w:instrText xml:space="preserve"> SEQ Figure \* ARABIC </w:instrText>
+      </w:r>
+      <w:r>
+        <w:fldChar w:fldCharType="separate"/>
+      </w:r>
+      <w:r>
+        <w:rPr>
+          <w:noProof/>
+        </w:rPr>
+        <w:t>14</w:t>
+      </w:r>
+      <w:r>
+        <w:rPr>
+          <w:noProof/>
+        </w:rPr>
+        <w:fldChar w:fldCharType="end"/>
+      </w:r>
       <w:r>
         <w:t xml:space="preserve"> alpha=0.02</w:t>
       </w:r>
@@ -9756,14 +9930,27 @@
       <w:r>
         <w:t xml:space="preserve">Figure </w:t>
       </w:r>
-      <w:fldSimple w:instr=" SEQ Figure \* ARABIC ">
-        <w:r>
-          <w:rPr>
-            <w:noProof/>
-          </w:rPr>
-          <w:t>15</w:t>
-        </w:r>
-      </w:fldSimple>
+      <w:r>
+        <w:fldChar w:fldCharType="begin"/>
+      </w:r>
+      <w:r>
+        <w:instrText xml:space="preserve"> SEQ Figure \* ARABIC </w:instrText>
+      </w:r>
+      <w:r>
+        <w:fldChar w:fldCharType="separate"/>
+      </w:r>
+      <w:r>
+        <w:rPr>
+          <w:noProof/>
+        </w:rPr>
+        <w:t>15</w:t>
+      </w:r>
+      <w:r>
+        <w:rPr>
+          <w:noProof/>
+        </w:rPr>
+        <w:fldChar w:fldCharType="end"/>
+      </w:r>
       <w:r>
         <w:rPr>
           <w:rFonts w:hint="eastAsia"/>
@@ -9840,14 +10027,27 @@
       <w:r>
         <w:t xml:space="preserve">Figure </w:t>
       </w:r>
-      <w:fldSimple w:instr=" SEQ Figure \* ARABIC ">
-        <w:r>
-          <w:rPr>
-            <w:noProof/>
-          </w:rPr>
-          <w:t>16</w:t>
-        </w:r>
-      </w:fldSimple>
+      <w:r>
+        <w:fldChar w:fldCharType="begin"/>
+      </w:r>
+      <w:r>
+        <w:instrText xml:space="preserve"> SEQ Figure \* ARABIC </w:instrText>
+      </w:r>
+      <w:r>
+        <w:fldChar w:fldCharType="separate"/>
+      </w:r>
+      <w:r>
+        <w:rPr>
+          <w:noProof/>
+        </w:rPr>
+        <w:t>16</w:t>
+      </w:r>
+      <w:r>
+        <w:rPr>
+          <w:noProof/>
+        </w:rPr>
+        <w:fldChar w:fldCharType="end"/>
+      </w:r>
       <w:r>
         <w:rPr>
           <w:rFonts w:hint="eastAsia"/>
@@ -9919,14 +10119,27 @@
       <w:r>
         <w:t xml:space="preserve">Figure </w:t>
       </w:r>
-      <w:fldSimple w:instr=" SEQ Figure \* ARABIC ">
-        <w:r>
-          <w:rPr>
-            <w:noProof/>
-          </w:rPr>
-          <w:t>17</w:t>
-        </w:r>
-      </w:fldSimple>
+      <w:r>
+        <w:fldChar w:fldCharType="begin"/>
+      </w:r>
+      <w:r>
+        <w:instrText xml:space="preserve"> SEQ Figure \* ARABIC </w:instrText>
+      </w:r>
+      <w:r>
+        <w:fldChar w:fldCharType="separate"/>
+      </w:r>
+      <w:r>
+        <w:rPr>
+          <w:noProof/>
+        </w:rPr>
+        <w:t>17</w:t>
+      </w:r>
+      <w:r>
+        <w:rPr>
+          <w:noProof/>
+        </w:rPr>
+        <w:fldChar w:fldCharType="end"/>
+      </w:r>
       <w:r>
         <w:rPr>
           <w:rFonts w:hint="eastAsia"/>
@@ -10247,14 +10460,7 @@
           <w:sz w:val="24"/>
           <w:szCs w:val="24"/>
         </w:rPr>
-        <w:t>取</w:t>
-      </w:r>
-      <w:r>
-        <w:rPr>
-          <w:sz w:val="24"/>
-          <w:szCs w:val="24"/>
-        </w:rPr>
-        <w:t>值过大</w:t>
+        <w:t>取值过大</w:t>
       </w:r>
       <w:r>
         <w:rPr>
@@ -10486,14 +10692,27 @@
       <w:r>
         <w:t xml:space="preserve">Figure </w:t>
       </w:r>
-      <w:fldSimple w:instr=" SEQ Figure \* ARABIC ">
-        <w:r>
-          <w:rPr>
-            <w:noProof/>
-          </w:rPr>
-          <w:t>18</w:t>
-        </w:r>
-      </w:fldSimple>
+      <w:r>
+        <w:fldChar w:fldCharType="begin"/>
+      </w:r>
+      <w:r>
+        <w:instrText xml:space="preserve"> SEQ Figure \* ARABIC </w:instrText>
+      </w:r>
+      <w:r>
+        <w:fldChar w:fldCharType="separate"/>
+      </w:r>
+      <w:r>
+        <w:rPr>
+          <w:noProof/>
+        </w:rPr>
+        <w:t>18</w:t>
+      </w:r>
+      <w:r>
+        <w:rPr>
+          <w:noProof/>
+        </w:rPr>
+        <w:fldChar w:fldCharType="end"/>
+      </w:r>
       <w:r>
         <w:t xml:space="preserve"> </w:t>
       </w:r>
@@ -10564,14 +10783,27 @@
       <w:r>
         <w:t xml:space="preserve">Figure </w:t>
       </w:r>
-      <w:fldSimple w:instr=" SEQ Figure \* ARABIC ">
-        <w:r>
-          <w:rPr>
-            <w:noProof/>
-          </w:rPr>
-          <w:t>19</w:t>
-        </w:r>
-      </w:fldSimple>
+      <w:r>
+        <w:fldChar w:fldCharType="begin"/>
+      </w:r>
+      <w:r>
+        <w:instrText xml:space="preserve"> SEQ Figure \* ARABIC </w:instrText>
+      </w:r>
+      <w:r>
+        <w:fldChar w:fldCharType="separate"/>
+      </w:r>
+      <w:r>
+        <w:rPr>
+          <w:noProof/>
+        </w:rPr>
+        <w:t>19</w:t>
+      </w:r>
+      <w:r>
+        <w:rPr>
+          <w:noProof/>
+        </w:rPr>
+        <w:fldChar w:fldCharType="end"/>
+      </w:r>
       <w:r>
         <w:t xml:space="preserve"> </w:t>
       </w:r>
@@ -10581,13 +10813,7 @@
     </w:p>
     <w:p/>
     <w:p/>
-    <w:p>
-      <w:pPr>
-        <w:rPr>
-          <w:rFonts w:hint="eastAsia"/>
-        </w:rPr>
-      </w:pPr>
-    </w:p>
+    <w:p/>
     <w:p>
       <w:pPr>
         <w:pStyle w:val="a9"/>
@@ -11240,7 +11466,6 @@
       <w:pPr>
         <w:ind w:firstLineChars="200" w:firstLine="480"/>
         <w:rPr>
-          <w:rFonts w:hint="eastAsia"/>
           <w:sz w:val="24"/>
           <w:szCs w:val="24"/>
         </w:rPr>
@@ -11565,11 +11790,6 @@
       </w:r>
     </w:p>
     <w:p>
-      <w:pPr>
-        <w:rPr>
-          <w:rFonts w:hint="eastAsia"/>
-        </w:rPr>
-      </w:pPr>
       <w:r>
         <w:rPr>
           <w:rFonts w:hint="eastAsia"/>
@@ -11655,11 +11875,6 @@
       </w:r>
     </w:p>
     <w:p>
-      <w:pPr>
-        <w:rPr>
-          <w:rFonts w:hint="eastAsia"/>
-        </w:rPr>
-      </w:pPr>
       <w:r>
         <w:rPr>
           <w:rFonts w:hint="eastAsia"/>
@@ -11706,11 +11921,6 @@
       </w:r>
     </w:p>
     <w:p>
-      <w:pPr>
-        <w:rPr>
-          <w:rFonts w:hint="eastAsia"/>
-        </w:rPr>
-      </w:pPr>
       <w:r>
         <w:rPr>
           <w:rFonts w:hint="eastAsia"/>
@@ -11915,9 +12125,6 @@
         <w:tabs>
           <w:tab w:val="left" w:pos="2622"/>
         </w:tabs>
-        <w:rPr>
-          <w:rFonts w:hint="eastAsia"/>
-        </w:rPr>
       </w:pPr>
       <w:r>
         <w:rPr>
@@ -11997,9 +12204,6 @@
         <w:tabs>
           <w:tab w:val="left" w:pos="2622"/>
         </w:tabs>
-        <w:rPr>
-          <w:rFonts w:hint="eastAsia"/>
-        </w:rPr>
       </w:pPr>
       <w:r>
         <w:rPr>
@@ -12041,9 +12245,6 @@
         <w:tabs>
           <w:tab w:val="left" w:pos="2622"/>
         </w:tabs>
-        <w:rPr>
-          <w:rFonts w:hint="eastAsia"/>
-        </w:rPr>
       </w:pPr>
       <w:r>
         <w:rPr>
@@ -12083,9 +12284,6 @@
         <w:tabs>
           <w:tab w:val="left" w:pos="2622"/>
         </w:tabs>
-        <w:rPr>
-          <w:rFonts w:hint="eastAsia"/>
-        </w:rPr>
       </w:pPr>
       <w:r>
         <w:rPr>
@@ -12105,9 +12303,6 @@
         <w:tabs>
           <w:tab w:val="left" w:pos="2622"/>
         </w:tabs>
-        <w:rPr>
-          <w:rFonts w:hint="eastAsia"/>
-        </w:rPr>
       </w:pPr>
       <w:r>
         <w:rPr>
@@ -12147,9 +12342,6 @@
         <w:tabs>
           <w:tab w:val="left" w:pos="2622"/>
         </w:tabs>
-        <w:rPr>
-          <w:rFonts w:hint="eastAsia"/>
-        </w:rPr>
       </w:pPr>
       <w:r>
         <w:rPr>
@@ -12324,8 +12516,6 @@
       <w:r>
         <w:t>%</w:t>
       </w:r>
-      <w:bookmarkStart w:id="0" w:name="_GoBack"/>
-      <w:bookmarkEnd w:id="0"/>
     </w:p>
     <w:p>
       <w:r>
@@ -12567,11 +12757,6 @@
       </w:r>
     </w:p>
     <w:p>
-      <w:pPr>
-        <w:rPr>
-          <w:rFonts w:hint="eastAsia"/>
-        </w:rPr>
-      </w:pPr>
       <w:r>
         <w:rPr>
           <w:rFonts w:hint="eastAsia"/>
@@ -12592,11 +12777,6 @@
       </w:r>
     </w:p>
     <w:p>
-      <w:pPr>
-        <w:rPr>
-          <w:rFonts w:hint="eastAsia"/>
-        </w:rPr>
-      </w:pPr>
       <w:r>
         <w:rPr>
           <w:rFonts w:hint="eastAsia"/>
@@ -12611,11 +12791,6 @@
       </w:r>
     </w:p>
     <w:p>
-      <w:pPr>
-        <w:rPr>
-          <w:rFonts w:hint="eastAsia"/>
-        </w:rPr>
-      </w:pPr>
       <w:r>
         <w:rPr>
           <w:rFonts w:hint="eastAsia"/>
@@ -12887,11 +13062,6 @@
       </w:r>
     </w:p>
     <w:p>
-      <w:pPr>
-        <w:rPr>
-          <w:rFonts w:hint="eastAsia"/>
-        </w:rPr>
-      </w:pPr>
       <w:r>
         <w:rPr>
           <w:rFonts w:hint="eastAsia"/>
@@ -12947,11 +13117,6 @@
       </w:r>
     </w:p>
     <w:p>
-      <w:pPr>
-        <w:rPr>
-          <w:rFonts w:hint="eastAsia"/>
-        </w:rPr>
-      </w:pPr>
       <w:r>
         <w:rPr>
           <w:rFonts w:hint="eastAsia"/>
@@ -12997,11 +13162,6 @@
       </w:r>
     </w:p>
     <w:p>
-      <w:pPr>
-        <w:rPr>
-          <w:rFonts w:hint="eastAsia"/>
-        </w:rPr>
-      </w:pPr>
       <w:r>
         <w:rPr>
           <w:rFonts w:hint="eastAsia"/>
@@ -13027,11 +13187,6 @@
       </w:r>
     </w:p>
     <w:p>
-      <w:pPr>
-        <w:rPr>
-          <w:rFonts w:hint="eastAsia"/>
-        </w:rPr>
-      </w:pPr>
       <w:r>
         <w:rPr>
           <w:rFonts w:hint="eastAsia"/>
@@ -13057,11 +13212,6 @@
       </w:r>
     </w:p>
     <w:p>
-      <w:pPr>
-        <w:rPr>
-          <w:rFonts w:hint="eastAsia"/>
-        </w:rPr>
-      </w:pPr>
       <w:r>
         <w:rPr>
           <w:rFonts w:hint="eastAsia"/>
@@ -13117,11 +13267,6 @@
       </w:r>
     </w:p>
     <w:p>
-      <w:pPr>
-        <w:rPr>
-          <w:rFonts w:hint="eastAsia"/>
-        </w:rPr>
-      </w:pPr>
       <w:r>
         <w:rPr>
           <w:rFonts w:hint="eastAsia"/>
@@ -13152,11 +13297,6 @@
       </w:r>
     </w:p>
     <w:p>
-      <w:pPr>
-        <w:rPr>
-          <w:rFonts w:hint="eastAsia"/>
-        </w:rPr>
-      </w:pPr>
       <w:r>
         <w:rPr>
           <w:rFonts w:hint="eastAsia"/>
@@ -13192,11 +13332,6 @@
       </w:r>
     </w:p>
     <w:p>
-      <w:pPr>
-        <w:rPr>
-          <w:rFonts w:hint="eastAsia"/>
-        </w:rPr>
-      </w:pPr>
       <w:r>
         <w:rPr>
           <w:rFonts w:hint="eastAsia"/>
@@ -13270,11 +13405,6 @@
       </w:r>
     </w:p>
     <w:p>
-      <w:pPr>
-        <w:rPr>
-          <w:rFonts w:hint="eastAsia"/>
-        </w:rPr>
-      </w:pPr>
       <w:r>
         <w:rPr>
           <w:rFonts w:hint="eastAsia"/>
@@ -13300,11 +13430,6 @@
       </w:r>
     </w:p>
     <w:p>
-      <w:pPr>
-        <w:rPr>
-          <w:rFonts w:hint="eastAsia"/>
-        </w:rPr>
-      </w:pPr>
       <w:r>
         <w:rPr>
           <w:rFonts w:hint="eastAsia"/>
@@ -13340,11 +13465,6 @@
       </w:r>
     </w:p>
     <w:p>
-      <w:pPr>
-        <w:rPr>
-          <w:rFonts w:hint="eastAsia"/>
-        </w:rPr>
-      </w:pPr>
       <w:r>
         <w:rPr>
           <w:rFonts w:hint="eastAsia"/>
@@ -13407,11 +13527,6 @@
       </w:r>
     </w:p>
     <w:p>
-      <w:pPr>
-        <w:rPr>
-          <w:rFonts w:hint="eastAsia"/>
-        </w:rPr>
-      </w:pPr>
       <w:r>
         <w:rPr>
           <w:rFonts w:hint="eastAsia"/>
@@ -13484,11 +13599,6 @@
       </w:r>
     </w:p>
     <w:p>
-      <w:pPr>
-        <w:rPr>
-          <w:rFonts w:hint="eastAsia"/>
-        </w:rPr>
-      </w:pPr>
       <w:r>
         <w:rPr>
           <w:rFonts w:hint="eastAsia"/>
@@ -13529,11 +13639,6 @@
       </w:r>
     </w:p>
     <w:p>
-      <w:pPr>
-        <w:rPr>
-          <w:rFonts w:hint="eastAsia"/>
-        </w:rPr>
-      </w:pPr>
       <w:r>
         <w:rPr>
           <w:rFonts w:hint="eastAsia"/>
@@ -13612,11 +13717,6 @@
       </w:r>
     </w:p>
     <w:p>
-      <w:pPr>
-        <w:rPr>
-          <w:rFonts w:hint="eastAsia"/>
-        </w:rPr>
-      </w:pPr>
       <w:r>
         <w:rPr>
           <w:rFonts w:hint="eastAsia"/>
@@ -13642,11 +13742,6 @@
       </w:r>
     </w:p>
     <w:p>
-      <w:pPr>
-        <w:rPr>
-          <w:rFonts w:hint="eastAsia"/>
-        </w:rPr>
-      </w:pPr>
       <w:r>
         <w:rPr>
           <w:rFonts w:hint="eastAsia"/>
@@ -13672,11 +13767,6 @@
       </w:r>
     </w:p>
     <w:p>
-      <w:pPr>
-        <w:rPr>
-          <w:rFonts w:hint="eastAsia"/>
-        </w:rPr>
-      </w:pPr>
       <w:r>
         <w:rPr>
           <w:rFonts w:hint="eastAsia"/>
@@ -13764,11 +13854,6 @@
       </w:r>
     </w:p>
     <w:p>
-      <w:pPr>
-        <w:rPr>
-          <w:rFonts w:hint="eastAsia"/>
-        </w:rPr>
-      </w:pPr>
       <w:r>
         <w:rPr>
           <w:rFonts w:hint="eastAsia"/>
@@ -13858,11 +13943,6 @@
       </w:r>
     </w:p>
     <w:p>
-      <w:pPr>
-        <w:rPr>
-          <w:rFonts w:hint="eastAsia"/>
-        </w:rPr>
-      </w:pPr>
       <w:r>
         <w:rPr>
           <w:rFonts w:hint="eastAsia"/>
@@ -13926,11 +14006,6 @@
       </w:r>
     </w:p>
     <w:p>
-      <w:pPr>
-        <w:rPr>
-          <w:rFonts w:hint="eastAsia"/>
-        </w:rPr>
-      </w:pPr>
       <w:r>
         <w:rPr>
           <w:rFonts w:hint="eastAsia"/>
@@ -13949,6 +14024,35 @@
         </w:rPr>
         <w:t>cla</w:t>
       </w:r>
+    </w:p>
+    <w:p>
+      <w:pPr>
+        <w:pStyle w:val="2"/>
+      </w:pPr>
+      <w:r>
+        <w:rPr>
+          <w:rFonts w:hint="eastAsia"/>
+        </w:rPr>
+        <w:t>5</w:t>
+      </w:r>
+      <w:r>
+        <w:t xml:space="preserve">.4 </w:t>
+      </w:r>
+      <w:r>
+        <w:t>代码地址</w:t>
+      </w:r>
+    </w:p>
+    <w:p>
+      <w:pPr>
+        <w:rPr>
+          <w:rFonts w:hint="eastAsia"/>
+        </w:rPr>
+      </w:pPr>
+      <w:r>
+        <w:t>https://github.com/fatfishZhao/neural_network_first_test</w:t>
+      </w:r>
+      <w:bookmarkStart w:id="0" w:name="_GoBack"/>
+      <w:bookmarkEnd w:id="0"/>
     </w:p>
     <w:sectPr>
       <w:pgSz w:w="11906" w:h="16838"/>

</xml_diff>

<commit_message>
change W to 1*3 matrix
</commit_message>
<xml_diff>
--- a/Adaline的LMS算法.docx
+++ b/Adaline的LMS算法.docx
@@ -5,7 +5,6 @@
     <w:p>
       <w:pPr>
         <w:rPr>
-          <w:rFonts w:hint="eastAsia"/>
           <w:b/>
           <w:sz w:val="72"/>
           <w:szCs w:val="72"/>
@@ -532,7 +531,7 @@
           </mc:Choice>
           <mc:Fallback>
             <w:pict>
-              <v:line w14:anchorId="707F266B" id="直接连接符 2" o:spid="_x0000_s1026" style="position:absolute;left:0;text-align:left;flip:y;z-index:251656704;visibility:visible;mso-wrap-style:square;mso-width-percent:0;mso-height-percent:0;mso-wrap-distance-left:9pt;mso-wrap-distance-top:0;mso-wrap-distance-right:9pt;mso-wrap-distance-bottom:0;mso-position-horizontal:absolute;mso-position-horizontal-relative:text;mso-position-vertical:absolute;mso-position-vertical-relative:text;mso-width-percent:0;mso-height-percent:0;mso-width-relative:margin;mso-height-relative:margin" from="113.25pt,18.9pt" to="131.25pt,18.9pt" o:gfxdata="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" strokecolor="black [3200]" strokeweight=".5pt">
+              <v:line w14:anchorId="535C5ED6" id="直接连接符 2" o:spid="_x0000_s1026" style="position:absolute;left:0;text-align:left;flip:y;z-index:251656704;visibility:visible;mso-wrap-style:square;mso-width-percent:0;mso-height-percent:0;mso-wrap-distance-left:9pt;mso-wrap-distance-top:0;mso-wrap-distance-right:9pt;mso-wrap-distance-bottom:0;mso-position-horizontal:absolute;mso-position-horizontal-relative:text;mso-position-vertical:absolute;mso-position-vertical-relative:text;mso-width-percent:0;mso-height-percent:0;mso-width-relative:margin;mso-height-relative:margin" from="113.25pt,18.9pt" to="131.25pt,18.9pt" o:gfxdata="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" strokecolor="black [3200]" strokeweight=".5pt">
                 <v:stroke joinstyle="miter"/>
               </v:line>
             </w:pict>
@@ -5063,36 +5062,151 @@
           <w:szCs w:val="24"/>
         </w:rPr>
       </w:pPr>
-      <w:r>
-        <w:rPr>
-          <w:position w:val="-30"/>
-        </w:rPr>
-        <w:object w:dxaOrig="2220" w:dyaOrig="720">
-          <v:shapetype id="_x0000_t75" coordsize="21600,21600" o:spt="75" o:preferrelative="t" path="m@4@5l@4@11@9@11@9@5xe" filled="f" stroked="f">
-            <v:stroke joinstyle="miter"/>
-            <v:formulas>
-              <v:f eqn="if lineDrawn pixelLineWidth 0"/>
-              <v:f eqn="sum @0 1 0"/>
-              <v:f eqn="sum 0 0 @1"/>
-              <v:f eqn="prod @2 1 2"/>
-              <v:f eqn="prod @3 21600 pixelWidth"/>
-              <v:f eqn="prod @3 21600 pixelHeight"/>
-              <v:f eqn="sum @0 0 1"/>
-              <v:f eqn="prod @6 1 2"/>
-              <v:f eqn="prod @7 21600 pixelWidth"/>
-              <v:f eqn="sum @8 21600 0"/>
-              <v:f eqn="prod @7 21600 pixelHeight"/>
-              <v:f eqn="sum @10 21600 0"/>
-            </v:formulas>
-            <v:path o:extrusionok="f" gradientshapeok="t" o:connecttype="rect"/>
-            <o:lock v:ext="edit" aspectratio="t"/>
-          </v:shapetype>
-          <v:shape id="_x0000_i1025" type="#_x0000_t75" style="width:111.2pt;height:36pt" o:ole="">
-            <v:imagedata r:id="rId7" o:title=""/>
-          </v:shape>
-          <o:OLEObject Type="Embed" ProgID="Equation.DSMT4" ShapeID="_x0000_i1025" DrawAspect="Content" ObjectID="_1574676704" r:id="rId8"/>
-        </w:object>
-      </w:r>
+      <m:oMathPara>
+        <m:oMath>
+          <m:r>
+            <w:rPr>
+              <w:rFonts w:ascii="Cambria Math" w:hAnsi="Cambria Math"/>
+              <w:sz w:val="24"/>
+              <w:szCs w:val="24"/>
+            </w:rPr>
+            <w:lastRenderedPageBreak/>
+            <m:t>R=</m:t>
+          </m:r>
+          <m:d>
+            <m:dPr>
+              <m:begChr m:val="["/>
+              <m:endChr m:val="]"/>
+              <m:ctrlPr>
+                <w:rPr>
+                  <w:rFonts w:ascii="Cambria Math" w:hAnsi="Cambria Math"/>
+                  <w:i/>
+                  <w:sz w:val="24"/>
+                  <w:szCs w:val="24"/>
+                </w:rPr>
+              </m:ctrlPr>
+            </m:dPr>
+            <m:e>
+              <m:m>
+                <m:mPr>
+                  <m:mcs>
+                    <m:mc>
+                      <m:mcPr>
+                        <m:count m:val="3"/>
+                        <m:mcJc m:val="center"/>
+                      </m:mcPr>
+                    </m:mc>
+                  </m:mcs>
+                  <m:ctrlPr>
+                    <w:rPr>
+                      <w:rFonts w:ascii="Cambria Math" w:hAnsi="Cambria Math"/>
+                      <w:i/>
+                      <w:sz w:val="24"/>
+                      <w:szCs w:val="24"/>
+                    </w:rPr>
+                  </m:ctrlPr>
+                </m:mPr>
+                <m:mr>
+                  <m:e>
+                    <m:r>
+                      <w:rPr>
+                        <w:rFonts w:ascii="Cambria Math" w:hAnsi="Cambria Math"/>
+                        <w:sz w:val="24"/>
+                        <w:szCs w:val="24"/>
+                      </w:rPr>
+                      <m:t>1</m:t>
+                    </m:r>
+                  </m:e>
+                  <m:e>
+                    <m:r>
+                      <w:rPr>
+                        <w:rFonts w:ascii="Cambria Math" w:hAnsi="Cambria Math"/>
+                        <w:sz w:val="24"/>
+                        <w:szCs w:val="24"/>
+                      </w:rPr>
+                      <m:t>-0.0269</m:t>
+                    </m:r>
+                  </m:e>
+                  <m:e>
+                    <m:r>
+                      <w:rPr>
+                        <w:rFonts w:ascii="Cambria Math" w:hAnsi="Cambria Math"/>
+                        <w:sz w:val="24"/>
+                        <w:szCs w:val="24"/>
+                      </w:rPr>
+                      <m:t>-0.0422</m:t>
+                    </m:r>
+                  </m:e>
+                </m:mr>
+                <m:mr>
+                  <m:e>
+                    <m:r>
+                      <w:rPr>
+                        <w:rFonts w:ascii="Cambria Math" w:hAnsi="Cambria Math"/>
+                        <w:sz w:val="24"/>
+                        <w:szCs w:val="24"/>
+                      </w:rPr>
+                      <m:t>-0.0269</m:t>
+                    </m:r>
+                  </m:e>
+                  <m:e>
+                    <m:r>
+                      <w:rPr>
+                        <w:rFonts w:ascii="Cambria Math" w:hAnsi="Cambria Math"/>
+                        <w:sz w:val="24"/>
+                        <w:szCs w:val="24"/>
+                      </w:rPr>
+                      <m:t>2.0106</m:t>
+                    </m:r>
+                  </m:e>
+                  <m:e>
+                    <m:r>
+                      <w:rPr>
+                        <w:rFonts w:ascii="Cambria Math" w:hAnsi="Cambria Math"/>
+                        <w:sz w:val="24"/>
+                        <w:szCs w:val="24"/>
+                      </w:rPr>
+                      <m:t>1.1515</m:t>
+                    </m:r>
+                  </m:e>
+                </m:mr>
+                <m:mr>
+                  <m:e>
+                    <m:r>
+                      <w:rPr>
+                        <w:rFonts w:ascii="Cambria Math" w:hAnsi="Cambria Math"/>
+                        <w:sz w:val="24"/>
+                        <w:szCs w:val="24"/>
+                      </w:rPr>
+                      <m:t>-0.0422</m:t>
+                    </m:r>
+                  </m:e>
+                  <m:e>
+                    <m:r>
+                      <w:rPr>
+                        <w:rFonts w:ascii="Cambria Math" w:hAnsi="Cambria Math"/>
+                        <w:sz w:val="24"/>
+                        <w:szCs w:val="24"/>
+                      </w:rPr>
+                      <m:t>1.1515</m:t>
+                    </m:r>
+                  </m:e>
+                  <m:e>
+                    <m:r>
+                      <w:rPr>
+                        <w:rFonts w:ascii="Cambria Math" w:hAnsi="Cambria Math"/>
+                        <w:sz w:val="24"/>
+                        <w:szCs w:val="24"/>
+                      </w:rPr>
+                      <m:t>1.7398</m:t>
+                    </m:r>
+                  </m:e>
+                </m:mr>
+              </m:m>
+            </m:e>
+          </m:d>
+        </m:oMath>
+      </m:oMathPara>
     </w:p>
     <w:p>
       <w:pPr>
@@ -5138,17 +5252,86 @@
           <w:szCs w:val="24"/>
         </w:rPr>
       </w:pPr>
-      <w:r>
-        <w:rPr>
-          <w:position w:val="-14"/>
-        </w:rPr>
-        <w:object w:dxaOrig="2120" w:dyaOrig="400">
-          <v:shape id="_x0000_i1026" type="#_x0000_t75" style="width:105.85pt;height:20.4pt" o:ole="">
-            <v:imagedata r:id="rId9" o:title=""/>
-          </v:shape>
-          <o:OLEObject Type="Embed" ProgID="Equation.DSMT4" ShapeID="_x0000_i1026" DrawAspect="Content" ObjectID="_1574676705" r:id="rId10"/>
-        </w:object>
-      </w:r>
+      <m:oMathPara>
+        <m:oMath>
+          <m:r>
+            <w:rPr>
+              <w:rFonts w:ascii="Cambria Math" w:hAnsi="Cambria Math"/>
+              <w:sz w:val="24"/>
+              <w:szCs w:val="24"/>
+            </w:rPr>
+            <m:t>P=</m:t>
+          </m:r>
+          <m:d>
+            <m:dPr>
+              <m:begChr m:val="["/>
+              <m:endChr m:val="]"/>
+              <m:ctrlPr>
+                <w:rPr>
+                  <w:rFonts w:ascii="Cambria Math" w:hAnsi="Cambria Math"/>
+                  <w:i/>
+                  <w:sz w:val="24"/>
+                  <w:szCs w:val="24"/>
+                </w:rPr>
+              </m:ctrlPr>
+            </m:dPr>
+            <m:e>
+              <m:m>
+                <m:mPr>
+                  <m:mcs>
+                    <m:mc>
+                      <m:mcPr>
+                        <m:count m:val="3"/>
+                        <m:mcJc m:val="center"/>
+                      </m:mcPr>
+                    </m:mc>
+                  </m:mcs>
+                  <m:ctrlPr>
+                    <w:rPr>
+                      <w:rFonts w:ascii="Cambria Math" w:hAnsi="Cambria Math"/>
+                      <w:i/>
+                      <w:sz w:val="24"/>
+                      <w:szCs w:val="24"/>
+                    </w:rPr>
+                  </m:ctrlPr>
+                </m:mPr>
+                <m:mr>
+                  <m:e>
+                    <m:r>
+                      <w:rPr>
+                        <w:rFonts w:ascii="Cambria Math" w:hAnsi="Cambria Math"/>
+                        <w:sz w:val="24"/>
+                        <w:szCs w:val="24"/>
+                      </w:rPr>
+                      <m:t>0</m:t>
+                    </m:r>
+                  </m:e>
+                  <m:e>
+                    <m:r>
+                      <w:rPr>
+                        <w:rFonts w:ascii="Cambria Math" w:hAnsi="Cambria Math"/>
+                        <w:sz w:val="24"/>
+                        <w:szCs w:val="24"/>
+                      </w:rPr>
+                      <m:t>1.1058</m:t>
+                    </m:r>
+                  </m:e>
+                  <m:e>
+                    <m:r>
+                      <w:rPr>
+                        <w:rFonts w:ascii="Cambria Math" w:hAnsi="Cambria Math"/>
+                        <w:sz w:val="24"/>
+                        <w:szCs w:val="24"/>
+                      </w:rPr>
+                      <m:t>1.0074</m:t>
+                    </m:r>
+                  </m:e>
+                </m:mr>
+              </m:m>
+            </m:e>
+          </m:d>
+        </m:oMath>
+      </m:oMathPara>
     </w:p>
     <w:p>
       <w:pPr>
@@ -5271,17 +5454,117 @@
           <w:szCs w:val="24"/>
         </w:rPr>
       </w:pPr>
-      <w:r>
-        <w:rPr>
-          <w:position w:val="-14"/>
-        </w:rPr>
-        <w:object w:dxaOrig="3080" w:dyaOrig="400">
-          <v:shape id="_x0000_i1027" type="#_x0000_t75" style="width:153.65pt;height:20.4pt" o:ole="">
-            <v:imagedata r:id="rId11" o:title=""/>
-          </v:shape>
-          <o:OLEObject Type="Embed" ProgID="Equation.DSMT4" ShapeID="_x0000_i1027" DrawAspect="Content" ObjectID="_1574676706" r:id="rId12"/>
-        </w:object>
-      </w:r>
+      <m:oMathPara>
+        <m:oMath>
+          <m:sSup>
+            <m:sSupPr>
+              <m:ctrlPr>
+                <w:rPr>
+                  <w:rFonts w:ascii="Cambria Math" w:hAnsi="Cambria Math"/>
+                  <w:sz w:val="24"/>
+                  <w:szCs w:val="24"/>
+                </w:rPr>
+              </m:ctrlPr>
+            </m:sSupPr>
+            <m:e>
+              <m:r>
+                <w:rPr>
+                  <w:rFonts w:ascii="Cambria Math" w:hAnsi="Cambria Math"/>
+                  <w:sz w:val="24"/>
+                  <w:szCs w:val="24"/>
+                </w:rPr>
+                <m:t>W</m:t>
+              </m:r>
+            </m:e>
+            <m:sup>
+              <m:r>
+                <w:rPr>
+                  <w:rFonts w:ascii="Cambria Math" w:hAnsi="Cambria Math"/>
+                  <w:sz w:val="24"/>
+                  <w:szCs w:val="24"/>
+                </w:rPr>
+                <m:t>*</m:t>
+              </m:r>
+            </m:sup>
+          </m:sSup>
+          <m:r>
+            <w:rPr>
+              <w:rFonts w:ascii="Cambria Math" w:hAnsi="Cambria Math"/>
+              <w:sz w:val="24"/>
+              <w:szCs w:val="24"/>
+            </w:rPr>
+            <m:t>=</m:t>
+          </m:r>
+          <m:d>
+            <m:dPr>
+              <m:begChr m:val="["/>
+              <m:endChr m:val="]"/>
+              <m:ctrlPr>
+                <w:rPr>
+                  <w:rFonts w:ascii="Cambria Math" w:hAnsi="Cambria Math"/>
+                  <w:i/>
+                  <w:sz w:val="24"/>
+                  <w:szCs w:val="24"/>
+                </w:rPr>
+              </m:ctrlPr>
+            </m:dPr>
+            <m:e>
+              <m:m>
+                <m:mPr>
+                  <m:mcs>
+                    <m:mc>
+                      <m:mcPr>
+                        <m:count m:val="3"/>
+                        <m:mcJc m:val="center"/>
+                      </m:mcPr>
+                    </m:mc>
+                  </m:mcs>
+                  <m:ctrlPr>
+                    <w:rPr>
+                      <w:rFonts w:ascii="Cambria Math" w:hAnsi="Cambria Math"/>
+                      <w:i/>
+                      <w:sz w:val="24"/>
+                      <w:szCs w:val="24"/>
+                    </w:rPr>
+                  </m:ctrlPr>
+                </m:mPr>
+                <m:mr>
+                  <m:e>
+                    <m:r>
+                      <w:rPr>
+                        <w:rFonts w:ascii="Cambria Math" w:hAnsi="Cambria Math"/>
+                        <w:sz w:val="24"/>
+                        <w:szCs w:val="24"/>
+                      </w:rPr>
+                      <m:t>0.0241</m:t>
+                    </m:r>
+                  </m:e>
+                  <m:e>
+                    <m:r>
+                      <w:rPr>
+                        <w:rFonts w:ascii="Cambria Math" w:hAnsi="Cambria Math"/>
+                        <w:sz w:val="24"/>
+                        <w:szCs w:val="24"/>
+                      </w:rPr>
+                      <m:t>0.3516</m:t>
+                    </m:r>
+                  </m:e>
+                  <m:e>
+                    <m:r>
+                      <w:rPr>
+                        <w:rFonts w:ascii="Cambria Math" w:hAnsi="Cambria Math"/>
+                        <w:sz w:val="24"/>
+                        <w:szCs w:val="24"/>
+                      </w:rPr>
+                      <m:t>0.3469</m:t>
+                    </m:r>
+                  </m:e>
+                </m:mr>
+              </m:m>
+            </m:e>
+          </m:d>
+        </m:oMath>
+      </m:oMathPara>
     </w:p>
     <w:p>
       <w:pPr>
@@ -5583,14 +5866,7 @@
           <w:sz w:val="24"/>
           <w:szCs w:val="24"/>
         </w:rPr>
-        <w:t>=0.2623</w:t>
-      </w:r>
-      <w:r>
-        <w:rPr>
-          <w:sz w:val="24"/>
-          <w:szCs w:val="24"/>
-        </w:rPr>
-        <w:t>3</w:t>
+        <w:t>=0.2617</w:t>
       </w:r>
     </w:p>
     <w:p>
@@ -5603,10 +5879,10 @@
           <w:noProof/>
         </w:rPr>
         <w:drawing>
-          <wp:inline distT="0" distB="0" distL="0" distR="0" wp14:anchorId="625BE5DD" wp14:editId="7A8E28E5">
+          <wp:inline distT="0" distB="0" distL="0" distR="0" wp14:anchorId="5D2D5A86" wp14:editId="25D97873">
             <wp:extent cx="5274310" cy="3682365"/>
             <wp:effectExtent l="0" t="0" r="2540" b="0"/>
-            <wp:docPr id="33" name="图片 33"/>
+            <wp:docPr id="12" name="图片 12"/>
             <wp:cNvGraphicFramePr>
               <a:graphicFrameLocks xmlns:a="http://schemas.openxmlformats.org/drawingml/2006/main" noChangeAspect="1"/>
             </wp:cNvGraphicFramePr>
@@ -5618,7 +5894,7 @@
                     <pic:cNvPicPr/>
                   </pic:nvPicPr>
                   <pic:blipFill>
-                    <a:blip r:embed="rId13"/>
+                    <a:blip r:embed="rId7"/>
                     <a:stretch>
                       <a:fillRect/>
                     </a:stretch>
@@ -5651,27 +5927,14 @@
       <w:r>
         <w:t xml:space="preserve">Figure </w:t>
       </w:r>
-      <w:r>
-        <w:fldChar w:fldCharType="begin"/>
-      </w:r>
-      <w:r>
-        <w:instrText xml:space="preserve"> SEQ Figure \* ARABIC </w:instrText>
-      </w:r>
-      <w:r>
-        <w:fldChar w:fldCharType="separate"/>
-      </w:r>
-      <w:r>
-        <w:rPr>
-          <w:noProof/>
-        </w:rPr>
-        <w:t>1</w:t>
-      </w:r>
-      <w:r>
-        <w:rPr>
-          <w:noProof/>
-        </w:rPr>
-        <w:fldChar w:fldCharType="end"/>
-      </w:r>
+      <w:fldSimple w:instr=" SEQ Figure \* ARABIC ">
+        <w:r>
+          <w:rPr>
+            <w:noProof/>
+          </w:rPr>
+          <w:t>1</w:t>
+        </w:r>
+      </w:fldSimple>
       <w:r>
         <w:t xml:space="preserve"> LMS</w:t>
       </w:r>
@@ -5941,10 +6204,29 @@
       </w:pPr>
       <w:r>
         <w:object w:dxaOrig="5956" w:dyaOrig="13140">
-          <v:shape id="_x0000_i1028" type="#_x0000_t75" style="width:166.55pt;height:367.5pt" o:ole="">
-            <v:imagedata r:id="rId14" o:title=""/>
+          <v:shapetype id="_x0000_t75" coordsize="21600,21600" o:spt="75" o:preferrelative="t" path="m@4@5l@4@11@9@11@9@5xe" filled="f" stroked="f">
+            <v:stroke joinstyle="miter"/>
+            <v:formulas>
+              <v:f eqn="if lineDrawn pixelLineWidth 0"/>
+              <v:f eqn="sum @0 1 0"/>
+              <v:f eqn="sum 0 0 @1"/>
+              <v:f eqn="prod @2 1 2"/>
+              <v:f eqn="prod @3 21600 pixelWidth"/>
+              <v:f eqn="prod @3 21600 pixelHeight"/>
+              <v:f eqn="sum @0 0 1"/>
+              <v:f eqn="prod @6 1 2"/>
+              <v:f eqn="prod @7 21600 pixelWidth"/>
+              <v:f eqn="sum @8 21600 0"/>
+              <v:f eqn="prod @7 21600 pixelHeight"/>
+              <v:f eqn="sum @10 21600 0"/>
+            </v:formulas>
+            <v:path o:extrusionok="f" gradientshapeok="t" o:connecttype="rect"/>
+            <o:lock v:ext="edit" aspectratio="t"/>
+          </v:shapetype>
+          <v:shape id="_x0000_i1025" type="#_x0000_t75" style="width:166.55pt;height:367.5pt" o:ole="">
+            <v:imagedata r:id="rId8" o:title=""/>
           </v:shape>
-          <o:OLEObject Type="Embed" ProgID="Visio.Drawing.15" ShapeID="_x0000_i1028" DrawAspect="Content" ObjectID="_1574676707" r:id="rId15"/>
+          <o:OLEObject Type="Embed" ProgID="Visio.Drawing.15" ShapeID="_x0000_i1025" DrawAspect="Content" ObjectID="_1574947568" r:id="rId9"/>
         </w:object>
       </w:r>
     </w:p>
@@ -5956,27 +6238,14 @@
       <w:r>
         <w:t xml:space="preserve">Figure </w:t>
       </w:r>
-      <w:r>
-        <w:fldChar w:fldCharType="begin"/>
-      </w:r>
-      <w:r>
-        <w:instrText xml:space="preserve"> SEQ Figure \* ARABIC </w:instrText>
-      </w:r>
-      <w:r>
-        <w:fldChar w:fldCharType="separate"/>
-      </w:r>
-      <w:r>
-        <w:rPr>
-          <w:noProof/>
-        </w:rPr>
-        <w:t>2</w:t>
-      </w:r>
-      <w:r>
-        <w:rPr>
-          <w:noProof/>
-        </w:rPr>
-        <w:fldChar w:fldCharType="end"/>
-      </w:r>
+      <w:fldSimple w:instr=" SEQ Figure \* ARABIC ">
+        <w:r>
+          <w:rPr>
+            <w:noProof/>
+          </w:rPr>
+          <w:t>2</w:t>
+        </w:r>
+      </w:fldSimple>
       <w:r>
         <w:t xml:space="preserve"> </w:t>
       </w:r>
@@ -6090,7 +6359,21 @@
           <w:sz w:val="24"/>
           <w:szCs w:val="24"/>
         </w:rPr>
-        <w:t>random(1,2)</w:t>
+        <w:t>random(1,</w:t>
+      </w:r>
+      <w:r>
+        <w:rPr>
+          <w:sz w:val="24"/>
+          <w:szCs w:val="24"/>
+        </w:rPr>
+        <w:t>3</w:t>
+      </w:r>
+      <w:r>
+        <w:rPr>
+          <w:sz w:val="24"/>
+          <w:szCs w:val="24"/>
+        </w:rPr>
+        <w:t>)</w:t>
       </w:r>
       <w:r>
         <w:rPr>
@@ -6221,10 +6504,736 @@
         </w:rPr>
         <w:lastRenderedPageBreak/>
         <w:drawing>
-          <wp:inline distT="0" distB="0" distL="0" distR="0" wp14:anchorId="3A9459B3" wp14:editId="48AF6BFA">
+          <wp:inline distT="0" distB="0" distL="0" distR="0" wp14:anchorId="57B72E65" wp14:editId="1260AC21">
             <wp:extent cx="5274310" cy="3682365"/>
             <wp:effectExtent l="0" t="0" r="2540" b="0"/>
-            <wp:docPr id="10" name="图片 10"/>
+            <wp:docPr id="13" name="图片 13"/>
+            <wp:cNvGraphicFramePr>
+              <a:graphicFrameLocks xmlns:a="http://schemas.openxmlformats.org/drawingml/2006/main" noChangeAspect="1"/>
+            </wp:cNvGraphicFramePr>
+            <a:graphic xmlns:a="http://schemas.openxmlformats.org/drawingml/2006/main">
+              <a:graphicData uri="http://schemas.openxmlformats.org/drawingml/2006/picture">
+                <pic:pic xmlns:pic="http://schemas.openxmlformats.org/drawingml/2006/picture">
+                  <pic:nvPicPr>
+                    <pic:cNvPr id="1" name=""/>
+                    <pic:cNvPicPr/>
+                  </pic:nvPicPr>
+                  <pic:blipFill>
+                    <a:blip r:embed="rId10"/>
+                    <a:stretch>
+                      <a:fillRect/>
+                    </a:stretch>
+                  </pic:blipFill>
+                  <pic:spPr>
+                    <a:xfrm>
+                      <a:off x="0" y="0"/>
+                      <a:ext cx="5274310" cy="3682365"/>
+                    </a:xfrm>
+                    <a:prstGeom prst="rect">
+                      <a:avLst/>
+                    </a:prstGeom>
+                  </pic:spPr>
+                </pic:pic>
+              </a:graphicData>
+            </a:graphic>
+          </wp:inline>
+        </w:drawing>
+      </w:r>
+    </w:p>
+    <w:p>
+      <w:pPr>
+        <w:pStyle w:val="a9"/>
+        <w:jc w:val="center"/>
+        <w:rPr>
+          <w:sz w:val="24"/>
+          <w:szCs w:val="24"/>
+        </w:rPr>
+      </w:pPr>
+      <w:r>
+        <w:t xml:space="preserve">Figure </w:t>
+      </w:r>
+      <w:fldSimple w:instr=" SEQ Figure \* ARABIC ">
+        <w:r>
+          <w:rPr>
+            <w:noProof/>
+          </w:rPr>
+          <w:t>3</w:t>
+        </w:r>
+      </w:fldSimple>
+      <w:r>
+        <w:t xml:space="preserve"> alpha=0.01</w:t>
+      </w:r>
+      <w:r>
+        <w:t>时的结果</w:t>
+      </w:r>
+    </w:p>
+    <w:p>
+      <w:pPr>
+        <w:ind w:right="480"/>
+        <w:rPr>
+          <w:sz w:val="24"/>
+          <w:szCs w:val="24"/>
+        </w:rPr>
+      </w:pPr>
+      <w:r>
+        <w:rPr>
+          <w:sz w:val="24"/>
+          <w:szCs w:val="24"/>
+        </w:rPr>
+        <w:t>迭代结束后</w:t>
+      </w:r>
+      <w:r>
+        <w:rPr>
+          <w:rFonts w:hint="eastAsia"/>
+          <w:sz w:val="24"/>
+          <w:szCs w:val="24"/>
+        </w:rPr>
+        <w:t>，</w:t>
+      </w:r>
+      <w:r>
+        <w:rPr>
+          <w:rFonts w:hint="eastAsia"/>
+          <w:sz w:val="24"/>
+          <w:szCs w:val="24"/>
+        </w:rPr>
+        <w:t>随机逼近算法计算出的</w:t>
+      </w:r>
+      <w:r>
+        <w:rPr>
+          <w:sz w:val="24"/>
+          <w:szCs w:val="24"/>
+        </w:rPr>
+        <w:t>加权系数矩阵</w:t>
+      </w:r>
+      <w:r>
+        <w:rPr>
+          <w:rFonts w:hint="eastAsia"/>
+          <w:sz w:val="24"/>
+          <w:szCs w:val="24"/>
+        </w:rPr>
+        <w:t>：</w:t>
+      </w:r>
+      <w:r>
+        <w:rPr>
+          <w:rFonts w:hint="eastAsia"/>
+          <w:sz w:val="24"/>
+          <w:szCs w:val="24"/>
+        </w:rPr>
+        <w:t>W=[</w:t>
+      </w:r>
+      <w:r>
+        <w:rPr>
+          <w:sz w:val="24"/>
+          <w:szCs w:val="24"/>
+        </w:rPr>
+        <w:t>0.039425 0.34162 0.37282</w:t>
+      </w:r>
+      <w:r>
+        <w:rPr>
+          <w:rFonts w:hint="eastAsia"/>
+          <w:sz w:val="24"/>
+          <w:szCs w:val="24"/>
+        </w:rPr>
+        <w:t>]</w:t>
+      </w:r>
+    </w:p>
+    <w:p>
+      <w:pPr>
+        <w:rPr>
+          <w:sz w:val="24"/>
+          <w:szCs w:val="24"/>
+        </w:rPr>
+      </w:pPr>
+      <w:r>
+        <w:rPr>
+          <w:rFonts w:hint="eastAsia"/>
+          <w:sz w:val="24"/>
+          <w:szCs w:val="24"/>
+        </w:rPr>
+        <w:t>如图</w:t>
+      </w:r>
+      <w:r>
+        <w:rPr>
+          <w:rFonts w:hint="eastAsia"/>
+          <w:sz w:val="24"/>
+          <w:szCs w:val="24"/>
+        </w:rPr>
+        <w:t>1</w:t>
+      </w:r>
+      <w:r>
+        <w:rPr>
+          <w:rFonts w:hint="eastAsia"/>
+          <w:sz w:val="24"/>
+          <w:szCs w:val="24"/>
+        </w:rPr>
+        <w:t>所示为实验结果。在</w:t>
+      </w:r>
+      <m:oMath>
+        <m:r>
+          <m:rPr>
+            <m:sty m:val="p"/>
+          </m:rPr>
+          <w:rPr>
+            <w:rFonts w:ascii="Cambria Math" w:hAnsi="Cambria Math"/>
+            <w:sz w:val="24"/>
+            <w:szCs w:val="24"/>
+          </w:rPr>
+          <m:t>α=0.01</m:t>
+        </m:r>
+      </m:oMath>
+      <w:r>
+        <w:rPr>
+          <w:rFonts w:hint="eastAsia"/>
+          <w:sz w:val="24"/>
+          <w:szCs w:val="24"/>
+        </w:rPr>
+        <w:t>时，</w:t>
+      </w:r>
+      <w:r>
+        <w:rPr>
+          <w:sz w:val="24"/>
+          <w:szCs w:val="24"/>
+        </w:rPr>
+        <w:t>均方误差随训练次数的变化曲线</w:t>
+      </w:r>
+      <w:r>
+        <w:rPr>
+          <w:rFonts w:hint="eastAsia"/>
+          <w:sz w:val="24"/>
+          <w:szCs w:val="24"/>
+        </w:rPr>
+        <w:t>，随着学习的进行，均方误差逐渐减小。但是从图中可以看见会有微小的起伏，这是因为每一步加权系数的调整量是向所选样本的误差梯度的负方向调整，但是总的趋势是误差减小的方向，最后满足误差的要求。</w:t>
+      </w:r>
+    </w:p>
+    <w:p>
+      <w:pPr>
+        <w:rPr>
+          <w:sz w:val="24"/>
+          <w:szCs w:val="24"/>
+        </w:rPr>
+      </w:pPr>
+      <w:r>
+        <w:rPr>
+          <w:noProof/>
+          <w:sz w:val="24"/>
+          <w:szCs w:val="24"/>
+        </w:rPr>
+        <w:drawing>
+          <wp:anchor distT="0" distB="0" distL="114300" distR="114300" simplePos="0" relativeHeight="251655680" behindDoc="0" locked="0" layoutInCell="1" allowOverlap="1" wp14:anchorId="0C693FDB" wp14:editId="3CC3746F">
+            <wp:simplePos x="0" y="0"/>
+            <wp:positionH relativeFrom="column">
+              <wp:posOffset>0</wp:posOffset>
+            </wp:positionH>
+            <wp:positionV relativeFrom="paragraph">
+              <wp:posOffset>6372225</wp:posOffset>
+            </wp:positionV>
+            <wp:extent cx="3078000" cy="2304000"/>
+            <wp:effectExtent l="0" t="0" r="8255" b="1270"/>
+            <wp:wrapNone/>
+            <wp:docPr id="197" name="图片 197"/>
+            <wp:cNvGraphicFramePr>
+              <a:graphicFrameLocks xmlns:a="http://schemas.openxmlformats.org/drawingml/2006/main" noChangeAspect="1"/>
+            </wp:cNvGraphicFramePr>
+            <a:graphic xmlns:a="http://schemas.openxmlformats.org/drawingml/2006/main">
+              <a:graphicData uri="http://schemas.openxmlformats.org/drawingml/2006/picture">
+                <pic:pic xmlns:pic="http://schemas.openxmlformats.org/drawingml/2006/picture">
+                  <pic:nvPicPr>
+                    <pic:cNvPr id="197" name="随机逼近算法alpha=0.008.jpg"/>
+                    <pic:cNvPicPr/>
+                  </pic:nvPicPr>
+                  <pic:blipFill>
+                    <a:blip r:embed="rId11">
+                      <a:extLst>
+                        <a:ext uri="{28A0092B-C50C-407E-A947-70E740481C1C}">
+                          <a14:useLocalDpi xmlns:a14="http://schemas.microsoft.com/office/drawing/2010/main" val="0"/>
+                        </a:ext>
+                      </a:extLst>
+                    </a:blip>
+                    <a:stretch>
+                      <a:fillRect/>
+                    </a:stretch>
+                  </pic:blipFill>
+                  <pic:spPr>
+                    <a:xfrm>
+                      <a:off x="0" y="0"/>
+                      <a:ext cx="3078000" cy="2304000"/>
+                    </a:xfrm>
+                    <a:prstGeom prst="rect">
+                      <a:avLst/>
+                    </a:prstGeom>
+                  </pic:spPr>
+                </pic:pic>
+              </a:graphicData>
+            </a:graphic>
+            <wp14:sizeRelH relativeFrom="margin">
+              <wp14:pctWidth>0</wp14:pctWidth>
+            </wp14:sizeRelH>
+            <wp14:sizeRelV relativeFrom="margin">
+              <wp14:pctHeight>0</wp14:pctHeight>
+            </wp14:sizeRelV>
+          </wp:anchor>
+        </w:drawing>
+      </w:r>
+    </w:p>
+    <w:p>
+      <w:pPr>
+        <w:ind w:firstLine="480"/>
+        <w:rPr>
+          <w:sz w:val="24"/>
+          <w:szCs w:val="24"/>
+        </w:rPr>
+      </w:pPr>
+      <w:r>
+        <w:rPr>
+          <w:rFonts w:hint="eastAsia"/>
+          <w:sz w:val="24"/>
+          <w:szCs w:val="24"/>
+        </w:rPr>
+        <w:t>下列各图为</w:t>
+      </w:r>
+      <m:oMath>
+        <m:r>
+          <m:rPr>
+            <m:sty m:val="p"/>
+          </m:rPr>
+          <w:rPr>
+            <w:rFonts w:ascii="Cambria Math" w:hAnsi="Cambria Math"/>
+            <w:sz w:val="24"/>
+            <w:szCs w:val="24"/>
+          </w:rPr>
+          <m:t>α</m:t>
+        </m:r>
+      </m:oMath>
+      <w:r>
+        <w:rPr>
+          <w:sz w:val="24"/>
+          <w:szCs w:val="24"/>
+        </w:rPr>
+        <w:t>取值不同时</w:t>
+      </w:r>
+      <w:r>
+        <w:rPr>
+          <w:rFonts w:hint="eastAsia"/>
+          <w:sz w:val="24"/>
+          <w:szCs w:val="24"/>
+        </w:rPr>
+        <w:t>，</w:t>
+      </w:r>
+      <w:r>
+        <w:rPr>
+          <w:sz w:val="24"/>
+          <w:szCs w:val="24"/>
+        </w:rPr>
+        <w:t>均方误差随训练次数变化的曲线</w:t>
+      </w:r>
+      <w:r>
+        <w:rPr>
+          <w:rFonts w:hint="eastAsia"/>
+          <w:sz w:val="24"/>
+          <w:szCs w:val="24"/>
+        </w:rPr>
+        <w:t>。</w:t>
+      </w:r>
+    </w:p>
+    <w:p>
+      <w:pPr>
+        <w:ind w:firstLine="480"/>
+        <w:rPr>
+          <w:sz w:val="24"/>
+          <w:szCs w:val="24"/>
+        </w:rPr>
+      </w:pPr>
+    </w:p>
+    <w:p>
+      <w:pPr>
+        <w:keepNext/>
+      </w:pPr>
+      <w:r>
+        <w:rPr>
+          <w:noProof/>
+        </w:rPr>
+        <w:lastRenderedPageBreak/>
+        <w:drawing>
+          <wp:inline distT="0" distB="0" distL="0" distR="0" wp14:anchorId="675C7E39" wp14:editId="797698EC">
+            <wp:extent cx="5274310" cy="3682365"/>
+            <wp:effectExtent l="0" t="0" r="2540" b="0"/>
+            <wp:docPr id="16" name="图片 16"/>
+            <wp:cNvGraphicFramePr>
+              <a:graphicFrameLocks xmlns:a="http://schemas.openxmlformats.org/drawingml/2006/main" noChangeAspect="1"/>
+            </wp:cNvGraphicFramePr>
+            <a:graphic xmlns:a="http://schemas.openxmlformats.org/drawingml/2006/main">
+              <a:graphicData uri="http://schemas.openxmlformats.org/drawingml/2006/picture">
+                <pic:pic xmlns:pic="http://schemas.openxmlformats.org/drawingml/2006/picture">
+                  <pic:nvPicPr>
+                    <pic:cNvPr id="1" name=""/>
+                    <pic:cNvPicPr/>
+                  </pic:nvPicPr>
+                  <pic:blipFill>
+                    <a:blip r:embed="rId12"/>
+                    <a:stretch>
+                      <a:fillRect/>
+                    </a:stretch>
+                  </pic:blipFill>
+                  <pic:spPr>
+                    <a:xfrm>
+                      <a:off x="0" y="0"/>
+                      <a:ext cx="5274310" cy="3682365"/>
+                    </a:xfrm>
+                    <a:prstGeom prst="rect">
+                      <a:avLst/>
+                    </a:prstGeom>
+                  </pic:spPr>
+                </pic:pic>
+              </a:graphicData>
+            </a:graphic>
+          </wp:inline>
+        </w:drawing>
+      </w:r>
+    </w:p>
+    <w:p>
+      <w:pPr>
+        <w:pStyle w:val="a9"/>
+        <w:jc w:val="center"/>
+        <w:rPr>
+          <w:sz w:val="24"/>
+          <w:szCs w:val="24"/>
+        </w:rPr>
+      </w:pPr>
+      <w:r>
+        <w:t xml:space="preserve">Figure </w:t>
+      </w:r>
+      <w:fldSimple w:instr=" SEQ Figure \* ARABIC ">
+        <w:r>
+          <w:rPr>
+            <w:noProof/>
+          </w:rPr>
+          <w:t>4</w:t>
+        </w:r>
+      </w:fldSimple>
+      <w:r>
+        <w:t xml:space="preserve"> </w:t>
+      </w:r>
+      <w:r>
+        <w:rPr>
+          <w:rFonts w:hint="eastAsia"/>
+        </w:rPr>
+        <w:t>alpha=0.0</w:t>
+      </w:r>
+      <w:r>
+        <w:t>0</w:t>
+      </w:r>
+      <w:r>
+        <w:t>2</w:t>
+      </w:r>
+      <w:r>
+        <w:rPr>
+          <w:rFonts w:hint="eastAsia"/>
+        </w:rPr>
+        <w:t>时的结果</w:t>
+      </w:r>
+    </w:p>
+    <w:p>
+      <w:pPr>
+        <w:rPr>
+          <w:sz w:val="24"/>
+          <w:szCs w:val="24"/>
+        </w:rPr>
+      </w:pPr>
+    </w:p>
+    <w:p>
+      <w:pPr>
+        <w:keepNext/>
+      </w:pPr>
+      <w:r>
+        <w:rPr>
+          <w:noProof/>
+        </w:rPr>
+        <w:drawing>
+          <wp:inline distT="0" distB="0" distL="0" distR="0" wp14:anchorId="24FEBBCF" wp14:editId="6FC608E9">
+            <wp:extent cx="5274310" cy="3682365"/>
+            <wp:effectExtent l="0" t="0" r="2540" b="0"/>
+            <wp:docPr id="17" name="图片 17"/>
+            <wp:cNvGraphicFramePr>
+              <a:graphicFrameLocks xmlns:a="http://schemas.openxmlformats.org/drawingml/2006/main" noChangeAspect="1"/>
+            </wp:cNvGraphicFramePr>
+            <a:graphic xmlns:a="http://schemas.openxmlformats.org/drawingml/2006/main">
+              <a:graphicData uri="http://schemas.openxmlformats.org/drawingml/2006/picture">
+                <pic:pic xmlns:pic="http://schemas.openxmlformats.org/drawingml/2006/picture">
+                  <pic:nvPicPr>
+                    <pic:cNvPr id="1" name=""/>
+                    <pic:cNvPicPr/>
+                  </pic:nvPicPr>
+                  <pic:blipFill>
+                    <a:blip r:embed="rId13"/>
+                    <a:stretch>
+                      <a:fillRect/>
+                    </a:stretch>
+                  </pic:blipFill>
+                  <pic:spPr>
+                    <a:xfrm>
+                      <a:off x="0" y="0"/>
+                      <a:ext cx="5274310" cy="3682365"/>
+                    </a:xfrm>
+                    <a:prstGeom prst="rect">
+                      <a:avLst/>
+                    </a:prstGeom>
+                  </pic:spPr>
+                </pic:pic>
+              </a:graphicData>
+            </a:graphic>
+          </wp:inline>
+        </w:drawing>
+      </w:r>
+    </w:p>
+    <w:p>
+      <w:pPr>
+        <w:pStyle w:val="a9"/>
+        <w:jc w:val="center"/>
+        <w:rPr>
+          <w:sz w:val="24"/>
+          <w:szCs w:val="24"/>
+        </w:rPr>
+      </w:pPr>
+      <w:r>
+        <w:t xml:space="preserve">Figure </w:t>
+      </w:r>
+      <w:fldSimple w:instr=" SEQ Figure \* ARABIC ">
+        <w:r>
+          <w:rPr>
+            <w:noProof/>
+          </w:rPr>
+          <w:t>5</w:t>
+        </w:r>
+      </w:fldSimple>
+      <w:r>
+        <w:t xml:space="preserve"> </w:t>
+      </w:r>
+      <w:r>
+        <w:rPr>
+          <w:rFonts w:hint="eastAsia"/>
+        </w:rPr>
+        <w:t>alpha=0.0</w:t>
+      </w:r>
+      <w:r>
+        <w:t>0</w:t>
+      </w:r>
+      <w:r>
+        <w:t>8</w:t>
+      </w:r>
+      <w:r>
+        <w:rPr>
+          <w:rFonts w:hint="eastAsia"/>
+        </w:rPr>
+        <w:t>时的结果</w:t>
+      </w:r>
+    </w:p>
+    <w:p>
+      <w:pPr>
+        <w:rPr>
+          <w:sz w:val="24"/>
+          <w:szCs w:val="24"/>
+        </w:rPr>
+      </w:pPr>
+    </w:p>
+    <w:p>
+      <w:pPr>
+        <w:keepNext/>
+      </w:pPr>
+      <w:r>
+        <w:rPr>
+          <w:noProof/>
+        </w:rPr>
+        <w:lastRenderedPageBreak/>
+        <w:drawing>
+          <wp:inline distT="0" distB="0" distL="0" distR="0" wp14:anchorId="389F8C46" wp14:editId="05A48122">
+            <wp:extent cx="5274310" cy="3682365"/>
+            <wp:effectExtent l="0" t="0" r="2540" b="0"/>
+            <wp:docPr id="18" name="图片 18"/>
+            <wp:cNvGraphicFramePr>
+              <a:graphicFrameLocks xmlns:a="http://schemas.openxmlformats.org/drawingml/2006/main" noChangeAspect="1"/>
+            </wp:cNvGraphicFramePr>
+            <a:graphic xmlns:a="http://schemas.openxmlformats.org/drawingml/2006/main">
+              <a:graphicData uri="http://schemas.openxmlformats.org/drawingml/2006/picture">
+                <pic:pic xmlns:pic="http://schemas.openxmlformats.org/drawingml/2006/picture">
+                  <pic:nvPicPr>
+                    <pic:cNvPr id="1" name=""/>
+                    <pic:cNvPicPr/>
+                  </pic:nvPicPr>
+                  <pic:blipFill>
+                    <a:blip r:embed="rId14"/>
+                    <a:stretch>
+                      <a:fillRect/>
+                    </a:stretch>
+                  </pic:blipFill>
+                  <pic:spPr>
+                    <a:xfrm>
+                      <a:off x="0" y="0"/>
+                      <a:ext cx="5274310" cy="3682365"/>
+                    </a:xfrm>
+                    <a:prstGeom prst="rect">
+                      <a:avLst/>
+                    </a:prstGeom>
+                  </pic:spPr>
+                </pic:pic>
+              </a:graphicData>
+            </a:graphic>
+          </wp:inline>
+        </w:drawing>
+      </w:r>
+    </w:p>
+    <w:p>
+      <w:pPr>
+        <w:pStyle w:val="a9"/>
+        <w:jc w:val="center"/>
+        <w:rPr>
+          <w:sz w:val="24"/>
+          <w:szCs w:val="24"/>
+        </w:rPr>
+      </w:pPr>
+      <w:r>
+        <w:t xml:space="preserve">Figure </w:t>
+      </w:r>
+      <w:fldSimple w:instr=" SEQ Figure \* ARABIC ">
+        <w:r>
+          <w:rPr>
+            <w:noProof/>
+          </w:rPr>
+          <w:t>6</w:t>
+        </w:r>
+      </w:fldSimple>
+      <w:r>
+        <w:t xml:space="preserve"> </w:t>
+      </w:r>
+      <w:r>
+        <w:rPr>
+          <w:rFonts w:hint="eastAsia"/>
+        </w:rPr>
+        <w:t>alpha=0.0</w:t>
+      </w:r>
+      <w:r>
+        <w:t>2</w:t>
+      </w:r>
+      <w:r>
+        <w:rPr>
+          <w:rFonts w:hint="eastAsia"/>
+        </w:rPr>
+        <w:t>时的结果</w:t>
+      </w:r>
+    </w:p>
+    <w:p>
+      <w:pPr>
+        <w:rPr>
+          <w:sz w:val="24"/>
+          <w:szCs w:val="24"/>
+        </w:rPr>
+      </w:pPr>
+    </w:p>
+    <w:p>
+      <w:pPr>
+        <w:keepNext/>
+      </w:pPr>
+      <w:r>
+        <w:rPr>
+          <w:noProof/>
+        </w:rPr>
+        <w:drawing>
+          <wp:inline distT="0" distB="0" distL="0" distR="0" wp14:anchorId="7C7BEA4E" wp14:editId="2D99E89B">
+            <wp:extent cx="5274310" cy="3682365"/>
+            <wp:effectExtent l="0" t="0" r="2540" b="0"/>
+            <wp:docPr id="20" name="图片 20"/>
+            <wp:cNvGraphicFramePr>
+              <a:graphicFrameLocks xmlns:a="http://schemas.openxmlformats.org/drawingml/2006/main" noChangeAspect="1"/>
+            </wp:cNvGraphicFramePr>
+            <a:graphic xmlns:a="http://schemas.openxmlformats.org/drawingml/2006/main">
+              <a:graphicData uri="http://schemas.openxmlformats.org/drawingml/2006/picture">
+                <pic:pic xmlns:pic="http://schemas.openxmlformats.org/drawingml/2006/picture">
+                  <pic:nvPicPr>
+                    <pic:cNvPr id="1" name=""/>
+                    <pic:cNvPicPr/>
+                  </pic:nvPicPr>
+                  <pic:blipFill>
+                    <a:blip r:embed="rId15"/>
+                    <a:stretch>
+                      <a:fillRect/>
+                    </a:stretch>
+                  </pic:blipFill>
+                  <pic:spPr>
+                    <a:xfrm>
+                      <a:off x="0" y="0"/>
+                      <a:ext cx="5274310" cy="3682365"/>
+                    </a:xfrm>
+                    <a:prstGeom prst="rect">
+                      <a:avLst/>
+                    </a:prstGeom>
+                  </pic:spPr>
+                </pic:pic>
+              </a:graphicData>
+            </a:graphic>
+          </wp:inline>
+        </w:drawing>
+      </w:r>
+    </w:p>
+    <w:p>
+      <w:pPr>
+        <w:pStyle w:val="a9"/>
+        <w:jc w:val="center"/>
+        <w:rPr>
+          <w:sz w:val="24"/>
+          <w:szCs w:val="24"/>
+        </w:rPr>
+      </w:pPr>
+      <w:r>
+        <w:t xml:space="preserve">Figure </w:t>
+      </w:r>
+      <w:fldSimple w:instr=" SEQ Figure \* ARABIC ">
+        <w:r>
+          <w:rPr>
+            <w:noProof/>
+          </w:rPr>
+          <w:t>7</w:t>
+        </w:r>
+      </w:fldSimple>
+      <w:r>
+        <w:t xml:space="preserve"> </w:t>
+      </w:r>
+      <w:r>
+        <w:rPr>
+          <w:rFonts w:hint="eastAsia"/>
+        </w:rPr>
+        <w:t>alpha=0.</w:t>
+      </w:r>
+      <w:r>
+        <w:t>1</w:t>
+      </w:r>
+      <w:r>
+        <w:rPr>
+          <w:rFonts w:hint="eastAsia"/>
+        </w:rPr>
+        <w:t>时的结果</w:t>
+      </w:r>
+    </w:p>
+    <w:p>
+      <w:pPr>
+        <w:rPr>
+          <w:sz w:val="24"/>
+          <w:szCs w:val="24"/>
+        </w:rPr>
+      </w:pPr>
+    </w:p>
+    <w:p>
+      <w:pPr>
+        <w:keepNext/>
+      </w:pPr>
+      <w:r>
+        <w:rPr>
+          <w:noProof/>
+        </w:rPr>
+        <w:lastRenderedPageBreak/>
+        <w:drawing>
+          <wp:inline distT="0" distB="0" distL="0" distR="0" wp14:anchorId="37356B4F" wp14:editId="4F3A24AB">
+            <wp:extent cx="5274310" cy="3682365"/>
+            <wp:effectExtent l="0" t="0" r="2540" b="0"/>
+            <wp:docPr id="21" name="图片 21"/>
             <wp:cNvGraphicFramePr>
               <a:graphicFrameLocks xmlns:a="http://schemas.openxmlformats.org/drawingml/2006/main" noChangeAspect="1"/>
             </wp:cNvGraphicFramePr>
@@ -6269,820 +7278,14 @@
       <w:r>
         <w:t xml:space="preserve">Figure </w:t>
       </w:r>
-      <w:r>
-        <w:fldChar w:fldCharType="begin"/>
-      </w:r>
-      <w:r>
-        <w:instrText xml:space="preserve"> SEQ Figure \* ARABIC </w:instrText>
-      </w:r>
-      <w:r>
-        <w:fldChar w:fldCharType="separate"/>
-      </w:r>
-      <w:r>
-        <w:rPr>
-          <w:noProof/>
-        </w:rPr>
-        <w:t>3</w:t>
-      </w:r>
-      <w:r>
-        <w:rPr>
-          <w:noProof/>
-        </w:rPr>
-        <w:fldChar w:fldCharType="end"/>
-      </w:r>
-      <w:r>
-        <w:t xml:space="preserve"> alpha=0.01</w:t>
-      </w:r>
-      <w:r>
-        <w:t>时的结果</w:t>
-      </w:r>
-    </w:p>
-    <w:p>
-      <w:pPr>
-        <w:ind w:right="480"/>
-        <w:rPr>
-          <w:sz w:val="24"/>
-          <w:szCs w:val="24"/>
-        </w:rPr>
-      </w:pPr>
-      <w:r>
-        <w:rPr>
-          <w:sz w:val="24"/>
-          <w:szCs w:val="24"/>
-        </w:rPr>
-        <w:t>迭代结束后</w:t>
-      </w:r>
-      <w:r>
-        <w:rPr>
-          <w:rFonts w:hint="eastAsia"/>
-          <w:sz w:val="24"/>
-          <w:szCs w:val="24"/>
-        </w:rPr>
-        <w:t>，</w:t>
-      </w:r>
-      <w:r>
-        <w:rPr>
-          <w:rFonts w:hint="eastAsia"/>
-          <w:sz w:val="24"/>
-          <w:szCs w:val="24"/>
-        </w:rPr>
-        <w:t>随机逼近算法计算出的</w:t>
-      </w:r>
-      <w:r>
-        <w:rPr>
-          <w:sz w:val="24"/>
-          <w:szCs w:val="24"/>
-        </w:rPr>
-        <w:t>加权系数矩阵</w:t>
-      </w:r>
-      <w:r>
-        <w:rPr>
-          <w:rFonts w:hint="eastAsia"/>
-          <w:sz w:val="24"/>
-          <w:szCs w:val="24"/>
-        </w:rPr>
-        <w:t>：</w:t>
-      </w:r>
-      <w:r>
-        <w:rPr>
-          <w:rFonts w:hint="eastAsia"/>
-          <w:sz w:val="24"/>
-          <w:szCs w:val="24"/>
-        </w:rPr>
-        <w:t>W=[</w:t>
-      </w:r>
-      <w:r>
-        <w:rPr>
-          <w:sz w:val="24"/>
-          <w:szCs w:val="24"/>
-        </w:rPr>
-        <w:t>0.3337</w:t>
-      </w:r>
-      <w:r>
-        <w:rPr>
-          <w:rFonts w:hint="eastAsia"/>
-          <w:sz w:val="24"/>
-          <w:szCs w:val="24"/>
-        </w:rPr>
-        <w:t>,0.36132</w:t>
-      </w:r>
-      <w:r>
-        <w:rPr>
-          <w:rFonts w:hint="eastAsia"/>
-          <w:sz w:val="24"/>
-          <w:szCs w:val="24"/>
-        </w:rPr>
-        <w:t>]</w:t>
-      </w:r>
-    </w:p>
-    <w:p>
-      <w:pPr>
-        <w:rPr>
-          <w:sz w:val="24"/>
-          <w:szCs w:val="24"/>
-        </w:rPr>
-      </w:pPr>
-      <w:r>
-        <w:rPr>
-          <w:rFonts w:hint="eastAsia"/>
-          <w:sz w:val="24"/>
-          <w:szCs w:val="24"/>
-        </w:rPr>
-        <w:t>如图</w:t>
-      </w:r>
-      <w:r>
-        <w:rPr>
-          <w:rFonts w:hint="eastAsia"/>
-          <w:sz w:val="24"/>
-          <w:szCs w:val="24"/>
-        </w:rPr>
-        <w:t>1</w:t>
-      </w:r>
-      <w:r>
-        <w:rPr>
-          <w:rFonts w:hint="eastAsia"/>
-          <w:sz w:val="24"/>
-          <w:szCs w:val="24"/>
-        </w:rPr>
-        <w:t>所示为实验结果。在</w:t>
-      </w:r>
-      <m:oMath>
-        <m:r>
-          <m:rPr>
-            <m:sty m:val="p"/>
-          </m:rPr>
+      <w:fldSimple w:instr=" SEQ Figure \* ARABIC ">
+        <w:r>
           <w:rPr>
-            <w:rFonts w:ascii="Cambria Math" w:hAnsi="Cambria Math"/>
-            <w:sz w:val="24"/>
-            <w:szCs w:val="24"/>
+            <w:noProof/>
           </w:rPr>
-          <m:t>α=0.01</m:t>
-        </m:r>
-      </m:oMath>
-      <w:r>
-        <w:rPr>
-          <w:rFonts w:hint="eastAsia"/>
-          <w:sz w:val="24"/>
-          <w:szCs w:val="24"/>
-        </w:rPr>
-        <w:t>时，</w:t>
-      </w:r>
-      <w:r>
-        <w:rPr>
-          <w:sz w:val="24"/>
-          <w:szCs w:val="24"/>
-        </w:rPr>
-        <w:t>均方误差随训练次数的变化曲线</w:t>
-      </w:r>
-      <w:r>
-        <w:rPr>
-          <w:rFonts w:hint="eastAsia"/>
-          <w:sz w:val="24"/>
-          <w:szCs w:val="24"/>
-        </w:rPr>
-        <w:t>，随着学习的进行，均方误差逐渐减小。但是从图中可以看见会有微小的起伏，这是因为每一步加权系数的调整量是向所选样本的误差梯度的负方向调整，但是总的趋势是误差减小的方向，最后满足误差的要求。</w:t>
-      </w:r>
-    </w:p>
-    <w:p>
-      <w:pPr>
-        <w:rPr>
-          <w:sz w:val="24"/>
-          <w:szCs w:val="24"/>
-        </w:rPr>
-      </w:pPr>
-      <w:r>
-        <w:rPr>
-          <w:noProof/>
-          <w:sz w:val="24"/>
-          <w:szCs w:val="24"/>
-        </w:rPr>
-        <w:drawing>
-          <wp:anchor distT="0" distB="0" distL="114300" distR="114300" simplePos="0" relativeHeight="251655680" behindDoc="0" locked="0" layoutInCell="1" allowOverlap="1" wp14:anchorId="0C693FDB" wp14:editId="3CC3746F">
-            <wp:simplePos x="0" y="0"/>
-            <wp:positionH relativeFrom="column">
-              <wp:posOffset>0</wp:posOffset>
-            </wp:positionH>
-            <wp:positionV relativeFrom="paragraph">
-              <wp:posOffset>6372225</wp:posOffset>
-            </wp:positionV>
-            <wp:extent cx="3078000" cy="2304000"/>
-            <wp:effectExtent l="0" t="0" r="8255" b="1270"/>
-            <wp:wrapNone/>
-            <wp:docPr id="197" name="图片 197"/>
-            <wp:cNvGraphicFramePr>
-              <a:graphicFrameLocks xmlns:a="http://schemas.openxmlformats.org/drawingml/2006/main" noChangeAspect="1"/>
-            </wp:cNvGraphicFramePr>
-            <a:graphic xmlns:a="http://schemas.openxmlformats.org/drawingml/2006/main">
-              <a:graphicData uri="http://schemas.openxmlformats.org/drawingml/2006/picture">
-                <pic:pic xmlns:pic="http://schemas.openxmlformats.org/drawingml/2006/picture">
-                  <pic:nvPicPr>
-                    <pic:cNvPr id="197" name="随机逼近算法alpha=0.008.jpg"/>
-                    <pic:cNvPicPr/>
-                  </pic:nvPicPr>
-                  <pic:blipFill>
-                    <a:blip r:embed="rId17">
-                      <a:extLst>
-                        <a:ext uri="{28A0092B-C50C-407E-A947-70E740481C1C}">
-                          <a14:useLocalDpi xmlns:a14="http://schemas.microsoft.com/office/drawing/2010/main" val="0"/>
-                        </a:ext>
-                      </a:extLst>
-                    </a:blip>
-                    <a:stretch>
-                      <a:fillRect/>
-                    </a:stretch>
-                  </pic:blipFill>
-                  <pic:spPr>
-                    <a:xfrm>
-                      <a:off x="0" y="0"/>
-                      <a:ext cx="3078000" cy="2304000"/>
-                    </a:xfrm>
-                    <a:prstGeom prst="rect">
-                      <a:avLst/>
-                    </a:prstGeom>
-                  </pic:spPr>
-                </pic:pic>
-              </a:graphicData>
-            </a:graphic>
-            <wp14:sizeRelH relativeFrom="margin">
-              <wp14:pctWidth>0</wp14:pctWidth>
-            </wp14:sizeRelH>
-            <wp14:sizeRelV relativeFrom="margin">
-              <wp14:pctHeight>0</wp14:pctHeight>
-            </wp14:sizeRelV>
-          </wp:anchor>
-        </w:drawing>
-      </w:r>
-    </w:p>
-    <w:p>
-      <w:pPr>
-        <w:ind w:firstLine="480"/>
-        <w:rPr>
-          <w:sz w:val="24"/>
-          <w:szCs w:val="24"/>
-        </w:rPr>
-      </w:pPr>
-      <w:r>
-        <w:rPr>
-          <w:rFonts w:hint="eastAsia"/>
-          <w:sz w:val="24"/>
-          <w:szCs w:val="24"/>
-        </w:rPr>
-        <w:t>下列各图为</w:t>
-      </w:r>
-      <m:oMath>
-        <m:r>
-          <m:rPr>
-            <m:sty m:val="p"/>
-          </m:rPr>
-          <w:rPr>
-            <w:rFonts w:ascii="Cambria Math" w:hAnsi="Cambria Math"/>
-            <w:sz w:val="24"/>
-            <w:szCs w:val="24"/>
-          </w:rPr>
-          <m:t>α</m:t>
-        </m:r>
-      </m:oMath>
-      <w:r>
-        <w:rPr>
-          <w:sz w:val="24"/>
-          <w:szCs w:val="24"/>
-        </w:rPr>
-        <w:t>取值不同时</w:t>
-      </w:r>
-      <w:r>
-        <w:rPr>
-          <w:rFonts w:hint="eastAsia"/>
-          <w:sz w:val="24"/>
-          <w:szCs w:val="24"/>
-        </w:rPr>
-        <w:t>，</w:t>
-      </w:r>
-      <w:r>
-        <w:rPr>
-          <w:sz w:val="24"/>
-          <w:szCs w:val="24"/>
-        </w:rPr>
-        <w:t>均方误差随训练次数变化的曲线</w:t>
-      </w:r>
-      <w:r>
-        <w:rPr>
-          <w:rFonts w:hint="eastAsia"/>
-          <w:sz w:val="24"/>
-          <w:szCs w:val="24"/>
-        </w:rPr>
-        <w:t>。</w:t>
-      </w:r>
-    </w:p>
-    <w:p>
-      <w:pPr>
-        <w:ind w:firstLine="480"/>
-        <w:rPr>
-          <w:sz w:val="24"/>
-          <w:szCs w:val="24"/>
-        </w:rPr>
-      </w:pPr>
-    </w:p>
-    <w:p>
-      <w:pPr>
-        <w:keepNext/>
-      </w:pPr>
-      <w:r>
-        <w:rPr>
-          <w:noProof/>
-        </w:rPr>
-        <w:lastRenderedPageBreak/>
-        <w:drawing>
-          <wp:inline distT="0" distB="0" distL="0" distR="0" wp14:anchorId="1CD24014" wp14:editId="48F1033A">
-            <wp:extent cx="5274310" cy="3682365"/>
-            <wp:effectExtent l="0" t="0" r="2540" b="0"/>
-            <wp:docPr id="44" name="图片 44"/>
-            <wp:cNvGraphicFramePr>
-              <a:graphicFrameLocks xmlns:a="http://schemas.openxmlformats.org/drawingml/2006/main" noChangeAspect="1"/>
-            </wp:cNvGraphicFramePr>
-            <a:graphic xmlns:a="http://schemas.openxmlformats.org/drawingml/2006/main">
-              <a:graphicData uri="http://schemas.openxmlformats.org/drawingml/2006/picture">
-                <pic:pic xmlns:pic="http://schemas.openxmlformats.org/drawingml/2006/picture">
-                  <pic:nvPicPr>
-                    <pic:cNvPr id="1" name=""/>
-                    <pic:cNvPicPr/>
-                  </pic:nvPicPr>
-                  <pic:blipFill>
-                    <a:blip r:embed="rId18"/>
-                    <a:stretch>
-                      <a:fillRect/>
-                    </a:stretch>
-                  </pic:blipFill>
-                  <pic:spPr>
-                    <a:xfrm>
-                      <a:off x="0" y="0"/>
-                      <a:ext cx="5274310" cy="3682365"/>
-                    </a:xfrm>
-                    <a:prstGeom prst="rect">
-                      <a:avLst/>
-                    </a:prstGeom>
-                  </pic:spPr>
-                </pic:pic>
-              </a:graphicData>
-            </a:graphic>
-          </wp:inline>
-        </w:drawing>
-      </w:r>
-    </w:p>
-    <w:p>
-      <w:pPr>
-        <w:pStyle w:val="a9"/>
-        <w:jc w:val="center"/>
-        <w:rPr>
-          <w:sz w:val="24"/>
-          <w:szCs w:val="24"/>
-        </w:rPr>
-      </w:pPr>
-      <w:r>
-        <w:t xml:space="preserve">Figure </w:t>
-      </w:r>
-      <w:r>
-        <w:fldChar w:fldCharType="begin"/>
-      </w:r>
-      <w:r>
-        <w:instrText xml:space="preserve"> SEQ Figure \* ARABIC </w:instrText>
-      </w:r>
-      <w:r>
-        <w:fldChar w:fldCharType="separate"/>
-      </w:r>
-      <w:r>
-        <w:rPr>
-          <w:noProof/>
-        </w:rPr>
-        <w:t>4</w:t>
-      </w:r>
-      <w:r>
-        <w:rPr>
-          <w:noProof/>
-        </w:rPr>
-        <w:fldChar w:fldCharType="end"/>
-      </w:r>
-      <w:r>
-        <w:t xml:space="preserve"> </w:t>
-      </w:r>
-      <w:r>
-        <w:rPr>
-          <w:rFonts w:hint="eastAsia"/>
-        </w:rPr>
-        <w:t>alpha=0.0</w:t>
-      </w:r>
-      <w:r>
-        <w:t>2</w:t>
-      </w:r>
-      <w:r>
-        <w:rPr>
-          <w:rFonts w:hint="eastAsia"/>
-        </w:rPr>
-        <w:t>时的结果</w:t>
-      </w:r>
-    </w:p>
-    <w:p>
-      <w:pPr>
-        <w:rPr>
-          <w:sz w:val="24"/>
-          <w:szCs w:val="24"/>
-        </w:rPr>
-      </w:pPr>
-    </w:p>
-    <w:p>
-      <w:pPr>
-        <w:keepNext/>
-      </w:pPr>
-      <w:r>
-        <w:rPr>
-          <w:noProof/>
-        </w:rPr>
-        <w:drawing>
-          <wp:inline distT="0" distB="0" distL="0" distR="0" wp14:anchorId="06226905" wp14:editId="712388A1">
-            <wp:extent cx="5274310" cy="3682365"/>
-            <wp:effectExtent l="0" t="0" r="2540" b="0"/>
-            <wp:docPr id="45" name="图片 45"/>
-            <wp:cNvGraphicFramePr>
-              <a:graphicFrameLocks xmlns:a="http://schemas.openxmlformats.org/drawingml/2006/main" noChangeAspect="1"/>
-            </wp:cNvGraphicFramePr>
-            <a:graphic xmlns:a="http://schemas.openxmlformats.org/drawingml/2006/main">
-              <a:graphicData uri="http://schemas.openxmlformats.org/drawingml/2006/picture">
-                <pic:pic xmlns:pic="http://schemas.openxmlformats.org/drawingml/2006/picture">
-                  <pic:nvPicPr>
-                    <pic:cNvPr id="1" name=""/>
-                    <pic:cNvPicPr/>
-                  </pic:nvPicPr>
-                  <pic:blipFill>
-                    <a:blip r:embed="rId19"/>
-                    <a:stretch>
-                      <a:fillRect/>
-                    </a:stretch>
-                  </pic:blipFill>
-                  <pic:spPr>
-                    <a:xfrm>
-                      <a:off x="0" y="0"/>
-                      <a:ext cx="5274310" cy="3682365"/>
-                    </a:xfrm>
-                    <a:prstGeom prst="rect">
-                      <a:avLst/>
-                    </a:prstGeom>
-                  </pic:spPr>
-                </pic:pic>
-              </a:graphicData>
-            </a:graphic>
-          </wp:inline>
-        </w:drawing>
-      </w:r>
-    </w:p>
-    <w:p>
-      <w:pPr>
-        <w:pStyle w:val="a9"/>
-        <w:jc w:val="center"/>
-        <w:rPr>
-          <w:sz w:val="24"/>
-          <w:szCs w:val="24"/>
-        </w:rPr>
-      </w:pPr>
-      <w:r>
-        <w:t xml:space="preserve">Figure </w:t>
-      </w:r>
-      <w:r>
-        <w:fldChar w:fldCharType="begin"/>
-      </w:r>
-      <w:r>
-        <w:instrText xml:space="preserve"> SEQ Figure \* ARABIC </w:instrText>
-      </w:r>
-      <w:r>
-        <w:fldChar w:fldCharType="separate"/>
-      </w:r>
-      <w:r>
-        <w:rPr>
-          <w:noProof/>
-        </w:rPr>
-        <w:t>5</w:t>
-      </w:r>
-      <w:r>
-        <w:rPr>
-          <w:noProof/>
-        </w:rPr>
-        <w:fldChar w:fldCharType="end"/>
-      </w:r>
-      <w:r>
-        <w:t xml:space="preserve"> </w:t>
-      </w:r>
-      <w:r>
-        <w:rPr>
-          <w:rFonts w:hint="eastAsia"/>
-        </w:rPr>
-        <w:t>alpha=0.0</w:t>
-      </w:r>
-      <w:r>
-        <w:t>8</w:t>
-      </w:r>
-      <w:r>
-        <w:rPr>
-          <w:rFonts w:hint="eastAsia"/>
-        </w:rPr>
-        <w:t>时的结果</w:t>
-      </w:r>
-    </w:p>
-    <w:p>
-      <w:pPr>
-        <w:rPr>
-          <w:sz w:val="24"/>
-          <w:szCs w:val="24"/>
-        </w:rPr>
-      </w:pPr>
-    </w:p>
-    <w:p>
-      <w:pPr>
-        <w:keepNext/>
-      </w:pPr>
-      <w:r>
-        <w:rPr>
-          <w:noProof/>
-        </w:rPr>
-        <w:lastRenderedPageBreak/>
-        <w:drawing>
-          <wp:inline distT="0" distB="0" distL="0" distR="0" wp14:anchorId="66A01CA8" wp14:editId="27783B44">
-            <wp:extent cx="5274310" cy="3682365"/>
-            <wp:effectExtent l="0" t="0" r="2540" b="0"/>
-            <wp:docPr id="46" name="图片 46"/>
-            <wp:cNvGraphicFramePr>
-              <a:graphicFrameLocks xmlns:a="http://schemas.openxmlformats.org/drawingml/2006/main" noChangeAspect="1"/>
-            </wp:cNvGraphicFramePr>
-            <a:graphic xmlns:a="http://schemas.openxmlformats.org/drawingml/2006/main">
-              <a:graphicData uri="http://schemas.openxmlformats.org/drawingml/2006/picture">
-                <pic:pic xmlns:pic="http://schemas.openxmlformats.org/drawingml/2006/picture">
-                  <pic:nvPicPr>
-                    <pic:cNvPr id="1" name=""/>
-                    <pic:cNvPicPr/>
-                  </pic:nvPicPr>
-                  <pic:blipFill>
-                    <a:blip r:embed="rId20"/>
-                    <a:stretch>
-                      <a:fillRect/>
-                    </a:stretch>
-                  </pic:blipFill>
-                  <pic:spPr>
-                    <a:xfrm>
-                      <a:off x="0" y="0"/>
-                      <a:ext cx="5274310" cy="3682365"/>
-                    </a:xfrm>
-                    <a:prstGeom prst="rect">
-                      <a:avLst/>
-                    </a:prstGeom>
-                  </pic:spPr>
-                </pic:pic>
-              </a:graphicData>
-            </a:graphic>
-          </wp:inline>
-        </w:drawing>
-      </w:r>
-    </w:p>
-    <w:p>
-      <w:pPr>
-        <w:pStyle w:val="a9"/>
-        <w:jc w:val="center"/>
-        <w:rPr>
-          <w:sz w:val="24"/>
-          <w:szCs w:val="24"/>
-        </w:rPr>
-      </w:pPr>
-      <w:r>
-        <w:t xml:space="preserve">Figure </w:t>
-      </w:r>
-      <w:r>
-        <w:fldChar w:fldCharType="begin"/>
-      </w:r>
-      <w:r>
-        <w:instrText xml:space="preserve"> SEQ Figure \* ARABIC </w:instrText>
-      </w:r>
-      <w:r>
-        <w:fldChar w:fldCharType="separate"/>
-      </w:r>
-      <w:r>
-        <w:rPr>
-          <w:noProof/>
-        </w:rPr>
-        <w:t>6</w:t>
-      </w:r>
-      <w:r>
-        <w:rPr>
-          <w:noProof/>
-        </w:rPr>
-        <w:fldChar w:fldCharType="end"/>
-      </w:r>
-      <w:r>
-        <w:t xml:space="preserve"> </w:t>
-      </w:r>
-      <w:r>
-        <w:rPr>
-          <w:rFonts w:hint="eastAsia"/>
-        </w:rPr>
-        <w:t>alpha=0.0</w:t>
-      </w:r>
-      <w:r>
-        <w:t>2</w:t>
-      </w:r>
-      <w:r>
-        <w:rPr>
-          <w:rFonts w:hint="eastAsia"/>
-        </w:rPr>
-        <w:t>时的结果</w:t>
-      </w:r>
-    </w:p>
-    <w:p>
-      <w:pPr>
-        <w:rPr>
-          <w:sz w:val="24"/>
-          <w:szCs w:val="24"/>
-        </w:rPr>
-      </w:pPr>
-    </w:p>
-    <w:p>
-      <w:pPr>
-        <w:keepNext/>
-      </w:pPr>
-      <w:r>
-        <w:rPr>
-          <w:noProof/>
-        </w:rPr>
-        <w:drawing>
-          <wp:inline distT="0" distB="0" distL="0" distR="0" wp14:anchorId="492685B2" wp14:editId="65E3D22E">
-            <wp:extent cx="5274310" cy="3682365"/>
-            <wp:effectExtent l="0" t="0" r="2540" b="0"/>
-            <wp:docPr id="47" name="图片 47"/>
-            <wp:cNvGraphicFramePr>
-              <a:graphicFrameLocks xmlns:a="http://schemas.openxmlformats.org/drawingml/2006/main" noChangeAspect="1"/>
-            </wp:cNvGraphicFramePr>
-            <a:graphic xmlns:a="http://schemas.openxmlformats.org/drawingml/2006/main">
-              <a:graphicData uri="http://schemas.openxmlformats.org/drawingml/2006/picture">
-                <pic:pic xmlns:pic="http://schemas.openxmlformats.org/drawingml/2006/picture">
-                  <pic:nvPicPr>
-                    <pic:cNvPr id="1" name=""/>
-                    <pic:cNvPicPr/>
-                  </pic:nvPicPr>
-                  <pic:blipFill>
-                    <a:blip r:embed="rId21"/>
-                    <a:stretch>
-                      <a:fillRect/>
-                    </a:stretch>
-                  </pic:blipFill>
-                  <pic:spPr>
-                    <a:xfrm>
-                      <a:off x="0" y="0"/>
-                      <a:ext cx="5274310" cy="3682365"/>
-                    </a:xfrm>
-                    <a:prstGeom prst="rect">
-                      <a:avLst/>
-                    </a:prstGeom>
-                  </pic:spPr>
-                </pic:pic>
-              </a:graphicData>
-            </a:graphic>
-          </wp:inline>
-        </w:drawing>
-      </w:r>
-    </w:p>
-    <w:p>
-      <w:pPr>
-        <w:pStyle w:val="a9"/>
-        <w:jc w:val="center"/>
-        <w:rPr>
-          <w:sz w:val="24"/>
-          <w:szCs w:val="24"/>
-        </w:rPr>
-      </w:pPr>
-      <w:r>
-        <w:t xml:space="preserve">Figure </w:t>
-      </w:r>
-      <w:r>
-        <w:fldChar w:fldCharType="begin"/>
-      </w:r>
-      <w:r>
-        <w:instrText xml:space="preserve"> SEQ Figure \* ARABIC </w:instrText>
-      </w:r>
-      <w:r>
-        <w:fldChar w:fldCharType="separate"/>
-      </w:r>
-      <w:r>
-        <w:rPr>
-          <w:noProof/>
-        </w:rPr>
-        <w:t>7</w:t>
-      </w:r>
-      <w:r>
-        <w:rPr>
-          <w:noProof/>
-        </w:rPr>
-        <w:fldChar w:fldCharType="end"/>
-      </w:r>
-      <w:r>
-        <w:t xml:space="preserve"> </w:t>
-      </w:r>
-      <w:r>
-        <w:rPr>
-          <w:rFonts w:hint="eastAsia"/>
-        </w:rPr>
-        <w:t>alpha=0.</w:t>
-      </w:r>
-      <w:r>
-        <w:t>1</w:t>
-      </w:r>
-      <w:r>
-        <w:rPr>
-          <w:rFonts w:hint="eastAsia"/>
-        </w:rPr>
-        <w:t>时的结果</w:t>
-      </w:r>
-    </w:p>
-    <w:p>
-      <w:pPr>
-        <w:rPr>
-          <w:sz w:val="24"/>
-          <w:szCs w:val="24"/>
-        </w:rPr>
-      </w:pPr>
-    </w:p>
-    <w:p>
-      <w:pPr>
-        <w:keepNext/>
-      </w:pPr>
-      <w:r>
-        <w:rPr>
-          <w:noProof/>
-        </w:rPr>
-        <w:lastRenderedPageBreak/>
-        <w:drawing>
-          <wp:inline distT="0" distB="0" distL="0" distR="0" wp14:anchorId="61C47F4A" wp14:editId="4A542A33">
-            <wp:extent cx="5274310" cy="3682365"/>
-            <wp:effectExtent l="0" t="0" r="2540" b="0"/>
-            <wp:docPr id="48" name="图片 48"/>
-            <wp:cNvGraphicFramePr>
-              <a:graphicFrameLocks xmlns:a="http://schemas.openxmlformats.org/drawingml/2006/main" noChangeAspect="1"/>
-            </wp:cNvGraphicFramePr>
-            <a:graphic xmlns:a="http://schemas.openxmlformats.org/drawingml/2006/main">
-              <a:graphicData uri="http://schemas.openxmlformats.org/drawingml/2006/picture">
-                <pic:pic xmlns:pic="http://schemas.openxmlformats.org/drawingml/2006/picture">
-                  <pic:nvPicPr>
-                    <pic:cNvPr id="1" name=""/>
-                    <pic:cNvPicPr/>
-                  </pic:nvPicPr>
-                  <pic:blipFill>
-                    <a:blip r:embed="rId22"/>
-                    <a:stretch>
-                      <a:fillRect/>
-                    </a:stretch>
-                  </pic:blipFill>
-                  <pic:spPr>
-                    <a:xfrm>
-                      <a:off x="0" y="0"/>
-                      <a:ext cx="5274310" cy="3682365"/>
-                    </a:xfrm>
-                    <a:prstGeom prst="rect">
-                      <a:avLst/>
-                    </a:prstGeom>
-                  </pic:spPr>
-                </pic:pic>
-              </a:graphicData>
-            </a:graphic>
-          </wp:inline>
-        </w:drawing>
-      </w:r>
-    </w:p>
-    <w:p>
-      <w:pPr>
-        <w:pStyle w:val="a9"/>
-        <w:jc w:val="center"/>
-        <w:rPr>
-          <w:sz w:val="24"/>
-          <w:szCs w:val="24"/>
-        </w:rPr>
-      </w:pPr>
-      <w:r>
-        <w:t xml:space="preserve">Figure </w:t>
-      </w:r>
-      <w:r>
-        <w:fldChar w:fldCharType="begin"/>
-      </w:r>
-      <w:r>
-        <w:instrText xml:space="preserve"> SEQ Figure \* ARABIC </w:instrText>
-      </w:r>
-      <w:r>
-        <w:fldChar w:fldCharType="separate"/>
-      </w:r>
-      <w:r>
-        <w:rPr>
-          <w:noProof/>
-        </w:rPr>
-        <w:t>8</w:t>
-      </w:r>
-      <w:r>
-        <w:rPr>
-          <w:noProof/>
-        </w:rPr>
-        <w:fldChar w:fldCharType="end"/>
-      </w:r>
+          <w:t>8</w:t>
+        </w:r>
+      </w:fldSimple>
       <w:r>
         <w:t xml:space="preserve"> </w:t>
       </w:r>
@@ -7921,10 +8124,10 @@
       </w:pPr>
       <w:r>
         <w:object w:dxaOrig="5956" w:dyaOrig="13140">
-          <v:shape id="_x0000_i1029" type="#_x0000_t75" style="width:189.65pt;height:419.65pt" o:ole="">
-            <v:imagedata r:id="rId23" o:title=""/>
+          <v:shape id="_x0000_i1026" type="#_x0000_t75" style="width:189.7pt;height:420.1pt" o:ole="">
+            <v:imagedata r:id="rId17" o:title=""/>
           </v:shape>
-          <o:OLEObject Type="Embed" ProgID="Visio.Drawing.15" ShapeID="_x0000_i1029" DrawAspect="Content" ObjectID="_1574676708" r:id="rId24"/>
+          <o:OLEObject Type="Embed" ProgID="Visio.Drawing.15" ShapeID="_x0000_i1026" DrawAspect="Content" ObjectID="_1574947569" r:id="rId18"/>
         </w:object>
       </w:r>
     </w:p>
@@ -7936,27 +8139,14 @@
       <w:r>
         <w:t xml:space="preserve">Figure </w:t>
       </w:r>
-      <w:r>
-        <w:fldChar w:fldCharType="begin"/>
-      </w:r>
-      <w:r>
-        <w:instrText xml:space="preserve"> SEQ Figure \* ARABIC </w:instrText>
-      </w:r>
-      <w:r>
-        <w:fldChar w:fldCharType="separate"/>
-      </w:r>
-      <w:r>
-        <w:rPr>
-          <w:noProof/>
-        </w:rPr>
-        <w:t>9</w:t>
-      </w:r>
-      <w:r>
-        <w:rPr>
-          <w:noProof/>
-        </w:rPr>
-        <w:fldChar w:fldCharType="end"/>
-      </w:r>
+      <w:fldSimple w:instr=" SEQ Figure \* ARABIC ">
+        <w:r>
+          <w:rPr>
+            <w:noProof/>
+          </w:rPr>
+          <w:t>9</w:t>
+        </w:r>
+      </w:fldSimple>
       <w:r>
         <w:t xml:space="preserve"> </w:t>
       </w:r>
@@ -8075,7 +8265,21 @@
           <w:sz w:val="24"/>
           <w:szCs w:val="24"/>
         </w:rPr>
-        <w:t>random(1,2)</w:t>
+        <w:t>random(1,</w:t>
+      </w:r>
+      <w:r>
+        <w:rPr>
+          <w:sz w:val="24"/>
+          <w:szCs w:val="24"/>
+        </w:rPr>
+        <w:t>3</w:t>
+      </w:r>
+      <w:r>
+        <w:rPr>
+          <w:sz w:val="24"/>
+          <w:szCs w:val="24"/>
+        </w:rPr>
+        <w:t>)</w:t>
       </w:r>
       <w:r>
         <w:rPr>
@@ -8210,7 +8414,7 @@
         </w:rPr>
         <w:lastRenderedPageBreak/>
         <w:drawing>
-          <wp:inline distT="0" distB="0" distL="0" distR="0" wp14:anchorId="372312B9" wp14:editId="18257410">
+          <wp:inline distT="0" distB="0" distL="0" distR="0" wp14:anchorId="257AB8DB" wp14:editId="056E6CDA">
             <wp:extent cx="5274310" cy="3682365"/>
             <wp:effectExtent l="0" t="0" r="2540" b="0"/>
             <wp:docPr id="1" name="图片 1"/>
@@ -8225,7 +8429,7 @@
                     <pic:cNvPicPr/>
                   </pic:nvPicPr>
                   <pic:blipFill>
-                    <a:blip r:embed="rId25"/>
+                    <a:blip r:embed="rId19"/>
                     <a:stretch>
                       <a:fillRect/>
                     </a:stretch>
@@ -8254,27 +8458,14 @@
       <w:r>
         <w:t xml:space="preserve">Figure </w:t>
       </w:r>
-      <w:r>
-        <w:fldChar w:fldCharType="begin"/>
-      </w:r>
-      <w:r>
-        <w:instrText xml:space="preserve"> SEQ Figure \* ARABIC </w:instrText>
-      </w:r>
-      <w:r>
-        <w:fldChar w:fldCharType="separate"/>
-      </w:r>
-      <w:r>
-        <w:rPr>
-          <w:noProof/>
-        </w:rPr>
-        <w:t>10</w:t>
-      </w:r>
-      <w:r>
-        <w:rPr>
-          <w:noProof/>
-        </w:rPr>
-        <w:fldChar w:fldCharType="end"/>
-      </w:r>
+      <w:fldSimple w:instr=" SEQ Figure \* ARABIC ">
+        <w:r>
+          <w:rPr>
+            <w:noProof/>
+          </w:rPr>
+          <w:t>10</w:t>
+        </w:r>
+      </w:fldSimple>
       <w:r>
         <w:t xml:space="preserve"> alpha</w:t>
       </w:r>
@@ -8359,37 +8550,7 @@
           <w:sz w:val="24"/>
           <w:szCs w:val="24"/>
         </w:rPr>
-        <w:t>0.3</w:t>
-      </w:r>
-      <w:r>
-        <w:rPr>
-          <w:sz w:val="24"/>
-          <w:szCs w:val="24"/>
-        </w:rPr>
-        <w:t>7071</w:t>
-      </w:r>
-      <w:r>
-        <w:rPr>
-          <w:rFonts w:hint="eastAsia"/>
-          <w:sz w:val="24"/>
-          <w:szCs w:val="24"/>
-        </w:rPr>
-        <w:t>，</w:t>
-      </w:r>
-      <w:r>
-        <w:rPr>
-          <w:rFonts w:hint="eastAsia"/>
-          <w:sz w:val="24"/>
-          <w:szCs w:val="24"/>
-        </w:rPr>
-        <w:t>0.3</w:t>
-      </w:r>
-      <w:r>
-        <w:rPr>
-          <w:sz w:val="24"/>
-          <w:szCs w:val="24"/>
-        </w:rPr>
-        <w:t>2472</w:t>
+        <w:t>0.04099 0.33906 0.36277</w:t>
       </w:r>
       <w:r>
         <w:rPr>
@@ -8598,10 +8759,10 @@
         </w:rPr>
         <w:lastRenderedPageBreak/>
         <w:drawing>
-          <wp:inline distT="0" distB="0" distL="0" distR="0" wp14:anchorId="1BAA099B" wp14:editId="36E034A0">
+          <wp:inline distT="0" distB="0" distL="0" distR="0" wp14:anchorId="57EE09F5" wp14:editId="5A7D28E4">
             <wp:extent cx="5274310" cy="3682365"/>
             <wp:effectExtent l="0" t="0" r="2540" b="0"/>
-            <wp:docPr id="4" name="图片 4"/>
+            <wp:docPr id="23" name="图片 23"/>
             <wp:cNvGraphicFramePr>
               <a:graphicFrameLocks xmlns:a="http://schemas.openxmlformats.org/drawingml/2006/main" noChangeAspect="1"/>
             </wp:cNvGraphicFramePr>
@@ -8613,7 +8774,7 @@
                     <pic:cNvPicPr/>
                   </pic:nvPicPr>
                   <pic:blipFill>
-                    <a:blip r:embed="rId26"/>
+                    <a:blip r:embed="rId20"/>
                     <a:stretch>
                       <a:fillRect/>
                     </a:stretch>
@@ -8642,68 +8803,55 @@
       <w:r>
         <w:t xml:space="preserve">Figure </w:t>
       </w:r>
-      <w:r>
-        <w:fldChar w:fldCharType="begin"/>
-      </w:r>
-      <w:r>
-        <w:instrText xml:space="preserve"> SEQ Figure \* ARABIC </w:instrText>
-      </w:r>
-      <w:r>
-        <w:fldChar w:fldCharType="separate"/>
-      </w:r>
+      <w:fldSimple w:instr=" SEQ Figure \* ARABIC ">
+        <w:r>
+          <w:rPr>
+            <w:noProof/>
+          </w:rPr>
+          <w:t>11</w:t>
+        </w:r>
+      </w:fldSimple>
+      <w:r>
+        <w:rPr>
+          <w:rFonts w:hint="eastAsia"/>
+        </w:rPr>
+        <w:t xml:space="preserve"> alpha=0.02</w:t>
+      </w:r>
+      <w:r>
+        <w:rPr>
+          <w:rFonts w:hint="eastAsia"/>
+        </w:rPr>
+        <w:t>，</w:t>
+      </w:r>
+      <w:r>
+        <w:rPr>
+          <w:rFonts w:hint="eastAsia"/>
+        </w:rPr>
+        <w:t>P=</w:t>
+      </w:r>
+      <w:r>
+        <w:t>2</w:t>
+      </w:r>
+      <w:r>
+        <w:rPr>
+          <w:rFonts w:hint="eastAsia"/>
+        </w:rPr>
+        <w:t>的结果</w:t>
+      </w:r>
+    </w:p>
+    <w:p>
+      <w:pPr>
+        <w:keepNext/>
+      </w:pPr>
       <w:r>
         <w:rPr>
           <w:noProof/>
         </w:rPr>
-        <w:t>11</w:t>
-      </w:r>
-      <w:r>
-        <w:rPr>
-          <w:noProof/>
-        </w:rPr>
-        <w:fldChar w:fldCharType="end"/>
-      </w:r>
-      <w:r>
-        <w:rPr>
-          <w:rFonts w:hint="eastAsia"/>
-        </w:rPr>
-        <w:t xml:space="preserve"> alpha=0.02</w:t>
-      </w:r>
-      <w:r>
-        <w:rPr>
-          <w:rFonts w:hint="eastAsia"/>
-        </w:rPr>
-        <w:t>，</w:t>
-      </w:r>
-      <w:r>
-        <w:rPr>
-          <w:rFonts w:hint="eastAsia"/>
-        </w:rPr>
-        <w:t>P=</w:t>
-      </w:r>
-      <w:r>
-        <w:t>2</w:t>
-      </w:r>
-      <w:r>
-        <w:rPr>
-          <w:rFonts w:hint="eastAsia"/>
-        </w:rPr>
-        <w:t>的结果</w:t>
-      </w:r>
-    </w:p>
-    <w:p>
-      <w:pPr>
-        <w:keepNext/>
-      </w:pPr>
-      <w:r>
-        <w:rPr>
-          <w:noProof/>
-        </w:rPr>
         <w:drawing>
-          <wp:inline distT="0" distB="0" distL="0" distR="0" wp14:anchorId="21B99785" wp14:editId="2F12916E">
+          <wp:inline distT="0" distB="0" distL="0" distR="0" wp14:anchorId="0DCAA3E8" wp14:editId="6B5FA5F5">
             <wp:extent cx="5274310" cy="3682365"/>
             <wp:effectExtent l="0" t="0" r="2540" b="0"/>
-            <wp:docPr id="5" name="图片 5"/>
+            <wp:docPr id="24" name="图片 24"/>
             <wp:cNvGraphicFramePr>
               <a:graphicFrameLocks xmlns:a="http://schemas.openxmlformats.org/drawingml/2006/main" noChangeAspect="1"/>
             </wp:cNvGraphicFramePr>
@@ -8715,7 +8863,7 @@
                     <pic:cNvPicPr/>
                   </pic:nvPicPr>
                   <pic:blipFill>
-                    <a:blip r:embed="rId27"/>
+                    <a:blip r:embed="rId21"/>
                     <a:stretch>
                       <a:fillRect/>
                     </a:stretch>
@@ -8744,27 +8892,14 @@
       <w:r>
         <w:t xml:space="preserve">Figure </w:t>
       </w:r>
-      <w:r>
-        <w:fldChar w:fldCharType="begin"/>
-      </w:r>
-      <w:r>
-        <w:instrText xml:space="preserve"> SEQ Figure \* ARABIC </w:instrText>
-      </w:r>
-      <w:r>
-        <w:fldChar w:fldCharType="separate"/>
-      </w:r>
-      <w:r>
-        <w:rPr>
-          <w:noProof/>
-        </w:rPr>
-        <w:t>12</w:t>
-      </w:r>
-      <w:r>
-        <w:rPr>
-          <w:noProof/>
-        </w:rPr>
-        <w:fldChar w:fldCharType="end"/>
-      </w:r>
+      <w:fldSimple w:instr=" SEQ Figure \* ARABIC ">
+        <w:r>
+          <w:rPr>
+            <w:noProof/>
+          </w:rPr>
+          <w:t>12</w:t>
+        </w:r>
+      </w:fldSimple>
       <w:r>
         <w:rPr>
           <w:rFonts w:hint="eastAsia"/>
@@ -9301,10 +9436,10 @@
       </w:pPr>
       <w:r>
         <w:object w:dxaOrig="5956" w:dyaOrig="13140">
-          <v:shape id="_x0000_i1030" type="#_x0000_t75" style="width:188.05pt;height:416.4pt" o:ole="">
-            <v:imagedata r:id="rId28" o:title=""/>
+          <v:shape id="_x0000_i1027" type="#_x0000_t75" style="width:187.85pt;height:416.35pt" o:ole="">
+            <v:imagedata r:id="rId22" o:title=""/>
           </v:shape>
-          <o:OLEObject Type="Embed" ProgID="Visio.Drawing.15" ShapeID="_x0000_i1030" DrawAspect="Content" ObjectID="_1574676709" r:id="rId29"/>
+          <o:OLEObject Type="Embed" ProgID="Visio.Drawing.15" ShapeID="_x0000_i1027" DrawAspect="Content" ObjectID="_1574947570" r:id="rId23"/>
         </w:object>
       </w:r>
     </w:p>
@@ -9320,27 +9455,14 @@
       <w:r>
         <w:t xml:space="preserve">Figure </w:t>
       </w:r>
-      <w:r>
-        <w:fldChar w:fldCharType="begin"/>
-      </w:r>
-      <w:r>
-        <w:instrText xml:space="preserve"> SEQ Figure \* ARABIC </w:instrText>
-      </w:r>
-      <w:r>
-        <w:fldChar w:fldCharType="separate"/>
-      </w:r>
-      <w:r>
-        <w:rPr>
-          <w:noProof/>
-        </w:rPr>
-        <w:t>13</w:t>
-      </w:r>
-      <w:r>
-        <w:rPr>
-          <w:noProof/>
-        </w:rPr>
-        <w:fldChar w:fldCharType="end"/>
-      </w:r>
+      <w:fldSimple w:instr=" SEQ Figure \* ARABIC ">
+        <w:r>
+          <w:rPr>
+            <w:noProof/>
+          </w:rPr>
+          <w:t>13</w:t>
+        </w:r>
+      </w:fldSimple>
       <w:r>
         <w:t xml:space="preserve"> Widrow</w:t>
       </w:r>
@@ -9580,10 +9702,10 @@
         </w:rPr>
         <w:lastRenderedPageBreak/>
         <w:drawing>
-          <wp:inline distT="0" distB="0" distL="0" distR="0" wp14:anchorId="50F8B511" wp14:editId="1C55000C">
+          <wp:inline distT="0" distB="0" distL="0" distR="0" wp14:anchorId="4A135F36" wp14:editId="17D8747D">
             <wp:extent cx="5274310" cy="3682365"/>
             <wp:effectExtent l="0" t="0" r="2540" b="0"/>
-            <wp:docPr id="6" name="图片 6"/>
+            <wp:docPr id="25" name="图片 25"/>
             <wp:cNvGraphicFramePr>
               <a:graphicFrameLocks xmlns:a="http://schemas.openxmlformats.org/drawingml/2006/main" noChangeAspect="1"/>
             </wp:cNvGraphicFramePr>
@@ -9595,7 +9717,7 @@
                     <pic:cNvPicPr/>
                   </pic:nvPicPr>
                   <pic:blipFill>
-                    <a:blip r:embed="rId30"/>
+                    <a:blip r:embed="rId24"/>
                     <a:stretch>
                       <a:fillRect/>
                     </a:stretch>
@@ -9624,27 +9746,14 @@
       <w:r>
         <w:t xml:space="preserve">Figure </w:t>
       </w:r>
-      <w:r>
-        <w:fldChar w:fldCharType="begin"/>
-      </w:r>
-      <w:r>
-        <w:instrText xml:space="preserve"> SEQ Figure \* ARABIC </w:instrText>
-      </w:r>
-      <w:r>
-        <w:fldChar w:fldCharType="separate"/>
-      </w:r>
-      <w:r>
-        <w:rPr>
-          <w:noProof/>
-        </w:rPr>
-        <w:t>14</w:t>
-      </w:r>
-      <w:r>
-        <w:rPr>
-          <w:noProof/>
-        </w:rPr>
-        <w:fldChar w:fldCharType="end"/>
-      </w:r>
+      <w:fldSimple w:instr=" SEQ Figure \* ARABIC ">
+        <w:r>
+          <w:rPr>
+            <w:noProof/>
+          </w:rPr>
+          <w:t>14</w:t>
+        </w:r>
+      </w:fldSimple>
       <w:r>
         <w:t xml:space="preserve"> alpha=0.02</w:t>
       </w:r>
@@ -9886,10 +9995,10 @@
         </w:rPr>
         <w:lastRenderedPageBreak/>
         <w:drawing>
-          <wp:inline distT="0" distB="0" distL="0" distR="0" wp14:anchorId="1B28F558" wp14:editId="2F0E30E3">
+          <wp:inline distT="0" distB="0" distL="0" distR="0" wp14:anchorId="32B40CC8" wp14:editId="50ED1062">
             <wp:extent cx="5274310" cy="3682365"/>
             <wp:effectExtent l="0" t="0" r="2540" b="0"/>
-            <wp:docPr id="7" name="图片 7"/>
+            <wp:docPr id="26" name="图片 26"/>
             <wp:cNvGraphicFramePr>
               <a:graphicFrameLocks xmlns:a="http://schemas.openxmlformats.org/drawingml/2006/main" noChangeAspect="1"/>
             </wp:cNvGraphicFramePr>
@@ -9901,7 +10010,7 @@
                     <pic:cNvPicPr/>
                   </pic:nvPicPr>
                   <pic:blipFill>
-                    <a:blip r:embed="rId31"/>
+                    <a:blip r:embed="rId25"/>
                     <a:stretch>
                       <a:fillRect/>
                     </a:stretch>
@@ -9930,63 +10039,50 @@
       <w:r>
         <w:t xml:space="preserve">Figure </w:t>
       </w:r>
-      <w:r>
-        <w:fldChar w:fldCharType="begin"/>
-      </w:r>
-      <w:r>
-        <w:instrText xml:space="preserve"> SEQ Figure \* ARABIC </w:instrText>
-      </w:r>
-      <w:r>
-        <w:fldChar w:fldCharType="separate"/>
-      </w:r>
+      <w:fldSimple w:instr=" SEQ Figure \* ARABIC ">
+        <w:r>
+          <w:rPr>
+            <w:noProof/>
+          </w:rPr>
+          <w:t>15</w:t>
+        </w:r>
+      </w:fldSimple>
+      <w:r>
+        <w:rPr>
+          <w:rFonts w:hint="eastAsia"/>
+        </w:rPr>
+        <w:t xml:space="preserve"> alpha=0</w:t>
+      </w:r>
+      <w:r>
+        <w:rPr>
+          <w:rFonts w:hint="eastAsia"/>
+        </w:rPr>
+        <w:t>.0</w:t>
+      </w:r>
+      <w:r>
+        <w:t>5</w:t>
+      </w:r>
+      <w:r>
+        <w:rPr>
+          <w:rFonts w:hint="eastAsia"/>
+        </w:rPr>
+        <w:t>时的结果</w:t>
+      </w:r>
+    </w:p>
+    <w:p/>
+    <w:p>
+      <w:pPr>
+        <w:keepNext/>
+      </w:pPr>
       <w:r>
         <w:rPr>
           <w:noProof/>
         </w:rPr>
-        <w:t>15</w:t>
-      </w:r>
-      <w:r>
-        <w:rPr>
-          <w:noProof/>
-        </w:rPr>
-        <w:fldChar w:fldCharType="end"/>
-      </w:r>
-      <w:r>
-        <w:rPr>
-          <w:rFonts w:hint="eastAsia"/>
-        </w:rPr>
-        <w:t xml:space="preserve"> alpha=0</w:t>
-      </w:r>
-      <w:r>
-        <w:rPr>
-          <w:rFonts w:hint="eastAsia"/>
-        </w:rPr>
-        <w:t>.0</w:t>
-      </w:r>
-      <w:r>
-        <w:t>5</w:t>
-      </w:r>
-      <w:r>
-        <w:rPr>
-          <w:rFonts w:hint="eastAsia"/>
-        </w:rPr>
-        <w:t>时的结果</w:t>
-      </w:r>
-    </w:p>
-    <w:p/>
-    <w:p>
-      <w:pPr>
-        <w:keepNext/>
-      </w:pPr>
-      <w:r>
-        <w:rPr>
-          <w:noProof/>
-        </w:rPr>
         <w:drawing>
-          <wp:inline distT="0" distB="0" distL="0" distR="0" wp14:anchorId="0BC52BD9" wp14:editId="0C70B780">
+          <wp:inline distT="0" distB="0" distL="0" distR="0" wp14:anchorId="10DD3C65" wp14:editId="62883545">
             <wp:extent cx="5274310" cy="3682365"/>
             <wp:effectExtent l="0" t="0" r="2540" b="0"/>
-            <wp:docPr id="8" name="图片 8"/>
+            <wp:docPr id="27" name="图片 27"/>
             <wp:cNvGraphicFramePr>
               <a:graphicFrameLocks xmlns:a="http://schemas.openxmlformats.org/drawingml/2006/main" noChangeAspect="1"/>
             </wp:cNvGraphicFramePr>
@@ -9998,7 +10094,7 @@
                     <pic:cNvPicPr/>
                   </pic:nvPicPr>
                   <pic:blipFill>
-                    <a:blip r:embed="rId32"/>
+                    <a:blip r:embed="rId26"/>
                     <a:stretch>
                       <a:fillRect/>
                     </a:stretch>
@@ -10027,27 +10123,14 @@
       <w:r>
         <w:t xml:space="preserve">Figure </w:t>
       </w:r>
-      <w:r>
-        <w:fldChar w:fldCharType="begin"/>
-      </w:r>
-      <w:r>
-        <w:instrText xml:space="preserve"> SEQ Figure \* ARABIC </w:instrText>
-      </w:r>
-      <w:r>
-        <w:fldChar w:fldCharType="separate"/>
-      </w:r>
-      <w:r>
-        <w:rPr>
-          <w:noProof/>
-        </w:rPr>
-        <w:t>16</w:t>
-      </w:r>
-      <w:r>
-        <w:rPr>
-          <w:noProof/>
-        </w:rPr>
-        <w:fldChar w:fldCharType="end"/>
-      </w:r>
+      <w:fldSimple w:instr=" SEQ Figure \* ARABIC ">
+        <w:r>
+          <w:rPr>
+            <w:noProof/>
+          </w:rPr>
+          <w:t>16</w:t>
+        </w:r>
+      </w:fldSimple>
       <w:r>
         <w:rPr>
           <w:rFonts w:hint="eastAsia"/>
@@ -10075,10 +10158,10 @@
         </w:rPr>
         <w:lastRenderedPageBreak/>
         <w:drawing>
-          <wp:inline distT="0" distB="0" distL="0" distR="0" wp14:anchorId="5C3EC778" wp14:editId="2695E75B">
+          <wp:inline distT="0" distB="0" distL="0" distR="0" wp14:anchorId="7A6FA9BF" wp14:editId="0F342F81">
             <wp:extent cx="5274310" cy="3682365"/>
             <wp:effectExtent l="0" t="0" r="2540" b="0"/>
-            <wp:docPr id="9" name="图片 9"/>
+            <wp:docPr id="28" name="图片 28"/>
             <wp:cNvGraphicFramePr>
               <a:graphicFrameLocks xmlns:a="http://schemas.openxmlformats.org/drawingml/2006/main" noChangeAspect="1"/>
             </wp:cNvGraphicFramePr>
@@ -10090,7 +10173,7 @@
                     <pic:cNvPicPr/>
                   </pic:nvPicPr>
                   <pic:blipFill>
-                    <a:blip r:embed="rId33"/>
+                    <a:blip r:embed="rId27"/>
                     <a:stretch>
                       <a:fillRect/>
                     </a:stretch>
@@ -10119,27 +10202,14 @@
       <w:r>
         <w:t xml:space="preserve">Figure </w:t>
       </w:r>
-      <w:r>
-        <w:fldChar w:fldCharType="begin"/>
-      </w:r>
-      <w:r>
-        <w:instrText xml:space="preserve"> SEQ Figure \* ARABIC </w:instrText>
-      </w:r>
-      <w:r>
-        <w:fldChar w:fldCharType="separate"/>
-      </w:r>
-      <w:r>
-        <w:rPr>
-          <w:noProof/>
-        </w:rPr>
-        <w:t>17</w:t>
-      </w:r>
-      <w:r>
-        <w:rPr>
-          <w:noProof/>
-        </w:rPr>
-        <w:fldChar w:fldCharType="end"/>
-      </w:r>
+      <w:fldSimple w:instr=" SEQ Figure \* ARABIC ">
+        <w:r>
+          <w:rPr>
+            <w:noProof/>
+          </w:rPr>
+          <w:t>17</w:t>
+        </w:r>
+      </w:fldSimple>
       <w:r>
         <w:rPr>
           <w:rFonts w:hint="eastAsia"/>
@@ -10644,10 +10714,10 @@
         </w:rPr>
         <w:lastRenderedPageBreak/>
         <w:drawing>
-          <wp:inline distT="0" distB="0" distL="0" distR="0" wp14:anchorId="650FB60A" wp14:editId="13435AC2">
+          <wp:inline distT="0" distB="0" distL="0" distR="0" wp14:anchorId="75874769" wp14:editId="2A3BA678">
             <wp:extent cx="5274310" cy="3682365"/>
             <wp:effectExtent l="0" t="0" r="2540" b="0"/>
-            <wp:docPr id="11" name="图片 11"/>
+            <wp:docPr id="14" name="图片 14"/>
             <wp:cNvGraphicFramePr>
               <a:graphicFrameLocks xmlns:a="http://schemas.openxmlformats.org/drawingml/2006/main" noChangeAspect="1"/>
             </wp:cNvGraphicFramePr>
@@ -10659,7 +10729,7 @@
                     <pic:cNvPicPr/>
                   </pic:nvPicPr>
                   <pic:blipFill>
-                    <a:blip r:embed="rId34"/>
+                    <a:blip r:embed="rId28"/>
                     <a:stretch>
                       <a:fillRect/>
                     </a:stretch>
@@ -10692,27 +10762,14 @@
       <w:r>
         <w:t xml:space="preserve">Figure </w:t>
       </w:r>
-      <w:r>
-        <w:fldChar w:fldCharType="begin"/>
-      </w:r>
-      <w:r>
-        <w:instrText xml:space="preserve"> SEQ Figure \* ARABIC </w:instrText>
-      </w:r>
-      <w:r>
-        <w:fldChar w:fldCharType="separate"/>
-      </w:r>
-      <w:r>
-        <w:rPr>
-          <w:noProof/>
-        </w:rPr>
-        <w:t>18</w:t>
-      </w:r>
-      <w:r>
-        <w:rPr>
-          <w:noProof/>
-        </w:rPr>
-        <w:fldChar w:fldCharType="end"/>
-      </w:r>
+      <w:fldSimple w:instr=" SEQ Figure \* ARABIC ">
+        <w:r>
+          <w:rPr>
+            <w:noProof/>
+          </w:rPr>
+          <w:t>18</w:t>
+        </w:r>
+      </w:fldSimple>
       <w:r>
         <w:t xml:space="preserve"> </w:t>
       </w:r>
@@ -10739,10 +10796,10 @@
           <w:noProof/>
         </w:rPr>
         <w:drawing>
-          <wp:inline distT="0" distB="0" distL="0" distR="0" wp14:anchorId="34705EA5" wp14:editId="7CE24A9B">
+          <wp:inline distT="0" distB="0" distL="0" distR="0" wp14:anchorId="7A9D4D0A" wp14:editId="4E303BE9">
             <wp:extent cx="5274310" cy="3682365"/>
             <wp:effectExtent l="0" t="0" r="2540" b="0"/>
-            <wp:docPr id="3" name="图片 3"/>
+            <wp:docPr id="22" name="图片 22"/>
             <wp:cNvGraphicFramePr>
               <a:graphicFrameLocks xmlns:a="http://schemas.openxmlformats.org/drawingml/2006/main" noChangeAspect="1"/>
             </wp:cNvGraphicFramePr>
@@ -10754,7 +10811,7 @@
                     <pic:cNvPicPr/>
                   </pic:nvPicPr>
                   <pic:blipFill>
-                    <a:blip r:embed="rId35"/>
+                    <a:blip r:embed="rId29"/>
                     <a:stretch>
                       <a:fillRect/>
                     </a:stretch>
@@ -10783,27 +10840,14 @@
       <w:r>
         <w:t xml:space="preserve">Figure </w:t>
       </w:r>
-      <w:r>
-        <w:fldChar w:fldCharType="begin"/>
-      </w:r>
-      <w:r>
-        <w:instrText xml:space="preserve"> SEQ Figure \* ARABIC </w:instrText>
-      </w:r>
-      <w:r>
-        <w:fldChar w:fldCharType="separate"/>
-      </w:r>
-      <w:r>
-        <w:rPr>
-          <w:noProof/>
-        </w:rPr>
-        <w:t>19</w:t>
-      </w:r>
-      <w:r>
-        <w:rPr>
-          <w:noProof/>
-        </w:rPr>
-        <w:fldChar w:fldCharType="end"/>
-      </w:r>
+      <w:fldSimple w:instr=" SEQ Figure \* ARABIC ">
+        <w:r>
+          <w:rPr>
+            <w:noProof/>
+          </w:rPr>
+          <w:t>19</w:t>
+        </w:r>
+      </w:fldSimple>
       <w:r>
         <w:t xml:space="preserve"> </w:t>
       </w:r>
@@ -11039,22 +11083,22 @@
                 <w:sz w:val="24"/>
                 <w:szCs w:val="24"/>
               </w:rPr>
-              <w:t>W=[</w:t>
+              <w:t>W=</w:t>
             </w:r>
             <w:r>
               <w:rPr>
-                <w:sz w:val="24"/>
-                <w:szCs w:val="24"/>
-              </w:rPr>
-              <w:t>0.3337</w:t>
+                <w:rFonts w:hint="eastAsia"/>
+                <w:sz w:val="24"/>
+                <w:szCs w:val="24"/>
+              </w:rPr>
+              <w:t>[</w:t>
             </w:r>
             <w:r>
               <w:rPr>
-                <w:rFonts w:hint="eastAsia"/>
-                <w:sz w:val="24"/>
-                <w:szCs w:val="24"/>
-              </w:rPr>
-              <w:t>,0.36132</w:t>
+                <w:sz w:val="24"/>
+                <w:szCs w:val="24"/>
+              </w:rPr>
+              <w:t>0.039425 0.34162 0.37282</w:t>
             </w:r>
             <w:r>
               <w:rPr>
@@ -11083,7 +11127,7 @@
                 <w:sz w:val="24"/>
                 <w:szCs w:val="24"/>
               </w:rPr>
-              <w:t>9</w:t>
+              <w:t>12</w:t>
             </w:r>
           </w:p>
         </w:tc>
@@ -11103,14 +11147,7 @@
                 <w:sz w:val="24"/>
                 <w:szCs w:val="24"/>
               </w:rPr>
-              <w:t>95.5</w:t>
-            </w:r>
-            <w:r>
-              <w:rPr>
-                <w:sz w:val="24"/>
-                <w:szCs w:val="24"/>
-              </w:rPr>
-              <w:t>5</w:t>
+              <w:t>94</w:t>
             </w:r>
           </w:p>
         </w:tc>
@@ -11157,37 +11194,22 @@
                 <w:sz w:val="24"/>
                 <w:szCs w:val="24"/>
               </w:rPr>
-              <w:t>W=[</w:t>
+              <w:t>W=</w:t>
             </w:r>
             <w:r>
               <w:rPr>
-                <w:sz w:val="24"/>
-                <w:szCs w:val="24"/>
-              </w:rPr>
-              <w:t>0.37071</w:t>
+                <w:rFonts w:hint="eastAsia"/>
+                <w:sz w:val="24"/>
+                <w:szCs w:val="24"/>
+              </w:rPr>
+              <w:t>[</w:t>
             </w:r>
             <w:r>
               <w:rPr>
-                <w:rFonts w:hint="eastAsia"/>
-                <w:sz w:val="24"/>
-                <w:szCs w:val="24"/>
-              </w:rPr>
-              <w:t>，</w:t>
-            </w:r>
-            <w:r>
-              <w:rPr>
-                <w:rFonts w:hint="eastAsia"/>
-                <w:sz w:val="24"/>
-                <w:szCs w:val="24"/>
-              </w:rPr>
-              <w:t>0.3</w:t>
-            </w:r>
-            <w:r>
-              <w:rPr>
-                <w:sz w:val="24"/>
-                <w:szCs w:val="24"/>
-              </w:rPr>
-              <w:t>2472</w:t>
+                <w:sz w:val="24"/>
+                <w:szCs w:val="24"/>
+              </w:rPr>
+              <w:t>0.04099 0.33906 0.36277</w:t>
             </w:r>
             <w:r>
               <w:rPr>
@@ -11216,7 +11238,14 @@
                 <w:sz w:val="24"/>
                 <w:szCs w:val="24"/>
               </w:rPr>
-              <w:t>10</w:t>
+              <w:t>1</w:t>
+            </w:r>
+            <w:r>
+              <w:rPr>
+                <w:sz w:val="24"/>
+                <w:szCs w:val="24"/>
+              </w:rPr>
+              <w:t>2</w:t>
             </w:r>
           </w:p>
         </w:tc>
@@ -11236,7 +11265,14 @@
                 <w:sz w:val="24"/>
                 <w:szCs w:val="24"/>
               </w:rPr>
-              <w:t>95</w:t>
+              <w:t>9</w:t>
+            </w:r>
+            <w:r>
+              <w:rPr>
+                <w:sz w:val="24"/>
+                <w:szCs w:val="24"/>
+              </w:rPr>
+              <w:t>4</w:t>
             </w:r>
           </w:p>
         </w:tc>
@@ -11845,12 +11881,12 @@
     </w:p>
     <w:p>
       <w:r>
+        <w:lastRenderedPageBreak/>
         <w:t xml:space="preserve">            %neural_2 Construct an instance of this class</w:t>
       </w:r>
     </w:p>
     <w:p>
       <w:r>
-        <w:lastRenderedPageBreak/>
         <w:t xml:space="preserve">            %   Detailed explanation goes here</w:t>
       </w:r>
     </w:p>
@@ -12373,6 +12409,7 @@
         </w:tabs>
       </w:pPr>
       <w:r>
+        <w:lastRenderedPageBreak/>
         <w:t xml:space="preserve">        for i=1:size(X,1)</w:t>
       </w:r>
     </w:p>
@@ -12383,7 +12420,6 @@
         </w:tabs>
       </w:pPr>
       <w:r>
-        <w:lastRenderedPageBreak/>
         <w:t xml:space="preserve">            y = neural_b.goThrough(X(i,:));</w:t>
       </w:r>
     </w:p>
@@ -12632,12 +12668,12 @@
     </w:p>
     <w:p>
       <w:r>
+        <w:lastRenderedPageBreak/>
         <w:t xml:space="preserve">                   'gui_Callback',   []);</w:t>
       </w:r>
     </w:p>
     <w:p>
       <w:r>
-        <w:lastRenderedPageBreak/>
         <w:t>if nargin &amp;&amp; ischar(varargin{1})</w:t>
       </w:r>
     </w:p>
@@ -12753,15 +12789,40 @@
     </w:p>
     <w:p>
       <w:r>
-        <w:t>global Emin samp tstsamp W_SGD W_SGD_mini;</w:t>
-      </w:r>
-    </w:p>
-    <w:p>
-      <w:r>
-        <w:rPr>
-          <w:rFonts w:hint="eastAsia"/>
-        </w:rPr>
-        <w:t>Emin = 0.2623;%</w:t>
+        <w:t>global Emin X Y testX testY W_SGD W_SGD_mini;</w:t>
+      </w:r>
+    </w:p>
+    <w:p>
+      <w:r>
+        <w:t>X = [ones(size(samp,1),1),samp(:,1:2)];</w:t>
+      </w:r>
+    </w:p>
+    <w:p>
+      <w:r>
+        <w:t>Y = samp(:,3);</w:t>
+      </w:r>
+    </w:p>
+    <w:p>
+      <w:r>
+        <w:t>testX = [ones(size(tstsamp,1),1),tstsamp(:,1:2)];</w:t>
+      </w:r>
+    </w:p>
+    <w:p>
+      <w:r>
+        <w:t>testY = tstsamp(:,3);</w:t>
+      </w:r>
+    </w:p>
+    <w:p>
+      <w:pPr>
+        <w:rPr>
+          <w:rFonts w:hint="eastAsia"/>
+        </w:rPr>
+      </w:pPr>
+      <w:r>
+        <w:rPr>
+          <w:rFonts w:hint="eastAsia"/>
+        </w:rPr>
+        <w:t>Emin = 0.2617;%</w:t>
       </w:r>
       <w:r>
         <w:rPr>
@@ -12777,11 +12838,16 @@
       </w:r>
     </w:p>
     <w:p>
-      <w:r>
-        <w:rPr>
-          <w:rFonts w:hint="eastAsia"/>
-        </w:rPr>
-        <w:t>W_SGD = [1,1];%</w:t>
+      <w:pPr>
+        <w:rPr>
+          <w:rFonts w:hint="eastAsia"/>
+        </w:rPr>
+      </w:pPr>
+      <w:r>
+        <w:rPr>
+          <w:rFonts w:hint="eastAsia"/>
+        </w:rPr>
+        <w:t>W_SGD = [1,1,1];%</w:t>
       </w:r>
       <w:r>
         <w:rPr>
@@ -12791,11 +12857,16 @@
       </w:r>
     </w:p>
     <w:p>
-      <w:r>
-        <w:rPr>
-          <w:rFonts w:hint="eastAsia"/>
-        </w:rPr>
-        <w:t>W_SGD_mini = [1,1];%</w:t>
+      <w:pPr>
+        <w:rPr>
+          <w:rFonts w:hint="eastAsia"/>
+        </w:rPr>
+      </w:pPr>
+      <w:r>
+        <w:rPr>
+          <w:rFonts w:hint="eastAsia"/>
+        </w:rPr>
+        <w:t>W_SGD_mini = [1,1,1];%</w:t>
       </w:r>
       <w:r>
         <w:rPr>
@@ -12834,6 +12905,7 @@
     </w:p>
     <w:p>
       <w:r>
+        <w:lastRenderedPageBreak/>
         <w:t>% hObject    handle to figure</w:t>
       </w:r>
     </w:p>
@@ -12855,7 +12927,6 @@
     </w:p>
     <w:p>
       <w:r>
-        <w:lastRenderedPageBreak/>
         <w:t>varargout{1} = handles.output;</w:t>
       </w:r>
     </w:p>
@@ -12999,6 +13070,7 @@
     </w:p>
     <w:p>
       <w:r>
+        <w:lastRenderedPageBreak/>
         <w:t>% eventdata  reserved - to be defined in a future version of MATLAB</w:t>
       </w:r>
     </w:p>
@@ -13020,7 +13092,6 @@
     </w:p>
     <w:p>
       <w:r>
-        <w:lastRenderedPageBreak/>
         <w:t>if ispc &amp;&amp; isequal(get(hObject,'BackgroundColor'), get(0,'defaultUicontrolBackgroundColor'))</w:t>
       </w:r>
     </w:p>
@@ -13062,6 +13133,11 @@
       </w:r>
     </w:p>
     <w:p>
+      <w:pPr>
+        <w:rPr>
+          <w:rFonts w:hint="eastAsia"/>
+        </w:rPr>
+      </w:pPr>
       <w:r>
         <w:rPr>
           <w:rFonts w:hint="eastAsia"/>
@@ -13088,22 +13164,22 @@
     </w:p>
     <w:p>
       <w:r>
-        <w:t>global Emin samp W_SGD W_SGD_mini;</w:t>
-      </w:r>
-    </w:p>
-    <w:p>
-      <w:r>
-        <w:t>SColor = zeros(size(samp,1),3);</w:t>
-      </w:r>
-    </w:p>
-    <w:p>
-      <w:r>
-        <w:t>SColor(samp(:,3)==1,3) = 1;</w:t>
-      </w:r>
-    </w:p>
-    <w:p>
-      <w:r>
-        <w:t>SColor(samp(:,3)==-1,1) = 1;</w:t>
+        <w:t>global Emin W_SGD W_SGD_mini X Y;</w:t>
+      </w:r>
+    </w:p>
+    <w:p>
+      <w:r>
+        <w:t>SColor = zeros(size(X,1),3);</w:t>
+      </w:r>
+    </w:p>
+    <w:p>
+      <w:r>
+        <w:t>SColor(Y==1,3) = 1;</w:t>
+      </w:r>
+    </w:p>
+    <w:p>
+      <w:r>
+        <w:t>SColor(Y==-1,1) = 1;</w:t>
       </w:r>
     </w:p>
     <w:p>
@@ -13117,6 +13193,11 @@
       </w:r>
     </w:p>
     <w:p>
+      <w:pPr>
+        <w:rPr>
+          <w:rFonts w:hint="eastAsia"/>
+        </w:rPr>
+      </w:pPr>
       <w:r>
         <w:rPr>
           <w:rFonts w:hint="eastAsia"/>
@@ -13138,17 +13219,17 @@
     </w:p>
     <w:p>
       <w:r>
-        <w:t xml:space="preserve">        sumR = [0,0;0,0];</w:t>
-      </w:r>
-    </w:p>
-    <w:p>
-      <w:r>
-        <w:t xml:space="preserve">        for i=1:size(samp,1)</w:t>
-      </w:r>
-    </w:p>
-    <w:p>
-      <w:r>
-        <w:t xml:space="preserve">            sumR = sumR + samp(i,1:2)'*samp(i,1:2);</w:t>
+        <w:t xml:space="preserve">        sumR = zeros(3);</w:t>
+      </w:r>
+    </w:p>
+    <w:p>
+      <w:r>
+        <w:t xml:space="preserve">        for i=1:size(X,1)</w:t>
+      </w:r>
+    </w:p>
+    <w:p>
+      <w:r>
+        <w:t xml:space="preserve">            sumR = sumR + X(i,:)'*X(i,:);</w:t>
       </w:r>
     </w:p>
     <w:p>
@@ -13158,10 +13239,15 @@
     </w:p>
     <w:p>
       <w:r>
-        <w:t xml:space="preserve">        R = sumR/size(samp,1);</w:t>
-      </w:r>
-    </w:p>
-    <w:p>
+        <w:t xml:space="preserve">        R = sumR/size(X,1);</w:t>
+      </w:r>
+    </w:p>
+    <w:p>
+      <w:pPr>
+        <w:rPr>
+          <w:rFonts w:hint="eastAsia"/>
+        </w:rPr>
+      </w:pPr>
       <w:r>
         <w:rPr>
           <w:rFonts w:hint="eastAsia"/>
@@ -13183,10 +13269,15 @@
     </w:p>
     <w:p>
       <w:r>
-        <w:t xml:space="preserve">        P = mean(samp(:,1:2).*samp(:,3));</w:t>
-      </w:r>
-    </w:p>
-    <w:p>
+        <w:t xml:space="preserve">        P = mean(X(:,:).*repmat(Y,[1,3]));</w:t>
+      </w:r>
+    </w:p>
+    <w:p>
+      <w:pPr>
+        <w:rPr>
+          <w:rFonts w:hint="eastAsia"/>
+        </w:rPr>
+      </w:pPr>
       <w:r>
         <w:rPr>
           <w:rFonts w:hint="eastAsia"/>
@@ -13212,6 +13303,11 @@
       </w:r>
     </w:p>
     <w:p>
+      <w:pPr>
+        <w:rPr>
+          <w:rFonts w:hint="eastAsia"/>
+        </w:rPr>
+      </w:pPr>
       <w:r>
         <w:rPr>
           <w:rFonts w:hint="eastAsia"/>
@@ -13243,17 +13339,17 @@
     </w:p>
     <w:p>
       <w:r>
-        <w:t xml:space="preserve">        for i=1:size(samp,1)</w:t>
-      </w:r>
-    </w:p>
-    <w:p>
-      <w:r>
-        <w:t xml:space="preserve">            y = neural_a.goThrough(samp(i,1:2));</w:t>
-      </w:r>
-    </w:p>
-    <w:p>
-      <w:r>
-        <w:t xml:space="preserve">            errorSum = errorSum + (y-samp(i,3))^2;</w:t>
+        <w:t xml:space="preserve">        for i=1:size(X,1)</w:t>
+      </w:r>
+    </w:p>
+    <w:p>
+      <w:r>
+        <w:t xml:space="preserve">            y = neural_a.goThrough(X(i,:));</w:t>
+      </w:r>
+    </w:p>
+    <w:p>
+      <w:r>
+        <w:t xml:space="preserve">            errorSum = errorSum + (y-Y(i,1))^2;</w:t>
       </w:r>
     </w:p>
     <w:p>
@@ -13263,10 +13359,15 @@
     </w:p>
     <w:p>
       <w:r>
-        <w:t xml:space="preserve">        Emin = errorSum/size(samp,1);</w:t>
-      </w:r>
-    </w:p>
-    <w:p>
+        <w:t xml:space="preserve">        Emin = errorSum/size(X,1);</w:t>
+      </w:r>
+    </w:p>
+    <w:p>
+      <w:pPr>
+        <w:rPr>
+          <w:rFonts w:hint="eastAsia"/>
+        </w:rPr>
+      </w:pPr>
       <w:r>
         <w:rPr>
           <w:rFonts w:hint="eastAsia"/>
@@ -13288,15 +13389,24 @@
     </w:p>
     <w:p>
       <w:r>
-        <w:t xml:space="preserve">        scatter(handles.axes1,samp(:,1),samp(:,2),5,SColor);</w:t>
-      </w:r>
-    </w:p>
-    <w:p>
-      <w:r>
-        <w:t xml:space="preserve">        line(handles.axes1,[-4,4],[4*Wstar(1)/Wstar(2),-4*Wstar(1)/Wstar(2)]);</w:t>
-      </w:r>
-    </w:p>
-    <w:p>
+        <w:t xml:space="preserve">        scatter(handles.axes1,X(:,2),X(:,3),5,SColor);</w:t>
+      </w:r>
+    </w:p>
+    <w:p>
+      <w:r>
+        <w:t xml:space="preserve">        </w:t>
+      </w:r>
+      <w:r>
+        <w:lastRenderedPageBreak/>
+        <w:t>line(handles.axes1,[-4,4],[(4*Wstar(2)-Wstar(1))/Wstar(3),(-4*Wstar(2)-Wstar(1))/Wstar(3)]);</w:t>
+      </w:r>
+    </w:p>
+    <w:p>
+      <w:pPr>
+        <w:rPr>
+          <w:rFonts w:hint="eastAsia"/>
+        </w:rPr>
+      </w:pPr>
       <w:r>
         <w:rPr>
           <w:rFonts w:hint="eastAsia"/>
@@ -13332,6 +13442,11 @@
       </w:r>
     </w:p>
     <w:p>
+      <w:pPr>
+        <w:rPr>
+          <w:rFonts w:hint="eastAsia"/>
+        </w:rPr>
+      </w:pPr>
       <w:r>
         <w:rPr>
           <w:rFonts w:hint="eastAsia"/>
@@ -13365,8 +13480,344 @@
     </w:p>
     <w:p>
       <w:r>
+        <w:t xml:space="preserve">            alpha = 0.01;</w:t>
+      </w:r>
+    </w:p>
+    <w:p>
+      <w:r>
+        <w:t xml:space="preserve">        end</w:t>
+      </w:r>
+    </w:p>
+    <w:p>
+      <w:r>
+        <w:t xml:space="preserve">        Estop = Emin+0.001;</w:t>
+      </w:r>
+    </w:p>
+    <w:p>
+      <w:r>
+        <w:t xml:space="preserve">        [W_SGD,Elog] = SGD_mini(X,Y,alpha,Estop,1);</w:t>
+      </w:r>
+    </w:p>
+    <w:p>
+      <w:r>
+        <w:t xml:space="preserve">        set(handles.axes2,'NextPlot','add');</w:t>
+      </w:r>
+    </w:p>
+    <w:p>
+      <w:r>
+        <w:t xml:space="preserve">        plot(handles.axes2,Elog,'DisplayName',['alpha = ',num2str(alpha)]);legend('show')</w:t>
+      </w:r>
+    </w:p>
+    <w:p>
+      <w:r>
+        <w:t xml:space="preserve">        scatter(handles.axes1,X(:,2),X(:,3),5,SColor);</w:t>
+      </w:r>
+    </w:p>
+    <w:p>
+      <w:r>
+        <w:t xml:space="preserve">        line(handles.axes1,[-4,4],[(4*W_SGD(2)-W_SGD(1))/W_SGD(3),(-4*W_SGD(2)-W_SGD(1))/W_SGD(3)]);</w:t>
+      </w:r>
+    </w:p>
+    <w:p>
+      <w:pPr>
+        <w:rPr>
+          <w:rFonts w:hint="eastAsia"/>
+        </w:rPr>
+      </w:pPr>
+      <w:r>
+        <w:rPr>
+          <w:rFonts w:hint="eastAsia"/>
+        </w:rPr>
+        <w:t xml:space="preserve">        set(handles.text2,'String',[get(handles.text2,'String'),'W</w:t>
+      </w:r>
+      <w:r>
+        <w:rPr>
+          <w:rFonts w:hint="eastAsia"/>
+        </w:rPr>
+        <w:t>为</w:t>
+      </w:r>
+      <w:r>
+        <w:rPr>
+          <w:rFonts w:hint="eastAsia"/>
+        </w:rPr>
+        <w:t>',num2str(W_SGD)]);</w:t>
+      </w:r>
+    </w:p>
+    <w:p>
+      <w:r>
+        <w:t xml:space="preserve">        %kk</w:t>
+      </w:r>
+    </w:p>
+    <w:p>
+      <w:pPr>
+        <w:rPr>
+          <w:rFonts w:hint="eastAsia"/>
+        </w:rPr>
+      </w:pPr>
+      <w:r>
+        <w:rPr>
+          <w:rFonts w:hint="eastAsia"/>
+        </w:rPr>
+        <w:t xml:space="preserve">    case '</w:t>
+      </w:r>
+      <w:r>
+        <w:rPr>
+          <w:rFonts w:hint="eastAsia"/>
+        </w:rPr>
+        <w:t>基于统计的算法</w:t>
+      </w:r>
+      <w:r>
+        <w:rPr>
+          <w:rFonts w:hint="eastAsia"/>
+        </w:rPr>
+        <w:t>'</w:t>
+      </w:r>
+    </w:p>
+    <w:p>
+      <w:r>
+        <w:t xml:space="preserve">        alpha = str2double(get(handles.edit1,'String'));</w:t>
+      </w:r>
+    </w:p>
+    <w:p>
+      <w:r>
+        <w:t xml:space="preserve">        set(handles.text2,'String','');</w:t>
+      </w:r>
+    </w:p>
+    <w:p>
+      <w:r>
+        <w:t xml:space="preserve">        if isnan(alpha)</w:t>
+      </w:r>
+    </w:p>
+    <w:p>
+      <w:pPr>
+        <w:rPr>
+          <w:rFonts w:hint="eastAsia"/>
+        </w:rPr>
+      </w:pPr>
+      <w:r>
+        <w:rPr>
+          <w:rFonts w:hint="eastAsia"/>
+        </w:rPr>
+        <w:t xml:space="preserve">            set(handles.text2,'String','</w:t>
+      </w:r>
+      <w:r>
+        <w:rPr>
+          <w:rFonts w:hint="eastAsia"/>
+        </w:rPr>
+        <w:t>未输入</w:t>
+      </w:r>
+      <w:r>
+        <w:rPr>
+          <w:rFonts w:hint="eastAsia"/>
+        </w:rPr>
+        <w:t>alpha</w:t>
+      </w:r>
+      <w:r>
+        <w:rPr>
+          <w:rFonts w:hint="eastAsia"/>
+        </w:rPr>
+        <w:t>，默认值为</w:t>
+      </w:r>
+      <w:r>
+        <w:rPr>
+          <w:rFonts w:hint="eastAsia"/>
+        </w:rPr>
+        <w:t>0.01');</w:t>
+      </w:r>
+    </w:p>
+    <w:p>
+      <w:r>
+        <w:t xml:space="preserve">            alpha = 0.01;</w:t>
+      </w:r>
+    </w:p>
+    <w:p>
+      <w:r>
+        <w:t xml:space="preserve">        else</w:t>
+      </w:r>
+    </w:p>
+    <w:p>
+      <w:r>
+        <w:t xml:space="preserve">            set(handles.text2,'String','');</w:t>
+      </w:r>
+    </w:p>
+    <w:p>
+      <w:r>
+        <w:t xml:space="preserve">        end</w:t>
+      </w:r>
+    </w:p>
+    <w:p>
+      <w:r>
+        <w:t xml:space="preserve">        P = str2double(get(handles.edit2,'String'));</w:t>
+      </w:r>
+    </w:p>
+    <w:p>
+      <w:r>
+        <w:t xml:space="preserve">        if isnan(P)</w:t>
+      </w:r>
+    </w:p>
+    <w:p>
+      <w:pPr>
+        <w:rPr>
+          <w:rFonts w:hint="eastAsia"/>
+        </w:rPr>
+      </w:pPr>
+      <w:r>
+        <w:rPr>
+          <w:rFonts w:hint="eastAsia"/>
+        </w:rPr>
+        <w:t xml:space="preserve">            set(handles.text2,'String',[get(handles.text2,'String'),'</w:t>
+      </w:r>
+      <w:r>
+        <w:rPr>
+          <w:rFonts w:hint="eastAsia"/>
+        </w:rPr>
+        <w:t>未输入</w:t>
+      </w:r>
+      <w:r>
+        <w:rPr>
+          <w:rFonts w:hint="eastAsia"/>
+        </w:rPr>
+        <w:t>P</w:t>
+      </w:r>
+      <w:r>
+        <w:rPr>
+          <w:rFonts w:hint="eastAsia"/>
+        </w:rPr>
+        <w:t>，默认值为</w:t>
+      </w:r>
+      <w:r>
+        <w:rPr>
+          <w:rFonts w:hint="eastAsia"/>
+        </w:rPr>
+        <w:t>5']);</w:t>
+      </w:r>
+    </w:p>
+    <w:p>
+      <w:r>
+        <w:t xml:space="preserve">            P = 5;</w:t>
+      </w:r>
+    </w:p>
+    <w:p>
+      <w:r>
+        <w:t xml:space="preserve">        end</w:t>
+      </w:r>
+    </w:p>
+    <w:p>
+      <w:r>
+        <w:t xml:space="preserve">        Estop = Emin+0.001;</w:t>
+      </w:r>
+    </w:p>
+    <w:p>
+      <w:r>
+        <w:t xml:space="preserve">        [W_SGD_mini,Elog] = SGD_mini(X,Y,alpha,Estop,P);</w:t>
+      </w:r>
+    </w:p>
+    <w:p>
+      <w:r>
+        <w:t xml:space="preserve">        set(handles.axes2,'NextPlot','add');</w:t>
+      </w:r>
+    </w:p>
+    <w:p>
+      <w:r>
+        <w:t xml:space="preserve">        plot(handles.axes2,Elog,'DisplayName',['alpha = ',num2str(alpha),',P=',num2str(P)]);legend('show')</w:t>
+      </w:r>
+    </w:p>
+    <w:p>
+      <w:r>
+        <w:t xml:space="preserve">        scatter(handles.axes1,X(:,2),X(:,3),5,SColor);</w:t>
+      </w:r>
+    </w:p>
+    <w:p>
+      <w:r>
+        <w:t xml:space="preserve">        line(handles.axes1,[-4,4],[(4*W_SGD_mini(2)-W_SGD_mini(1))/W_SGD_mini(3),(-4*W_SGD_mini(2)-W_SGD_mini(1))/W_SGD_mini(3)]);</w:t>
+      </w:r>
+    </w:p>
+    <w:p>
+      <w:pPr>
+        <w:rPr>
+          <w:rFonts w:hint="eastAsia"/>
+        </w:rPr>
+      </w:pPr>
+      <w:r>
+        <w:rPr>
+          <w:rFonts w:hint="eastAsia"/>
+        </w:rPr>
+        <w:t xml:space="preserve">        set(handles.text2,'String',[get(handles.text2,'String'),'W</w:t>
+      </w:r>
+      <w:r>
+        <w:rPr>
+          <w:rFonts w:hint="eastAsia"/>
+        </w:rPr>
+        <w:t>为</w:t>
+      </w:r>
+      <w:r>
+        <w:rPr>
+          <w:rFonts w:hint="eastAsia"/>
+        </w:rPr>
+        <w:t>',num2str(W_SGD_mini)]);</w:t>
+      </w:r>
+    </w:p>
+    <w:p>
+      <w:r>
+        <w:t xml:space="preserve">    case 'Widrow'</w:t>
+      </w:r>
+    </w:p>
+    <w:p>
+      <w:r>
+        <w:t xml:space="preserve">        alpha = str2double(get(handles.edit1,'String'));</w:t>
+      </w:r>
+    </w:p>
+    <w:p>
+      <w:r>
         <w:lastRenderedPageBreak/>
-        <w:t xml:space="preserve">            alpha = 0.01;</w:t>
+        <w:t xml:space="preserve">        set(handles.text2,'String','');</w:t>
+      </w:r>
+    </w:p>
+    <w:p>
+      <w:r>
+        <w:t xml:space="preserve">        if isnan(alpha)</w:t>
+      </w:r>
+    </w:p>
+    <w:p>
+      <w:pPr>
+        <w:rPr>
+          <w:rFonts w:hint="eastAsia"/>
+        </w:rPr>
+      </w:pPr>
+      <w:r>
+        <w:rPr>
+          <w:rFonts w:hint="eastAsia"/>
+        </w:rPr>
+        <w:t xml:space="preserve">            set(handles.text2,'String','</w:t>
+      </w:r>
+      <w:r>
+        <w:rPr>
+          <w:rFonts w:hint="eastAsia"/>
+        </w:rPr>
+        <w:t>未输入</w:t>
+      </w:r>
+      <w:r>
+        <w:rPr>
+          <w:rFonts w:hint="eastAsia"/>
+        </w:rPr>
+        <w:t>alpha</w:t>
+      </w:r>
+      <w:r>
+        <w:rPr>
+          <w:rFonts w:hint="eastAsia"/>
+        </w:rPr>
+        <w:t>，默认值为</w:t>
+      </w:r>
+      <w:r>
+        <w:rPr>
+          <w:rFonts w:hint="eastAsia"/>
+        </w:rPr>
+        <w:t>0.1');</w:t>
+      </w:r>
+    </w:p>
+    <w:p>
+      <w:r>
+        <w:t xml:space="preserve">            alpha=0.1;</w:t>
       </w:r>
     </w:p>
     <w:p>
@@ -13381,7 +13832,12 @@
     </w:p>
     <w:p>
       <w:r>
-        <w:t xml:space="preserve">        [W_SGD,Elog] = SGD_mini(samp(:,1:2),samp(:,3),alpha,Estop,1);</w:t>
+        <w:t xml:space="preserve">        P = size(X,1);</w:t>
+      </w:r>
+    </w:p>
+    <w:p>
+      <w:r>
+        <w:t xml:space="preserve">        [W_SGD_mini,Elog] = SGD_mini(X,Y,alpha,Estop,P);</w:t>
       </w:r>
     </w:p>
     <w:p>
@@ -13391,20 +13847,25 @@
     </w:p>
     <w:p>
       <w:r>
-        <w:t xml:space="preserve">        plot(handles.axes2,Elog,'DisplayName',['alpha = ',num2str(alpha)]);legend('show')</w:t>
-      </w:r>
-    </w:p>
-    <w:p>
-      <w:r>
-        <w:t xml:space="preserve">        scatter(handles.axes1,samp(:,1),samp(:,2),5,SColor);</w:t>
-      </w:r>
-    </w:p>
-    <w:p>
-      <w:r>
-        <w:t xml:space="preserve">        line(handles.axes1,[-4,4],[4*W_SGD(1)/W_SGD(2),-4*W_SGD(1)/W_SGD(2)]);</w:t>
-      </w:r>
-    </w:p>
-    <w:p>
+        <w:t xml:space="preserve">        plot(handles.axes2,Elog,'DisplayName',['alpha = ',num2str(alpha),',P=',num2str(P)]);legend('show')</w:t>
+      </w:r>
+    </w:p>
+    <w:p>
+      <w:r>
+        <w:t xml:space="preserve">        scatter(handles.axes1,X(:,2),X(:,3),5,SColor);</w:t>
+      </w:r>
+    </w:p>
+    <w:p>
+      <w:r>
+        <w:t xml:space="preserve">        line(handles.axes1,[-4,4],[(4*W_SGD_mini(2)-W_SGD_mini(1))/W_SGD_mini(3),(-4*W_SGD_mini(2)-W_SGD_mini(1))/W_SGD_mini(3)]);</w:t>
+      </w:r>
+    </w:p>
+    <w:p>
+      <w:pPr>
+        <w:rPr>
+          <w:rFonts w:hint="eastAsia"/>
+        </w:rPr>
+      </w:pPr>
       <w:r>
         <w:rPr>
           <w:rFonts w:hint="eastAsia"/>
@@ -13421,327 +13882,20 @@
         <w:rPr>
           <w:rFonts w:hint="eastAsia"/>
         </w:rPr>
-        <w:t>',num2str(W_SGD)]);</w:t>
-      </w:r>
-    </w:p>
-    <w:p>
-      <w:r>
-        <w:t xml:space="preserve">        %kk</w:t>
-      </w:r>
-    </w:p>
-    <w:p>
-      <w:r>
-        <w:rPr>
-          <w:rFonts w:hint="eastAsia"/>
-        </w:rPr>
-        <w:t xml:space="preserve">    case '</w:t>
-      </w:r>
-      <w:r>
-        <w:rPr>
-          <w:rFonts w:hint="eastAsia"/>
-        </w:rPr>
-        <w:t>基于统计的算法</w:t>
-      </w:r>
-      <w:r>
-        <w:rPr>
-          <w:rFonts w:hint="eastAsia"/>
-        </w:rPr>
-        <w:t>'</w:t>
-      </w:r>
-    </w:p>
-    <w:p>
-      <w:r>
-        <w:t xml:space="preserve">        alpha = str2double(get(handles.edit1,'String'));</w:t>
-      </w:r>
-    </w:p>
-    <w:p>
-      <w:r>
-        <w:t xml:space="preserve">        set(handles.text2,'String','');</w:t>
-      </w:r>
-    </w:p>
-    <w:p>
-      <w:r>
-        <w:t xml:space="preserve">        if isnan(alpha)</w:t>
-      </w:r>
-    </w:p>
-    <w:p>
-      <w:r>
-        <w:rPr>
-          <w:rFonts w:hint="eastAsia"/>
-        </w:rPr>
-        <w:t xml:space="preserve">            set(handles.text2,'String','</w:t>
-      </w:r>
-      <w:r>
-        <w:rPr>
-          <w:rFonts w:hint="eastAsia"/>
-        </w:rPr>
-        <w:t>未输入</w:t>
-      </w:r>
-      <w:r>
-        <w:rPr>
-          <w:rFonts w:hint="eastAsia"/>
-        </w:rPr>
-        <w:t>alpha</w:t>
-      </w:r>
-      <w:r>
-        <w:rPr>
-          <w:rFonts w:hint="eastAsia"/>
-        </w:rPr>
-        <w:t>，默认值为</w:t>
-      </w:r>
-      <w:r>
-        <w:rPr>
-          <w:rFonts w:hint="eastAsia"/>
-        </w:rPr>
-        <w:t>0.01');</w:t>
-      </w:r>
-    </w:p>
-    <w:p>
-      <w:r>
-        <w:t xml:space="preserve">            alpha = 0.01;</w:t>
-      </w:r>
-    </w:p>
-    <w:p>
-      <w:r>
-        <w:t xml:space="preserve">        else</w:t>
-      </w:r>
-    </w:p>
-    <w:p>
-      <w:r>
-        <w:t xml:space="preserve">            set(handles.text2,'String','');</w:t>
-      </w:r>
-    </w:p>
-    <w:p>
-      <w:r>
-        <w:t xml:space="preserve">        end</w:t>
-      </w:r>
-    </w:p>
-    <w:p>
-      <w:r>
-        <w:t xml:space="preserve">        P = str2double(get(handles.edit2,'String'));</w:t>
-      </w:r>
-    </w:p>
-    <w:p>
-      <w:r>
-        <w:t xml:space="preserve">        if isnan(P)</w:t>
-      </w:r>
-    </w:p>
-    <w:p>
-      <w:r>
-        <w:rPr>
-          <w:rFonts w:hint="eastAsia"/>
-        </w:rPr>
-        <w:t xml:space="preserve">            set(handles.text2,'String',[get(handles.text2,'String'),'</w:t>
-      </w:r>
-      <w:r>
-        <w:rPr>
-          <w:rFonts w:hint="eastAsia"/>
-        </w:rPr>
-        <w:t>未输入</w:t>
-      </w:r>
-      <w:r>
-        <w:rPr>
-          <w:rFonts w:hint="eastAsia"/>
-        </w:rPr>
-        <w:t>P</w:t>
-      </w:r>
-      <w:r>
-        <w:rPr>
-          <w:rFonts w:hint="eastAsia"/>
-        </w:rPr>
-        <w:t>，默认值为</w:t>
-      </w:r>
-      <w:r>
-        <w:rPr>
-          <w:rFonts w:hint="eastAsia"/>
-        </w:rPr>
-        <w:t>5']);</w:t>
-      </w:r>
-    </w:p>
-    <w:p>
-      <w:r>
-        <w:t xml:space="preserve">            P = 5;</w:t>
-      </w:r>
-    </w:p>
-    <w:p>
-      <w:r>
-        <w:t xml:space="preserve">        end</w:t>
-      </w:r>
-    </w:p>
-    <w:p>
-      <w:r>
-        <w:t xml:space="preserve">        Estop = Emin+0.001;</w:t>
-      </w:r>
-    </w:p>
-    <w:p>
-      <w:r>
-        <w:t xml:space="preserve">        [W_SGD_mini,Elog] = SGD_mini(samp(:,1:2),samp(:,3),alpha,Estop,P);</w:t>
-      </w:r>
-    </w:p>
-    <w:p>
-      <w:r>
-        <w:t xml:space="preserve">        set(handles.axes2,'NextPlot','add');</w:t>
-      </w:r>
-    </w:p>
-    <w:p>
-      <w:r>
-        <w:t xml:space="preserve">        plot(handles.axes2,Elog,'DisplayName',['alpha = ',num2str(alpha),',P=',num2str(P)]);legend('show')</w:t>
-      </w:r>
-    </w:p>
-    <w:p>
-      <w:r>
-        <w:t xml:space="preserve">        scatter(handles.axes1,samp(:,1),samp(:,2),5,SColor);</w:t>
-      </w:r>
-    </w:p>
-    <w:p>
-      <w:r>
-        <w:t xml:space="preserve">        line(handles.axes1,[-4,4],[4*W_SGD_mini(1)/W_SGD_mini(2),-4*W_SGD_mini(1)/W_SGD_mini(2)]);</w:t>
-      </w:r>
-    </w:p>
-    <w:p>
-      <w:r>
-        <w:rPr>
-          <w:rFonts w:hint="eastAsia"/>
-        </w:rPr>
-        <w:t xml:space="preserve">        set(handles.text2,'String',[get(handles.text2,'String'),'W</w:t>
-      </w:r>
-      <w:r>
-        <w:rPr>
-          <w:rFonts w:hint="eastAsia"/>
-        </w:rPr>
-        <w:t>为</w:t>
-      </w:r>
-      <w:r>
-        <w:rPr>
-          <w:rFonts w:hint="eastAsia"/>
-        </w:rPr>
         <w:t>',num2str(W_SGD_mini)]);</w:t>
       </w:r>
     </w:p>
     <w:p>
       <w:r>
-        <w:t xml:space="preserve">    case 'Widrow'</w:t>
-      </w:r>
-    </w:p>
-    <w:p>
-      <w:r>
-        <w:t xml:space="preserve">        alpha = str2double(get(handles.edit1,'String'));</w:t>
-      </w:r>
-    </w:p>
-    <w:p>
-      <w:r>
-        <w:t xml:space="preserve">        set(handles.text2,'String','');</w:t>
-      </w:r>
-    </w:p>
-    <w:p>
-      <w:r>
-        <w:t xml:space="preserve">        if isnan(alpha)</w:t>
-      </w:r>
-    </w:p>
-    <w:p>
-      <w:r>
-        <w:rPr>
-          <w:rFonts w:hint="eastAsia"/>
-        </w:rPr>
-        <w:t xml:space="preserve">            set(handles.text2,'String','</w:t>
-      </w:r>
-      <w:r>
-        <w:rPr>
-          <w:rFonts w:hint="eastAsia"/>
-        </w:rPr>
-        <w:t>未输入</w:t>
-      </w:r>
-      <w:r>
-        <w:rPr>
-          <w:rFonts w:hint="eastAsia"/>
-        </w:rPr>
-        <w:t>alpha</w:t>
-      </w:r>
-      <w:r>
-        <w:rPr>
-          <w:rFonts w:hint="eastAsia"/>
-        </w:rPr>
-        <w:t>，默认值为</w:t>
-      </w:r>
-      <w:r>
-        <w:rPr>
-          <w:rFonts w:hint="eastAsia"/>
-        </w:rPr>
-        <w:t>0.1');</w:t>
-      </w:r>
-    </w:p>
-    <w:p>
-      <w:r>
-        <w:t xml:space="preserve">            alpha=0.1;</w:t>
-      </w:r>
-    </w:p>
-    <w:p>
-      <w:r>
-        <w:t xml:space="preserve">        end</w:t>
-      </w:r>
-    </w:p>
-    <w:p>
-      <w:r>
-        <w:t xml:space="preserve">        Estop = Emin+0.001;</w:t>
-      </w:r>
-    </w:p>
-    <w:p>
-      <w:r>
-        <w:t xml:space="preserve">        P = size(samp,1);</w:t>
-      </w:r>
-    </w:p>
-    <w:p>
-      <w:r>
-        <w:t xml:space="preserve">        [W_SGD_mini,Elog] = SGD_mini(samp(:,1:2),samp(:,3),alpha,Estop,P);</w:t>
-      </w:r>
-    </w:p>
-    <w:p>
-      <w:r>
-        <w:lastRenderedPageBreak/>
-        <w:t xml:space="preserve">        set(handles.axes2,'NextPlot','add');</w:t>
-      </w:r>
-    </w:p>
-    <w:p>
-      <w:r>
-        <w:t xml:space="preserve">        plot(handles.axes2,Elog,'DisplayName',['alpha = ',num2str(alpha),',P=',num2str(P)]);legend('show')</w:t>
-      </w:r>
-    </w:p>
-    <w:p>
-      <w:r>
-        <w:t xml:space="preserve">        scatter(handles.axes1,samp(:,1),samp(:,2),5,SColor);</w:t>
-      </w:r>
-    </w:p>
-    <w:p>
-      <w:r>
-        <w:t xml:space="preserve">        line(handles.axes1,[-4,4],[4*W_SGD_mini(1)/W_SGD_mini(2),-4*W_SGD_mini(1)/W_SGD_mini(2)]);</w:t>
-      </w:r>
-    </w:p>
-    <w:p>
-      <w:r>
-        <w:rPr>
-          <w:rFonts w:hint="eastAsia"/>
-        </w:rPr>
-        <w:t xml:space="preserve">        set(handles.text2,'String',[get(handles.text2,'String'),'W</w:t>
-      </w:r>
-      <w:r>
-        <w:rPr>
-          <w:rFonts w:hint="eastAsia"/>
-        </w:rPr>
-        <w:t>为</w:t>
-      </w:r>
-      <w:r>
-        <w:rPr>
-          <w:rFonts w:hint="eastAsia"/>
-        </w:rPr>
-        <w:t>',num2str(W_SGD_mini)]);</w:t>
-      </w:r>
-    </w:p>
-    <w:p>
-      <w:r>
         <w:t xml:space="preserve">    otherwise</w:t>
       </w:r>
     </w:p>
     <w:p>
+      <w:pPr>
+        <w:rPr>
+          <w:rFonts w:hint="eastAsia"/>
+        </w:rPr>
+      </w:pPr>
       <w:r>
         <w:rPr>
           <w:rFonts w:hint="eastAsia"/>
@@ -13767,6 +13921,11 @@
       </w:r>
     </w:p>
     <w:p>
+      <w:pPr>
+        <w:rPr>
+          <w:rFonts w:hint="eastAsia"/>
+        </w:rPr>
+      </w:pPr>
       <w:r>
         <w:rPr>
           <w:rFonts w:hint="eastAsia"/>
@@ -13815,32 +13974,32 @@
     </w:p>
     <w:p>
       <w:r>
-        <w:t>global tstsamp W_SGD;</w:t>
-      </w:r>
-    </w:p>
-    <w:p>
-      <w:r>
-        <w:t>SColor = zeros(size(tstsamp,1),3);</w:t>
-      </w:r>
-    </w:p>
-    <w:p>
-      <w:r>
-        <w:t>SColor(tstsamp(:,3)==1,3) = 1;</w:t>
-      </w:r>
-    </w:p>
-    <w:p>
-      <w:r>
-        <w:t>SColor(tstsamp(:,3)==-1,1) = 1;</w:t>
-      </w:r>
-    </w:p>
-    <w:p>
-      <w:r>
-        <w:t>scatter(handles.axes1,tstsamp(:,1),tstsamp(:,2),5,SColor);</w:t>
-      </w:r>
-    </w:p>
-    <w:p>
-      <w:r>
-        <w:t>line(handles.axes1,[-4,4],[4*W_SGD(1)/W_SGD(2),-4*W_SGD(1)/W_SGD(2)]);</w:t>
+        <w:t>global W_SGD testX testY;</w:t>
+      </w:r>
+    </w:p>
+    <w:p>
+      <w:r>
+        <w:t>SColor = zeros(size(testX,1),3);</w:t>
+      </w:r>
+    </w:p>
+    <w:p>
+      <w:r>
+        <w:t>SColor(testY==1,3) = 1;</w:t>
+      </w:r>
+    </w:p>
+    <w:p>
+      <w:r>
+        <w:t>SColor(testY==-1,1) = 1;</w:t>
+      </w:r>
+    </w:p>
+    <w:p>
+      <w:r>
+        <w:t>scatter(handles.axes1,testX(:,2),testX(:,3),5,SColor);</w:t>
+      </w:r>
+    </w:p>
+    <w:p>
+      <w:r>
+        <w:t>line(handles.axes1,[-4,4],[(4*W_SGD(2)-W_SGD(1))/W_SGD(3),(-4*W_SGD(2)-W_SGD(1))/W_SGD(3)]);</w:t>
       </w:r>
     </w:p>
     <w:p>
@@ -13850,10 +14009,15 @@
     </w:p>
     <w:p>
       <w:r>
-        <w:t>Y_SGD = neural_SGD.goThrough_th(tstsamp(:,1:2));</w:t>
-      </w:r>
-    </w:p>
-    <w:p>
+        <w:t>Y_SGD = neural_SGD.goThrough_th(testX);</w:t>
+      </w:r>
+    </w:p>
+    <w:p>
+      <w:pPr>
+        <w:rPr>
+          <w:rFonts w:hint="eastAsia"/>
+        </w:rPr>
+      </w:pPr>
       <w:r>
         <w:rPr>
           <w:rFonts w:hint="eastAsia"/>
@@ -13870,7 +14034,7 @@
         <w:rPr>
           <w:rFonts w:hint="eastAsia"/>
         </w:rPr>
-        <w:t>',num2str(1-size(find(tstsamp(:,3)'~=Y_SGD),2)/size(tstsamp,1))]);</w:t>
+        <w:t>',num2str(1-size(find(testY'~=Y_SGD),2)/size(testX,1))]);</w:t>
       </w:r>
     </w:p>
     <w:p/>
@@ -13893,6 +14057,7 @@
     </w:p>
     <w:p>
       <w:r>
+        <w:lastRenderedPageBreak/>
         <w:t>% eventdata  reserved - to be defined in a future version of MATLAB</w:t>
       </w:r>
     </w:p>
@@ -13903,46 +14068,50 @@
     </w:p>
     <w:p>
       <w:r>
-        <w:t>global tstsamp W_SGD_mini;</w:t>
-      </w:r>
-    </w:p>
-    <w:p>
-      <w:r>
-        <w:t>SColor = zeros(size(tstsamp,1),3);</w:t>
-      </w:r>
-    </w:p>
-    <w:p>
-      <w:r>
-        <w:t>SColor(tstsamp(:,3)==1,3) = 1;</w:t>
-      </w:r>
-    </w:p>
-    <w:p>
-      <w:r>
-        <w:t>SColor(tstsamp(:,3)==-1,1) = 1;</w:t>
-      </w:r>
-    </w:p>
-    <w:p>
-      <w:r>
-        <w:t>scatter(handles.axes1,tstsamp(:,1),tstsamp(:,2),5,SColor);</w:t>
-      </w:r>
-    </w:p>
-    <w:p>
-      <w:r>
-        <w:t>line(handles.axes1,[-4,4],[4*W_SGD_mini(1)/W_SGD_mini(2),-4*W_SGD_mini(1)/W_SGD_mini(2)]);</w:t>
-      </w:r>
-    </w:p>
-    <w:p>
-      <w:r>
-        <w:lastRenderedPageBreak/>
+        <w:t>global tstsamp W_SGD_mini testX testY;</w:t>
+      </w:r>
+    </w:p>
+    <w:p>
+      <w:r>
+        <w:t>SColor = zeros(size(testX,1),3);</w:t>
+      </w:r>
+    </w:p>
+    <w:p>
+      <w:r>
+        <w:t>SColor(testY==1,3) = 1;</w:t>
+      </w:r>
+    </w:p>
+    <w:p>
+      <w:r>
+        <w:t>SColor(testY==-1,1) = 1;</w:t>
+      </w:r>
+    </w:p>
+    <w:p>
+      <w:r>
+        <w:t>scatter(handles.axes1,testX(:,2),testX(:,3),5,SColor);</w:t>
+      </w:r>
+    </w:p>
+    <w:p>
+      <w:r>
+        <w:t>line(handles.axes1,[-4,4],[(4*W_SGD_mini(2)-W_SGD_mini(1))/W_SGD_mini(3),(-4*W_SGD_mini(2)-W_SGD_mini(1))/W_SGD_mini(3)]);</w:t>
+      </w:r>
+    </w:p>
+    <w:p>
+      <w:r>
         <w:t>neural_SGD = neural_2(W_SGD_mini);</w:t>
       </w:r>
     </w:p>
     <w:p>
       <w:r>
-        <w:t>Y_SGD_mini = neural_SGD.goThrough_th(tstsamp(:,1:2));</w:t>
-      </w:r>
-    </w:p>
-    <w:p>
+        <w:t>Y_SGD_mini = neural_SGD.goThrough_th(testX);</w:t>
+      </w:r>
+    </w:p>
+    <w:p>
+      <w:pPr>
+        <w:rPr>
+          <w:rFonts w:hint="eastAsia"/>
+        </w:rPr>
+      </w:pPr>
       <w:r>
         <w:rPr>
           <w:rFonts w:hint="eastAsia"/>
@@ -13959,7 +14128,7 @@
         <w:rPr>
           <w:rFonts w:hint="eastAsia"/>
         </w:rPr>
-        <w:t>',num2str(1-size(find(tstsamp(:,3)'~=Y_SGD_mini),2)/size(tstsamp,1))]);</w:t>
+        <w:t>',num2str(1-size(find(testY'~=Y_SGD_mini),2)/size(testX,1))]);</w:t>
       </w:r>
     </w:p>
     <w:p/>
@@ -14024,35 +14193,30 @@
         </w:rPr>
         <w:t>cla</w:t>
       </w:r>
-    </w:p>
-    <w:p>
-      <w:pPr>
-        <w:pStyle w:val="2"/>
-      </w:pPr>
-      <w:r>
-        <w:rPr>
-          <w:rFonts w:hint="eastAsia"/>
-        </w:rPr>
-        <w:t>5</w:t>
-      </w:r>
-      <w:r>
-        <w:t xml:space="preserve">.4 </w:t>
-      </w:r>
-      <w:r>
-        <w:t>代码地址</w:t>
-      </w:r>
-    </w:p>
-    <w:p>
-      <w:pPr>
-        <w:rPr>
-          <w:rFonts w:hint="eastAsia"/>
-        </w:rPr>
-      </w:pPr>
-      <w:r>
-        <w:t>https://github.com/fatfishZhao/neural_network_first_test</w:t>
-      </w:r>
       <w:bookmarkStart w:id="0" w:name="_GoBack"/>
       <w:bookmarkEnd w:id="0"/>
+    </w:p>
+    <w:p>
+      <w:pPr>
+        <w:pStyle w:val="2"/>
+      </w:pPr>
+      <w:r>
+        <w:rPr>
+          <w:rFonts w:hint="eastAsia"/>
+        </w:rPr>
+        <w:t>5</w:t>
+      </w:r>
+      <w:r>
+        <w:t xml:space="preserve">.4 </w:t>
+      </w:r>
+      <w:r>
+        <w:t>代码地址</w:t>
+      </w:r>
+    </w:p>
+    <w:p>
+      <w:r>
+        <w:t>https://github.com/fatfishZhao/neural_network_first_test</w:t>
+      </w:r>
     </w:p>
     <w:sectPr>
       <w:pgSz w:w="11906" w:h="16838"/>

</xml_diff>